<commit_message>
CHANGED: updated Use Cases.docx
</commit_message>
<xml_diff>
--- a/1/Use-Case Diagrams/Use Cases.docx
+++ b/1/Use-Case Diagrams/Use Cases.docx
@@ -190,14 +190,7 @@
           <w:szCs w:val="28"/>
         </w:rPr>
         <w:br/>
-        <w:t xml:space="preserve">2. </w:t>
-      </w:r>
-      <w:r>
-        <w:rPr>
-          <w:sz w:val="28"/>
-          <w:szCs w:val="28"/>
-        </w:rPr>
-        <w:t xml:space="preserve">Ο Χρήστης </w:t>
+        <w:t xml:space="preserve">2. Ο Χρήστης </w:t>
       </w:r>
       <w:r>
         <w:rPr>
@@ -275,21 +268,7 @@
           <w:szCs w:val="28"/>
         </w:rPr>
         <w:br/>
-        <w:t xml:space="preserve">3. </w:t>
-      </w:r>
-      <w:r>
-        <w:rPr>
-          <w:sz w:val="28"/>
-          <w:szCs w:val="28"/>
-        </w:rPr>
-        <w:t>Ο Χρήστης</w:t>
-      </w:r>
-      <w:r>
-        <w:rPr>
-          <w:sz w:val="28"/>
-          <w:szCs w:val="28"/>
-        </w:rPr>
-        <w:t xml:space="preserve"> </w:t>
+        <w:t xml:space="preserve">3. Ο Χρήστης </w:t>
       </w:r>
       <w:r>
         <w:rPr>
@@ -1103,7 +1082,7 @@
           <w:sz w:val="32"/>
           <w:szCs w:val="32"/>
         </w:rPr>
-        <w:t xml:space="preserve"> </w:t>
+        <w:t xml:space="preserve"> 2</w:t>
       </w:r>
       <w:r>
         <w:rPr>
@@ -1112,486 +1091,431 @@
           <w:sz w:val="32"/>
           <w:szCs w:val="32"/>
         </w:rPr>
-        <w:t>2</w:t>
-      </w:r>
-      <w:r>
+        <w:br/>
+      </w:r>
+      <w:r>
+        <w:rPr>
+          <w:sz w:val="28"/>
+          <w:szCs w:val="28"/>
+        </w:rPr>
+        <w:t>1.2.1</w:t>
+      </w:r>
+      <w:r>
+        <w:rPr>
+          <w:sz w:val="28"/>
+          <w:szCs w:val="28"/>
+        </w:rPr>
+        <w:t xml:space="preserve">. </w:t>
+      </w:r>
+      <w:r>
+        <w:rPr>
+          <w:sz w:val="28"/>
+          <w:szCs w:val="28"/>
+        </w:rPr>
+        <w:t xml:space="preserve">Ο </w:t>
+      </w:r>
+      <w:r>
+        <w:rPr>
+          <w:sz w:val="28"/>
+          <w:szCs w:val="28"/>
+        </w:rPr>
+        <w:t>Χρήστης</w:t>
+      </w:r>
+      <w:r>
+        <w:rPr>
+          <w:sz w:val="28"/>
+          <w:szCs w:val="28"/>
+        </w:rPr>
+        <w:t xml:space="preserve"> δεν </w:t>
+      </w:r>
+      <w:r>
+        <w:rPr>
+          <w:sz w:val="28"/>
+          <w:szCs w:val="28"/>
+        </w:rPr>
+        <w:t>έχει</w:t>
+      </w:r>
+      <w:r>
+        <w:rPr>
+          <w:sz w:val="28"/>
+          <w:szCs w:val="28"/>
+        </w:rPr>
+        <w:t xml:space="preserve"> </w:t>
+      </w:r>
+      <w:r>
+        <w:rPr>
+          <w:sz w:val="28"/>
+          <w:szCs w:val="28"/>
+        </w:rPr>
+        <w:t>επιλέξει</w:t>
+      </w:r>
+      <w:r>
+        <w:rPr>
+          <w:sz w:val="28"/>
+          <w:szCs w:val="28"/>
+        </w:rPr>
+        <w:t xml:space="preserve"> την </w:t>
+      </w:r>
+      <w:r>
+        <w:rPr>
+          <w:sz w:val="28"/>
+          <w:szCs w:val="28"/>
+        </w:rPr>
+        <w:t>ημερομηνία</w:t>
+      </w:r>
+      <w:r>
+        <w:rPr>
+          <w:sz w:val="28"/>
+          <w:szCs w:val="28"/>
+        </w:rPr>
+        <w:t xml:space="preserve"> και </w:t>
+      </w:r>
+      <w:r>
+        <w:rPr>
+          <w:sz w:val="28"/>
+          <w:szCs w:val="28"/>
+        </w:rPr>
+        <w:t>ώρα</w:t>
+      </w:r>
+      <w:r>
+        <w:rPr>
+          <w:sz w:val="28"/>
+          <w:szCs w:val="28"/>
+        </w:rPr>
+        <w:t xml:space="preserve"> του </w:t>
+      </w:r>
+      <w:r>
+        <w:rPr>
+          <w:sz w:val="28"/>
+          <w:szCs w:val="28"/>
+        </w:rPr>
+        <w:t>μαθήματος</w:t>
+      </w:r>
+      <w:r>
+        <w:rPr>
+          <w:sz w:val="28"/>
+          <w:szCs w:val="28"/>
+        </w:rPr>
+        <w:t>.</w:t>
+      </w:r>
+      <w:r>
+        <w:rPr>
+          <w:sz w:val="28"/>
+          <w:szCs w:val="28"/>
+        </w:rPr>
+        <w:br/>
+        <w:t>1.2.2</w:t>
+      </w:r>
+      <w:r>
+        <w:rPr>
+          <w:sz w:val="28"/>
+          <w:szCs w:val="28"/>
+        </w:rPr>
+        <w:t>.</w:t>
+      </w:r>
+      <w:r>
+        <w:rPr>
+          <w:sz w:val="28"/>
+          <w:szCs w:val="28"/>
+        </w:rPr>
+        <w:t xml:space="preserve"> Το </w:t>
+      </w:r>
+      <w:r>
+        <w:rPr>
+          <w:sz w:val="28"/>
+          <w:szCs w:val="28"/>
+        </w:rPr>
+        <w:t>σύστημα</w:t>
+      </w:r>
+      <w:r>
+        <w:rPr>
+          <w:sz w:val="28"/>
+          <w:szCs w:val="28"/>
+        </w:rPr>
+        <w:t xml:space="preserve"> </w:t>
+      </w:r>
+      <w:r>
+        <w:rPr>
+          <w:sz w:val="28"/>
+          <w:szCs w:val="28"/>
+        </w:rPr>
+        <w:t>εμφανίζει</w:t>
+      </w:r>
+      <w:r>
+        <w:rPr>
+          <w:sz w:val="28"/>
+          <w:szCs w:val="28"/>
+        </w:rPr>
+        <w:t xml:space="preserve"> </w:t>
+      </w:r>
+      <w:r>
+        <w:rPr>
+          <w:sz w:val="28"/>
+          <w:szCs w:val="28"/>
+        </w:rPr>
+        <w:t>μήνυμα</w:t>
+      </w:r>
+      <w:r>
+        <w:rPr>
+          <w:sz w:val="28"/>
+          <w:szCs w:val="28"/>
+        </w:rPr>
+        <w:t xml:space="preserve"> «</w:t>
+      </w:r>
+      <w:r>
+        <w:rPr>
+          <w:sz w:val="28"/>
+          <w:szCs w:val="28"/>
+        </w:rPr>
+        <w:t>Παρακαλώ</w:t>
+      </w:r>
+      <w:r>
+        <w:rPr>
+          <w:sz w:val="28"/>
+          <w:szCs w:val="28"/>
+        </w:rPr>
+        <w:t xml:space="preserve"> </w:t>
+      </w:r>
+      <w:r>
+        <w:rPr>
+          <w:sz w:val="28"/>
+          <w:szCs w:val="28"/>
+        </w:rPr>
+        <w:t>επιλέξτε</w:t>
+      </w:r>
+      <w:r>
+        <w:rPr>
+          <w:sz w:val="28"/>
+          <w:szCs w:val="28"/>
+        </w:rPr>
+        <w:t xml:space="preserve"> την </w:t>
+      </w:r>
+      <w:r>
+        <w:rPr>
+          <w:sz w:val="28"/>
+          <w:szCs w:val="28"/>
+        </w:rPr>
+        <w:t>ημερομηνία</w:t>
+      </w:r>
+      <w:r>
+        <w:rPr>
+          <w:sz w:val="28"/>
+          <w:szCs w:val="28"/>
+        </w:rPr>
+        <w:t xml:space="preserve"> και </w:t>
+      </w:r>
+      <w:r>
+        <w:rPr>
+          <w:sz w:val="28"/>
+          <w:szCs w:val="28"/>
+        </w:rPr>
+        <w:t>ώρα</w:t>
+      </w:r>
+      <w:r>
+        <w:rPr>
+          <w:sz w:val="28"/>
+          <w:szCs w:val="28"/>
+        </w:rPr>
+        <w:t xml:space="preserve"> για την </w:t>
+      </w:r>
+      <w:r>
+        <w:rPr>
+          <w:sz w:val="28"/>
+          <w:szCs w:val="28"/>
+        </w:rPr>
+        <w:t>Ομάδα</w:t>
+      </w:r>
+      <w:r>
+        <w:rPr>
+          <w:sz w:val="28"/>
+          <w:szCs w:val="28"/>
+        </w:rPr>
+        <w:t xml:space="preserve"> </w:t>
+      </w:r>
+      <w:r>
+        <w:rPr>
+          <w:sz w:val="28"/>
+          <w:szCs w:val="28"/>
+        </w:rPr>
+        <w:t>Μελέτης</w:t>
+      </w:r>
+      <w:r>
+        <w:rPr>
+          <w:sz w:val="28"/>
+          <w:szCs w:val="28"/>
+        </w:rPr>
+        <w:t xml:space="preserve"> που </w:t>
+      </w:r>
+      <w:r>
+        <w:rPr>
+          <w:sz w:val="28"/>
+          <w:szCs w:val="28"/>
+        </w:rPr>
+        <w:t>θέλετε</w:t>
+      </w:r>
+      <w:r>
+        <w:rPr>
+          <w:sz w:val="28"/>
+          <w:szCs w:val="28"/>
+        </w:rPr>
+        <w:t xml:space="preserve"> να </w:t>
+      </w:r>
+      <w:r>
+        <w:rPr>
+          <w:sz w:val="28"/>
+          <w:szCs w:val="28"/>
+        </w:rPr>
+        <w:t>δημιουργήσετε</w:t>
+      </w:r>
+      <w:r>
+        <w:rPr>
+          <w:sz w:val="28"/>
+          <w:szCs w:val="28"/>
+        </w:rPr>
+        <w:t>»</w:t>
+      </w:r>
+      <w:r>
+        <w:rPr>
+          <w:sz w:val="28"/>
+          <w:szCs w:val="28"/>
+        </w:rPr>
+        <w:br/>
+        <w:t>1.2.3</w:t>
+      </w:r>
+      <w:r>
+        <w:rPr>
+          <w:sz w:val="28"/>
+          <w:szCs w:val="28"/>
+        </w:rPr>
+        <w:t>.</w:t>
+      </w:r>
+      <w:r>
+        <w:rPr>
+          <w:sz w:val="28"/>
+          <w:szCs w:val="28"/>
+        </w:rPr>
+        <w:t xml:space="preserve"> Η </w:t>
+      </w:r>
+      <w:r>
+        <w:rPr>
+          <w:sz w:val="28"/>
+          <w:szCs w:val="28"/>
+        </w:rPr>
+        <w:t>περίπτωση</w:t>
+      </w:r>
+      <w:r>
+        <w:rPr>
+          <w:sz w:val="28"/>
+          <w:szCs w:val="28"/>
+        </w:rPr>
+        <w:t xml:space="preserve"> </w:t>
+      </w:r>
+      <w:r>
+        <w:rPr>
+          <w:sz w:val="28"/>
+          <w:szCs w:val="28"/>
+        </w:rPr>
+        <w:t>χρήσης</w:t>
+      </w:r>
+      <w:r>
+        <w:rPr>
+          <w:sz w:val="28"/>
+          <w:szCs w:val="28"/>
+        </w:rPr>
+        <w:t xml:space="preserve"> </w:t>
+      </w:r>
+      <w:r>
+        <w:rPr>
+          <w:sz w:val="28"/>
+          <w:szCs w:val="28"/>
+        </w:rPr>
+        <w:t>συνεχίζεται</w:t>
+      </w:r>
+      <w:r>
+        <w:rPr>
+          <w:sz w:val="28"/>
+          <w:szCs w:val="28"/>
+        </w:rPr>
+        <w:t xml:space="preserve"> από το </w:t>
+      </w:r>
+      <w:r>
+        <w:rPr>
+          <w:sz w:val="28"/>
+          <w:szCs w:val="28"/>
+        </w:rPr>
+        <w:t>βήμα</w:t>
+      </w:r>
+      <w:r>
+        <w:rPr>
+          <w:sz w:val="28"/>
+          <w:szCs w:val="28"/>
+        </w:rPr>
+        <w:t xml:space="preserve"> 2 της </w:t>
+      </w:r>
+      <w:r>
+        <w:rPr>
+          <w:sz w:val="28"/>
+          <w:szCs w:val="28"/>
+        </w:rPr>
+        <w:t>βασικής</w:t>
+      </w:r>
+      <w:r>
+        <w:rPr>
+          <w:sz w:val="28"/>
+          <w:szCs w:val="28"/>
+        </w:rPr>
+        <w:t xml:space="preserve"> </w:t>
+      </w:r>
+      <w:r>
+        <w:rPr>
+          <w:sz w:val="28"/>
+          <w:szCs w:val="28"/>
+        </w:rPr>
+        <w:t>ροής</w:t>
+      </w:r>
+      <w:r>
+        <w:rPr>
+          <w:sz w:val="28"/>
+          <w:szCs w:val="28"/>
+        </w:rPr>
+        <w:t>.</w:t>
+      </w:r>
+    </w:p>
+    <w:p>
+      <w:pPr>
+        <w:rPr>
+          <w:sz w:val="28"/>
+          <w:szCs w:val="28"/>
+        </w:rPr>
+      </w:pPr>
+      <w:r>
+        <w:rPr>
+          <w:sz w:val="28"/>
+          <w:szCs w:val="28"/>
+        </w:rPr>
+        <w:br w:type="page"/>
+      </w:r>
+    </w:p>
+    <w:p>
+      <w:pPr>
+        <w:jc w:val="center"/>
         <w:rPr>
           <w:b/>
           <w:bCs/>
           <w:sz w:val="32"/>
           <w:szCs w:val="32"/>
         </w:rPr>
-        <w:br/>
-      </w:r>
-      <w:r>
-        <w:rPr>
-          <w:sz w:val="28"/>
-          <w:szCs w:val="28"/>
-        </w:rPr>
-        <w:t>1.</w:t>
-      </w:r>
-      <w:r>
-        <w:rPr>
-          <w:sz w:val="28"/>
-          <w:szCs w:val="28"/>
-        </w:rPr>
-        <w:t>2</w:t>
-      </w:r>
-      <w:r>
-        <w:rPr>
-          <w:sz w:val="28"/>
-          <w:szCs w:val="28"/>
-        </w:rPr>
-        <w:t>.1</w:t>
-      </w:r>
-      <w:r>
-        <w:rPr>
-          <w:sz w:val="28"/>
-          <w:szCs w:val="28"/>
-        </w:rPr>
-        <w:t xml:space="preserve">. </w:t>
-      </w:r>
-      <w:r>
-        <w:rPr>
-          <w:sz w:val="28"/>
-          <w:szCs w:val="28"/>
-        </w:rPr>
-        <w:t xml:space="preserve">Ο </w:t>
-      </w:r>
-      <w:r>
-        <w:rPr>
-          <w:sz w:val="28"/>
-          <w:szCs w:val="28"/>
-        </w:rPr>
-        <w:t>Χρήστης</w:t>
-      </w:r>
-      <w:r>
-        <w:rPr>
-          <w:sz w:val="28"/>
-          <w:szCs w:val="28"/>
-        </w:rPr>
-        <w:t xml:space="preserve"> δεν </w:t>
-      </w:r>
-      <w:r>
-        <w:rPr>
-          <w:sz w:val="28"/>
-          <w:szCs w:val="28"/>
-        </w:rPr>
-        <w:t>έχει</w:t>
-      </w:r>
-      <w:r>
-        <w:rPr>
-          <w:sz w:val="28"/>
-          <w:szCs w:val="28"/>
-        </w:rPr>
-        <w:t xml:space="preserve"> </w:t>
-      </w:r>
-      <w:r>
-        <w:rPr>
-          <w:sz w:val="28"/>
-          <w:szCs w:val="28"/>
-        </w:rPr>
-        <w:t>επιλέξει</w:t>
-      </w:r>
-      <w:r>
-        <w:rPr>
-          <w:sz w:val="28"/>
-          <w:szCs w:val="28"/>
-        </w:rPr>
-        <w:t xml:space="preserve"> την </w:t>
-      </w:r>
-      <w:r>
-        <w:rPr>
-          <w:sz w:val="28"/>
-          <w:szCs w:val="28"/>
-        </w:rPr>
-        <w:t>ημερομηνία</w:t>
-      </w:r>
-      <w:r>
-        <w:rPr>
-          <w:sz w:val="28"/>
-          <w:szCs w:val="28"/>
-        </w:rPr>
-        <w:t xml:space="preserve"> και </w:t>
-      </w:r>
-      <w:r>
-        <w:rPr>
-          <w:sz w:val="28"/>
-          <w:szCs w:val="28"/>
-        </w:rPr>
-        <w:t>ώρα</w:t>
-      </w:r>
-      <w:r>
-        <w:rPr>
-          <w:sz w:val="28"/>
-          <w:szCs w:val="28"/>
-        </w:rPr>
-        <w:t xml:space="preserve"> του </w:t>
-      </w:r>
-      <w:r>
-        <w:rPr>
-          <w:sz w:val="28"/>
-          <w:szCs w:val="28"/>
-        </w:rPr>
-        <w:t>μαθήματος</w:t>
-      </w:r>
-      <w:r>
-        <w:rPr>
-          <w:sz w:val="28"/>
-          <w:szCs w:val="28"/>
-        </w:rPr>
-        <w:t>.</w:t>
-      </w:r>
-      <w:r>
-        <w:rPr>
-          <w:sz w:val="28"/>
-          <w:szCs w:val="28"/>
-        </w:rPr>
-        <w:br/>
-        <w:t>1.</w:t>
-      </w:r>
-      <w:r>
-        <w:rPr>
-          <w:sz w:val="28"/>
-          <w:szCs w:val="28"/>
-        </w:rPr>
-        <w:t>2</w:t>
-      </w:r>
-      <w:r>
-        <w:rPr>
-          <w:sz w:val="28"/>
-          <w:szCs w:val="28"/>
-        </w:rPr>
-        <w:t>.2</w:t>
-      </w:r>
-      <w:r>
-        <w:rPr>
-          <w:sz w:val="28"/>
-          <w:szCs w:val="28"/>
-        </w:rPr>
-        <w:t>.</w:t>
-      </w:r>
-      <w:r>
-        <w:rPr>
-          <w:sz w:val="28"/>
-          <w:szCs w:val="28"/>
-        </w:rPr>
-        <w:t xml:space="preserve"> Το </w:t>
-      </w:r>
-      <w:r>
-        <w:rPr>
-          <w:sz w:val="28"/>
-          <w:szCs w:val="28"/>
-        </w:rPr>
-        <w:t>σύστημα</w:t>
-      </w:r>
-      <w:r>
-        <w:rPr>
-          <w:sz w:val="28"/>
-          <w:szCs w:val="28"/>
-        </w:rPr>
-        <w:t xml:space="preserve"> </w:t>
-      </w:r>
-      <w:r>
-        <w:rPr>
-          <w:sz w:val="28"/>
-          <w:szCs w:val="28"/>
-        </w:rPr>
-        <w:t>εμφανίζει</w:t>
-      </w:r>
-      <w:r>
-        <w:rPr>
-          <w:sz w:val="28"/>
-          <w:szCs w:val="28"/>
-        </w:rPr>
-        <w:t xml:space="preserve"> </w:t>
-      </w:r>
-      <w:r>
-        <w:rPr>
-          <w:sz w:val="28"/>
-          <w:szCs w:val="28"/>
-        </w:rPr>
-        <w:t>μήνυμα</w:t>
-      </w:r>
-      <w:r>
-        <w:rPr>
-          <w:sz w:val="28"/>
-          <w:szCs w:val="28"/>
-        </w:rPr>
-        <w:t xml:space="preserve"> «</w:t>
-      </w:r>
-      <w:r>
-        <w:rPr>
-          <w:sz w:val="28"/>
-          <w:szCs w:val="28"/>
-        </w:rPr>
-        <w:t>Παρακαλώ</w:t>
-      </w:r>
-      <w:r>
-        <w:rPr>
-          <w:sz w:val="28"/>
-          <w:szCs w:val="28"/>
-        </w:rPr>
-        <w:t xml:space="preserve"> </w:t>
-      </w:r>
-      <w:r>
-        <w:rPr>
-          <w:sz w:val="28"/>
-          <w:szCs w:val="28"/>
-        </w:rPr>
-        <w:t>επιλέξτε</w:t>
-      </w:r>
-      <w:r>
-        <w:rPr>
-          <w:sz w:val="28"/>
-          <w:szCs w:val="28"/>
-        </w:rPr>
-        <w:t xml:space="preserve"> την </w:t>
-      </w:r>
-      <w:r>
-        <w:rPr>
-          <w:sz w:val="28"/>
-          <w:szCs w:val="28"/>
-        </w:rPr>
-        <w:t>ημερομηνία</w:t>
-      </w:r>
-      <w:r>
-        <w:rPr>
-          <w:sz w:val="28"/>
-          <w:szCs w:val="28"/>
-        </w:rPr>
-        <w:t xml:space="preserve"> και </w:t>
-      </w:r>
-      <w:r>
-        <w:rPr>
-          <w:sz w:val="28"/>
-          <w:szCs w:val="28"/>
-        </w:rPr>
-        <w:t>ώρα</w:t>
-      </w:r>
-      <w:r>
-        <w:rPr>
-          <w:sz w:val="28"/>
-          <w:szCs w:val="28"/>
-        </w:rPr>
-        <w:t xml:space="preserve"> για την </w:t>
-      </w:r>
-      <w:r>
-        <w:rPr>
-          <w:sz w:val="28"/>
-          <w:szCs w:val="28"/>
-        </w:rPr>
-        <w:t>Ομάδα</w:t>
-      </w:r>
-      <w:r>
-        <w:rPr>
-          <w:sz w:val="28"/>
-          <w:szCs w:val="28"/>
-        </w:rPr>
-        <w:t xml:space="preserve"> </w:t>
-      </w:r>
-      <w:r>
-        <w:rPr>
-          <w:sz w:val="28"/>
-          <w:szCs w:val="28"/>
-        </w:rPr>
-        <w:t>Μελέτης</w:t>
-      </w:r>
-      <w:r>
-        <w:rPr>
-          <w:sz w:val="28"/>
-          <w:szCs w:val="28"/>
-        </w:rPr>
-        <w:t xml:space="preserve"> που </w:t>
-      </w:r>
-      <w:r>
-        <w:rPr>
-          <w:sz w:val="28"/>
-          <w:szCs w:val="28"/>
-        </w:rPr>
-        <w:t>θέλετε</w:t>
-      </w:r>
-      <w:r>
-        <w:rPr>
-          <w:sz w:val="28"/>
-          <w:szCs w:val="28"/>
-        </w:rPr>
-        <w:t xml:space="preserve"> να </w:t>
-      </w:r>
-      <w:r>
-        <w:rPr>
-          <w:sz w:val="28"/>
-          <w:szCs w:val="28"/>
-        </w:rPr>
-        <w:t>δημιουργήσετε</w:t>
-      </w:r>
-      <w:r>
-        <w:rPr>
-          <w:sz w:val="28"/>
-          <w:szCs w:val="28"/>
-        </w:rPr>
-        <w:t>»</w:t>
-      </w:r>
-      <w:r>
-        <w:rPr>
-          <w:sz w:val="28"/>
-          <w:szCs w:val="28"/>
-        </w:rPr>
-        <w:br/>
-        <w:t>1.</w:t>
-      </w:r>
-      <w:r>
-        <w:rPr>
-          <w:sz w:val="28"/>
-          <w:szCs w:val="28"/>
-        </w:rPr>
-        <w:t>2</w:t>
-      </w:r>
-      <w:r>
-        <w:rPr>
-          <w:sz w:val="28"/>
-          <w:szCs w:val="28"/>
-        </w:rPr>
-        <w:t>.3</w:t>
-      </w:r>
-      <w:r>
-        <w:rPr>
-          <w:sz w:val="28"/>
-          <w:szCs w:val="28"/>
-        </w:rPr>
-        <w:t>.</w:t>
-      </w:r>
-      <w:r>
-        <w:rPr>
-          <w:sz w:val="28"/>
-          <w:szCs w:val="28"/>
-        </w:rPr>
-        <w:t xml:space="preserve"> Η </w:t>
-      </w:r>
-      <w:r>
-        <w:rPr>
-          <w:sz w:val="28"/>
-          <w:szCs w:val="28"/>
-        </w:rPr>
-        <w:t>περίπτωση</w:t>
-      </w:r>
-      <w:r>
-        <w:rPr>
-          <w:sz w:val="28"/>
-          <w:szCs w:val="28"/>
-        </w:rPr>
-        <w:t xml:space="preserve"> </w:t>
-      </w:r>
-      <w:r>
-        <w:rPr>
-          <w:sz w:val="28"/>
-          <w:szCs w:val="28"/>
-        </w:rPr>
-        <w:t>χρήσης</w:t>
-      </w:r>
-      <w:r>
-        <w:rPr>
-          <w:sz w:val="28"/>
-          <w:szCs w:val="28"/>
-        </w:rPr>
-        <w:t xml:space="preserve"> </w:t>
-      </w:r>
-      <w:r>
-        <w:rPr>
-          <w:sz w:val="28"/>
-          <w:szCs w:val="28"/>
-        </w:rPr>
-        <w:t>συνεχίζεται</w:t>
-      </w:r>
-      <w:r>
-        <w:rPr>
-          <w:sz w:val="28"/>
-          <w:szCs w:val="28"/>
-        </w:rPr>
-        <w:t xml:space="preserve"> από το </w:t>
-      </w:r>
-      <w:r>
-        <w:rPr>
-          <w:sz w:val="28"/>
-          <w:szCs w:val="28"/>
-        </w:rPr>
-        <w:t>βήμα</w:t>
-      </w:r>
-      <w:r>
-        <w:rPr>
-          <w:sz w:val="28"/>
-          <w:szCs w:val="28"/>
-        </w:rPr>
-        <w:t xml:space="preserve"> </w:t>
-      </w:r>
-      <w:r>
-        <w:rPr>
-          <w:sz w:val="28"/>
-          <w:szCs w:val="28"/>
-        </w:rPr>
-        <w:t>2</w:t>
-      </w:r>
-      <w:r>
-        <w:rPr>
-          <w:sz w:val="28"/>
-          <w:szCs w:val="28"/>
-        </w:rPr>
-        <w:t xml:space="preserve"> της </w:t>
-      </w:r>
-      <w:r>
-        <w:rPr>
-          <w:sz w:val="28"/>
-          <w:szCs w:val="28"/>
-        </w:rPr>
-        <w:t>βασικής</w:t>
-      </w:r>
-      <w:r>
-        <w:rPr>
-          <w:sz w:val="28"/>
-          <w:szCs w:val="28"/>
-        </w:rPr>
-        <w:t xml:space="preserve"> </w:t>
-      </w:r>
-      <w:r>
-        <w:rPr>
-          <w:sz w:val="28"/>
-          <w:szCs w:val="28"/>
-        </w:rPr>
-        <w:t>ροής</w:t>
-      </w:r>
-      <w:r>
-        <w:rPr>
-          <w:sz w:val="28"/>
-          <w:szCs w:val="28"/>
-        </w:rPr>
-        <w:t>.</w:t>
-      </w:r>
-    </w:p>
-    <w:p>
-      <w:pPr>
-        <w:rPr>
-          <w:sz w:val="28"/>
-          <w:szCs w:val="28"/>
-        </w:rPr>
       </w:pPr>
       <w:r>
-        <w:rPr>
-          <w:sz w:val="28"/>
-          <w:szCs w:val="28"/>
-        </w:rPr>
-        <w:br w:type="page"/>
-      </w:r>
-    </w:p>
-    <w:p>
-      <w:pPr>
-        <w:jc w:val="center"/>
         <w:rPr>
           <w:b/>
           <w:bCs/>
           <w:sz w:val="32"/>
           <w:szCs w:val="32"/>
         </w:rPr>
-      </w:pPr>
+        <w:lastRenderedPageBreak/>
+        <w:t xml:space="preserve">ΠΕΡΙΠΤΩΣΗ ΧΡΗΣΗΣ </w:t>
+      </w:r>
       <w:r>
         <w:rPr>
           <w:b/>
@@ -1599,8 +1523,7 @@
           <w:sz w:val="32"/>
           <w:szCs w:val="32"/>
         </w:rPr>
-        <w:lastRenderedPageBreak/>
-        <w:t xml:space="preserve">ΠΕΡΙΠΤΩΣΗ ΧΡΗΣΗΣ </w:t>
+        <w:t>2</w:t>
       </w:r>
       <w:r>
         <w:rPr>
@@ -1608,9 +1531,8 @@
           <w:bCs/>
           <w:sz w:val="32"/>
           <w:szCs w:val="32"/>
-          <w:lang w:val="en-US"/>
-        </w:rPr>
-        <w:t>2</w:t>
+        </w:rPr>
+        <w:t xml:space="preserve">: </w:t>
       </w:r>
       <w:r>
         <w:rPr>
@@ -1619,8 +1541,16 @@
           <w:sz w:val="32"/>
           <w:szCs w:val="32"/>
         </w:rPr>
-        <w:t xml:space="preserve">: </w:t>
-      </w:r>
+        <w:t>ΤΑΥΤΟΠΟΙΗΣΗ</w:t>
+      </w:r>
+    </w:p>
+    <w:p>
+      <w:pPr>
+        <w:rPr>
+          <w:sz w:val="28"/>
+          <w:szCs w:val="28"/>
+        </w:rPr>
+      </w:pPr>
       <w:r>
         <w:rPr>
           <w:b/>
@@ -1628,16 +1558,8 @@
           <w:sz w:val="32"/>
           <w:szCs w:val="32"/>
         </w:rPr>
-        <w:t>ΤΑΥΤΟΠΟΙΗΣΗ</w:t>
-      </w:r>
-    </w:p>
-    <w:p>
-      <w:pPr>
-        <w:rPr>
-          <w:sz w:val="28"/>
-          <w:szCs w:val="28"/>
-        </w:rPr>
-      </w:pPr>
+        <w:t>Βασική Ροή</w:t>
+      </w:r>
       <w:r>
         <w:rPr>
           <w:b/>
@@ -1645,8 +1567,631 @@
           <w:sz w:val="32"/>
           <w:szCs w:val="32"/>
         </w:rPr>
-        <w:t>Βασική Ροή</w:t>
-      </w:r>
+        <w:br/>
+      </w:r>
+      <w:r>
+        <w:rPr>
+          <w:sz w:val="28"/>
+          <w:szCs w:val="28"/>
+        </w:rPr>
+        <w:t>1.</w:t>
+      </w:r>
+      <w:r>
+        <w:rPr>
+          <w:sz w:val="28"/>
+          <w:szCs w:val="28"/>
+        </w:rPr>
+        <w:t xml:space="preserve"> Το </w:t>
+      </w:r>
+      <w:r>
+        <w:rPr>
+          <w:sz w:val="28"/>
+          <w:szCs w:val="28"/>
+        </w:rPr>
+        <w:t>Σύστημα</w:t>
+      </w:r>
+      <w:r>
+        <w:rPr>
+          <w:sz w:val="28"/>
+          <w:szCs w:val="28"/>
+        </w:rPr>
+        <w:t xml:space="preserve"> </w:t>
+      </w:r>
+      <w:r>
+        <w:rPr>
+          <w:sz w:val="28"/>
+          <w:szCs w:val="28"/>
+        </w:rPr>
+        <w:t>ενεργοποιεί</w:t>
+      </w:r>
+      <w:r>
+        <w:rPr>
+          <w:sz w:val="28"/>
+          <w:szCs w:val="28"/>
+        </w:rPr>
+        <w:t xml:space="preserve"> τα </w:t>
+      </w:r>
+      <w:r>
+        <w:rPr>
+          <w:sz w:val="28"/>
+          <w:szCs w:val="28"/>
+        </w:rPr>
+        <w:t>πλήκτρα</w:t>
+      </w:r>
+      <w:r>
+        <w:rPr>
+          <w:sz w:val="28"/>
+          <w:szCs w:val="28"/>
+        </w:rPr>
+        <w:t xml:space="preserve"> «</w:t>
+      </w:r>
+      <w:r>
+        <w:rPr>
+          <w:sz w:val="28"/>
+          <w:szCs w:val="28"/>
+        </w:rPr>
+        <w:t>Σύνδεση</w:t>
+      </w:r>
+      <w:r>
+        <w:rPr>
+          <w:sz w:val="28"/>
+          <w:szCs w:val="28"/>
+        </w:rPr>
+        <w:t xml:space="preserve"> με </w:t>
+      </w:r>
+      <w:r>
+        <w:rPr>
+          <w:sz w:val="28"/>
+          <w:szCs w:val="28"/>
+        </w:rPr>
+        <w:t>λογαριασμό</w:t>
+      </w:r>
+      <w:r>
+        <w:rPr>
+          <w:sz w:val="28"/>
+          <w:szCs w:val="28"/>
+        </w:rPr>
+        <w:t xml:space="preserve"> </w:t>
+      </w:r>
+      <w:r>
+        <w:rPr>
+          <w:sz w:val="28"/>
+          <w:szCs w:val="28"/>
+          <w:lang w:val="en-US"/>
+        </w:rPr>
+        <w:t>Upnet</w:t>
+      </w:r>
+      <w:r>
+        <w:rPr>
+          <w:sz w:val="28"/>
+          <w:szCs w:val="28"/>
+        </w:rPr>
+        <w:t>» και «Ταυτοποίηση με Αριθμό Δελτίου Ακαδημαϊκής Ταυτότητας»</w:t>
+      </w:r>
+      <w:r>
+        <w:rPr>
+          <w:sz w:val="28"/>
+          <w:szCs w:val="28"/>
+        </w:rPr>
+        <w:t>.</w:t>
+      </w:r>
+      <w:r>
+        <w:rPr>
+          <w:sz w:val="28"/>
+          <w:szCs w:val="28"/>
+        </w:rPr>
+        <w:br/>
+        <w:t>2</w:t>
+      </w:r>
+      <w:r>
+        <w:rPr>
+          <w:sz w:val="28"/>
+          <w:szCs w:val="28"/>
+        </w:rPr>
+        <w:t>. Ο Χρήστης</w:t>
+      </w:r>
+      <w:r>
+        <w:rPr>
+          <w:sz w:val="28"/>
+          <w:szCs w:val="28"/>
+        </w:rPr>
+        <w:t xml:space="preserve"> πατάει το </w:t>
+      </w:r>
+      <w:r>
+        <w:rPr>
+          <w:sz w:val="28"/>
+          <w:szCs w:val="28"/>
+        </w:rPr>
+        <w:t>πλήκτρο</w:t>
+      </w:r>
+      <w:r>
+        <w:rPr>
+          <w:sz w:val="28"/>
+          <w:szCs w:val="28"/>
+        </w:rPr>
+        <w:t xml:space="preserve"> «Σύνδεση με λογαριασμό </w:t>
+      </w:r>
+      <w:r>
+        <w:rPr>
+          <w:sz w:val="28"/>
+          <w:szCs w:val="28"/>
+          <w:lang w:val="en-US"/>
+        </w:rPr>
+        <w:t>Upnet</w:t>
+      </w:r>
+      <w:r>
+        <w:rPr>
+          <w:sz w:val="28"/>
+          <w:szCs w:val="28"/>
+        </w:rPr>
+        <w:t>»</w:t>
+      </w:r>
+      <w:r>
+        <w:rPr>
+          <w:sz w:val="28"/>
+          <w:szCs w:val="28"/>
+        </w:rPr>
+        <w:t>.</w:t>
+      </w:r>
+      <w:r>
+        <w:rPr>
+          <w:sz w:val="28"/>
+          <w:szCs w:val="28"/>
+        </w:rPr>
+        <w:br/>
+      </w:r>
+      <w:r>
+        <w:rPr>
+          <w:sz w:val="28"/>
+          <w:szCs w:val="28"/>
+        </w:rPr>
+        <w:t>3</w:t>
+      </w:r>
+      <w:r>
+        <w:rPr>
+          <w:sz w:val="28"/>
+          <w:szCs w:val="28"/>
+        </w:rPr>
+        <w:t>.</w:t>
+      </w:r>
+      <w:r>
+        <w:rPr>
+          <w:sz w:val="28"/>
+          <w:szCs w:val="28"/>
+        </w:rPr>
+        <w:t xml:space="preserve"> Το Σύστημα </w:t>
+      </w:r>
+      <w:r>
+        <w:rPr>
+          <w:sz w:val="28"/>
+          <w:szCs w:val="28"/>
+        </w:rPr>
+        <w:t>εμφανίζει</w:t>
+      </w:r>
+      <w:r>
+        <w:rPr>
+          <w:sz w:val="28"/>
+          <w:szCs w:val="28"/>
+        </w:rPr>
+        <w:t xml:space="preserve"> </w:t>
+      </w:r>
+      <w:r>
+        <w:rPr>
+          <w:sz w:val="28"/>
+          <w:szCs w:val="28"/>
+        </w:rPr>
+        <w:t>πεδία</w:t>
+      </w:r>
+      <w:r>
+        <w:rPr>
+          <w:sz w:val="28"/>
+          <w:szCs w:val="28"/>
+        </w:rPr>
+        <w:t xml:space="preserve"> για </w:t>
+      </w:r>
+      <w:r>
+        <w:rPr>
+          <w:sz w:val="28"/>
+          <w:szCs w:val="28"/>
+        </w:rPr>
+        <w:t>εισαγωγή</w:t>
+      </w:r>
+      <w:r>
+        <w:rPr>
+          <w:sz w:val="28"/>
+          <w:szCs w:val="28"/>
+        </w:rPr>
+        <w:t xml:space="preserve"> </w:t>
+      </w:r>
+      <w:r>
+        <w:rPr>
+          <w:sz w:val="28"/>
+          <w:szCs w:val="28"/>
+        </w:rPr>
+        <w:t>Όνομα</w:t>
+      </w:r>
+      <w:r>
+        <w:rPr>
+          <w:sz w:val="28"/>
+          <w:szCs w:val="28"/>
+        </w:rPr>
+        <w:t xml:space="preserve"> </w:t>
+      </w:r>
+      <w:r>
+        <w:rPr>
+          <w:sz w:val="28"/>
+          <w:szCs w:val="28"/>
+        </w:rPr>
+        <w:t>Χρήστη</w:t>
+      </w:r>
+      <w:r>
+        <w:rPr>
+          <w:sz w:val="28"/>
+          <w:szCs w:val="28"/>
+        </w:rPr>
+        <w:t xml:space="preserve"> και </w:t>
+      </w:r>
+      <w:r>
+        <w:rPr>
+          <w:sz w:val="28"/>
+          <w:szCs w:val="28"/>
+        </w:rPr>
+        <w:t>Κωδικού</w:t>
+      </w:r>
+      <w:r>
+        <w:rPr>
+          <w:sz w:val="28"/>
+          <w:szCs w:val="28"/>
+        </w:rPr>
+        <w:t xml:space="preserve"> </w:t>
+      </w:r>
+      <w:r>
+        <w:rPr>
+          <w:sz w:val="28"/>
+          <w:szCs w:val="28"/>
+        </w:rPr>
+        <w:t>Πρόσβασης</w:t>
+      </w:r>
+      <w:r>
+        <w:rPr>
+          <w:sz w:val="28"/>
+          <w:szCs w:val="28"/>
+        </w:rPr>
+        <w:t>.</w:t>
+      </w:r>
+      <w:r>
+        <w:rPr>
+          <w:sz w:val="28"/>
+          <w:szCs w:val="28"/>
+        </w:rPr>
+        <w:br/>
+      </w:r>
+      <w:r>
+        <w:rPr>
+          <w:sz w:val="28"/>
+          <w:szCs w:val="28"/>
+        </w:rPr>
+        <w:t>4</w:t>
+      </w:r>
+      <w:r>
+        <w:rPr>
+          <w:sz w:val="28"/>
+          <w:szCs w:val="28"/>
+        </w:rPr>
+        <w:t xml:space="preserve">. Ο Χρήστης </w:t>
+      </w:r>
+      <w:r>
+        <w:rPr>
+          <w:sz w:val="28"/>
+          <w:szCs w:val="28"/>
+        </w:rPr>
+        <w:t>συμπληρώνει</w:t>
+      </w:r>
+      <w:r>
+        <w:rPr>
+          <w:sz w:val="28"/>
+          <w:szCs w:val="28"/>
+        </w:rPr>
+        <w:t xml:space="preserve"> τα </w:t>
+      </w:r>
+      <w:r>
+        <w:rPr>
+          <w:sz w:val="28"/>
+          <w:szCs w:val="28"/>
+        </w:rPr>
+        <w:t>πεδία</w:t>
+      </w:r>
+      <w:r>
+        <w:rPr>
+          <w:sz w:val="28"/>
+          <w:szCs w:val="28"/>
+        </w:rPr>
+        <w:t xml:space="preserve"> και </w:t>
+      </w:r>
+      <w:r>
+        <w:rPr>
+          <w:sz w:val="28"/>
+          <w:szCs w:val="28"/>
+        </w:rPr>
+        <w:t>πατάει</w:t>
+      </w:r>
+      <w:r>
+        <w:rPr>
+          <w:sz w:val="28"/>
+          <w:szCs w:val="28"/>
+        </w:rPr>
+        <w:t xml:space="preserve"> το </w:t>
+      </w:r>
+      <w:r>
+        <w:rPr>
+          <w:sz w:val="28"/>
+          <w:szCs w:val="28"/>
+        </w:rPr>
+        <w:t>πλήκτρο</w:t>
+      </w:r>
+      <w:r>
+        <w:rPr>
+          <w:sz w:val="28"/>
+          <w:szCs w:val="28"/>
+        </w:rPr>
+        <w:t xml:space="preserve"> «</w:t>
+      </w:r>
+      <w:r>
+        <w:rPr>
+          <w:sz w:val="28"/>
+          <w:szCs w:val="28"/>
+        </w:rPr>
+        <w:t>Σύνδεση</w:t>
+      </w:r>
+      <w:r>
+        <w:rPr>
+          <w:sz w:val="28"/>
+          <w:szCs w:val="28"/>
+        </w:rPr>
+        <w:t>».</w:t>
+      </w:r>
+      <w:r>
+        <w:rPr>
+          <w:sz w:val="28"/>
+          <w:szCs w:val="28"/>
+        </w:rPr>
+        <w:br/>
+      </w:r>
+      <w:r>
+        <w:rPr>
+          <w:sz w:val="28"/>
+          <w:szCs w:val="28"/>
+        </w:rPr>
+        <w:t>5</w:t>
+      </w:r>
+      <w:r>
+        <w:rPr>
+          <w:sz w:val="28"/>
+          <w:szCs w:val="28"/>
+        </w:rPr>
+        <w:t xml:space="preserve">. Το σύστημα </w:t>
+      </w:r>
+      <w:r>
+        <w:rPr>
+          <w:sz w:val="28"/>
+          <w:szCs w:val="28"/>
+        </w:rPr>
+        <w:t>επικοινωνεί</w:t>
+      </w:r>
+      <w:r>
+        <w:rPr>
+          <w:sz w:val="28"/>
+          <w:szCs w:val="28"/>
+        </w:rPr>
+        <w:t xml:space="preserve"> με το </w:t>
+      </w:r>
+      <w:r>
+        <w:rPr>
+          <w:sz w:val="28"/>
+          <w:szCs w:val="28"/>
+          <w:lang w:val="en-US"/>
+        </w:rPr>
+        <w:t>Upnet</w:t>
+      </w:r>
+      <w:r>
+        <w:rPr>
+          <w:sz w:val="28"/>
+          <w:szCs w:val="28"/>
+        </w:rPr>
+        <w:t>.</w:t>
+      </w:r>
+      <w:r>
+        <w:rPr>
+          <w:sz w:val="28"/>
+          <w:szCs w:val="28"/>
+        </w:rPr>
+        <w:br/>
+        <w:t xml:space="preserve">6. Το </w:t>
+      </w:r>
+      <w:r>
+        <w:rPr>
+          <w:sz w:val="28"/>
+          <w:szCs w:val="28"/>
+        </w:rPr>
+        <w:t>Σύστημα</w:t>
+      </w:r>
+      <w:r>
+        <w:rPr>
+          <w:sz w:val="28"/>
+          <w:szCs w:val="28"/>
+        </w:rPr>
+        <w:t xml:space="preserve"> </w:t>
+      </w:r>
+      <w:r>
+        <w:rPr>
+          <w:sz w:val="28"/>
+          <w:szCs w:val="28"/>
+        </w:rPr>
+        <w:t>ελέγχει</w:t>
+      </w:r>
+      <w:r>
+        <w:rPr>
+          <w:sz w:val="28"/>
+          <w:szCs w:val="28"/>
+        </w:rPr>
+        <w:t xml:space="preserve"> για την </w:t>
+      </w:r>
+      <w:r>
+        <w:rPr>
+          <w:sz w:val="28"/>
+          <w:szCs w:val="28"/>
+        </w:rPr>
+        <w:t>εγκυρότητα</w:t>
+      </w:r>
+      <w:r>
+        <w:rPr>
+          <w:sz w:val="28"/>
+          <w:szCs w:val="28"/>
+        </w:rPr>
+        <w:t xml:space="preserve"> των </w:t>
+      </w:r>
+      <w:r>
+        <w:rPr>
+          <w:sz w:val="28"/>
+          <w:szCs w:val="28"/>
+        </w:rPr>
+        <w:t>στοιχείων</w:t>
+      </w:r>
+      <w:r>
+        <w:rPr>
+          <w:sz w:val="28"/>
+          <w:szCs w:val="28"/>
+        </w:rPr>
+        <w:t xml:space="preserve"> που </w:t>
+      </w:r>
+      <w:r>
+        <w:rPr>
+          <w:sz w:val="28"/>
+          <w:szCs w:val="28"/>
+        </w:rPr>
+        <w:t>έδωσε</w:t>
+      </w:r>
+      <w:r>
+        <w:rPr>
+          <w:sz w:val="28"/>
+          <w:szCs w:val="28"/>
+        </w:rPr>
+        <w:t xml:space="preserve"> ο Χρήστης.</w:t>
+      </w:r>
+      <w:r>
+        <w:rPr>
+          <w:sz w:val="28"/>
+          <w:szCs w:val="28"/>
+        </w:rPr>
+        <w:br/>
+        <w:t xml:space="preserve">7. Τα </w:t>
+      </w:r>
+      <w:r>
+        <w:rPr>
+          <w:sz w:val="28"/>
+          <w:szCs w:val="28"/>
+        </w:rPr>
+        <w:t>στοιχεία</w:t>
+      </w:r>
+      <w:r>
+        <w:rPr>
+          <w:sz w:val="28"/>
+          <w:szCs w:val="28"/>
+        </w:rPr>
+        <w:t xml:space="preserve"> είναι </w:t>
+      </w:r>
+      <w:r>
+        <w:rPr>
+          <w:sz w:val="28"/>
+          <w:szCs w:val="28"/>
+        </w:rPr>
+        <w:t>έγκυρα</w:t>
+      </w:r>
+      <w:r>
+        <w:rPr>
+          <w:sz w:val="28"/>
+          <w:szCs w:val="28"/>
+        </w:rPr>
+        <w:t xml:space="preserve">, το </w:t>
+      </w:r>
+      <w:r>
+        <w:rPr>
+          <w:sz w:val="28"/>
+          <w:szCs w:val="28"/>
+        </w:rPr>
+        <w:t>Σύστημα</w:t>
+      </w:r>
+      <w:r>
+        <w:rPr>
+          <w:sz w:val="28"/>
+          <w:szCs w:val="28"/>
+        </w:rPr>
+        <w:t xml:space="preserve"> </w:t>
+      </w:r>
+      <w:r>
+        <w:rPr>
+          <w:sz w:val="28"/>
+          <w:szCs w:val="28"/>
+        </w:rPr>
+        <w:t>εμφανίζει</w:t>
+      </w:r>
+      <w:r>
+        <w:rPr>
+          <w:sz w:val="28"/>
+          <w:szCs w:val="28"/>
+        </w:rPr>
+        <w:t xml:space="preserve"> </w:t>
+      </w:r>
+      <w:r>
+        <w:rPr>
+          <w:sz w:val="28"/>
+          <w:szCs w:val="28"/>
+        </w:rPr>
+        <w:t>ειδοποίηση</w:t>
+      </w:r>
+      <w:r>
+        <w:rPr>
+          <w:sz w:val="28"/>
+          <w:szCs w:val="28"/>
+        </w:rPr>
+        <w:t xml:space="preserve"> </w:t>
+      </w:r>
+      <w:r>
+        <w:rPr>
+          <w:sz w:val="28"/>
+          <w:szCs w:val="28"/>
+        </w:rPr>
+        <w:t>επιτυχούς</w:t>
+      </w:r>
+      <w:r>
+        <w:rPr>
+          <w:sz w:val="28"/>
+          <w:szCs w:val="28"/>
+        </w:rPr>
+        <w:t xml:space="preserve"> </w:t>
+      </w:r>
+      <w:r>
+        <w:rPr>
+          <w:sz w:val="28"/>
+          <w:szCs w:val="28"/>
+        </w:rPr>
+        <w:t>Ταυτοποίησης</w:t>
+      </w:r>
+      <w:r>
+        <w:rPr>
+          <w:sz w:val="28"/>
+          <w:szCs w:val="28"/>
+        </w:rPr>
+        <w:t>.</w:t>
+      </w:r>
+    </w:p>
+    <w:p>
+      <w:pPr>
+        <w:rPr>
+          <w:sz w:val="28"/>
+          <w:szCs w:val="28"/>
+        </w:rPr>
+      </w:pPr>
       <w:r>
         <w:rPr>
           <w:b/>
@@ -1654,6 +2199,13 @@
           <w:sz w:val="32"/>
           <w:szCs w:val="32"/>
         </w:rPr>
+        <w:t>Εναλλακτική Ροή 1</w:t>
+      </w:r>
+      <w:r>
+        <w:rPr>
+          <w:sz w:val="32"/>
+          <w:szCs w:val="32"/>
+        </w:rPr>
         <w:br/>
       </w:r>
       <w:r>
@@ -1661,14 +2213,393 @@
           <w:sz w:val="28"/>
           <w:szCs w:val="28"/>
         </w:rPr>
-        <w:t>1.</w:t>
-      </w:r>
-      <w:r>
-        <w:rPr>
-          <w:sz w:val="28"/>
-          <w:szCs w:val="28"/>
-        </w:rPr>
-        <w:t xml:space="preserve"> Το Συστημα ενεργοποιει τα πληκτρα «Συνδεση με λογαριασμο </w:t>
+        <w:t>2</w:t>
+      </w:r>
+      <w:r>
+        <w:rPr>
+          <w:sz w:val="28"/>
+          <w:szCs w:val="28"/>
+        </w:rPr>
+        <w:t>.1.1</w:t>
+      </w:r>
+      <w:r>
+        <w:rPr>
+          <w:sz w:val="28"/>
+          <w:szCs w:val="28"/>
+        </w:rPr>
+        <w:t>.</w:t>
+      </w:r>
+      <w:r>
+        <w:rPr>
+          <w:sz w:val="28"/>
+          <w:szCs w:val="28"/>
+        </w:rPr>
+        <w:t xml:space="preserve"> Ο Χρήστης </w:t>
+      </w:r>
+      <w:r>
+        <w:rPr>
+          <w:sz w:val="28"/>
+          <w:szCs w:val="28"/>
+        </w:rPr>
+        <w:t>πατάει</w:t>
+      </w:r>
+      <w:r>
+        <w:rPr>
+          <w:sz w:val="28"/>
+          <w:szCs w:val="28"/>
+        </w:rPr>
+        <w:t xml:space="preserve"> το </w:t>
+      </w:r>
+      <w:r>
+        <w:rPr>
+          <w:sz w:val="28"/>
+          <w:szCs w:val="28"/>
+        </w:rPr>
+        <w:t>πλήκτρο</w:t>
+      </w:r>
+      <w:r>
+        <w:rPr>
+          <w:sz w:val="28"/>
+          <w:szCs w:val="28"/>
+        </w:rPr>
+        <w:t xml:space="preserve"> </w:t>
+      </w:r>
+      <w:r>
+        <w:rPr>
+          <w:sz w:val="28"/>
+          <w:szCs w:val="28"/>
+        </w:rPr>
+        <w:t>«Ταυτοποίηση με Αριθμό Δελτίου Ακαδημαϊκής Ταυτότητας»</w:t>
+      </w:r>
+      <w:r>
+        <w:rPr>
+          <w:sz w:val="28"/>
+          <w:szCs w:val="28"/>
+        </w:rPr>
+        <w:t>.</w:t>
+      </w:r>
+      <w:r>
+        <w:rPr>
+          <w:sz w:val="28"/>
+          <w:szCs w:val="28"/>
+        </w:rPr>
+        <w:br/>
+      </w:r>
+      <w:r>
+        <w:rPr>
+          <w:sz w:val="28"/>
+          <w:szCs w:val="28"/>
+        </w:rPr>
+        <w:t>2</w:t>
+      </w:r>
+      <w:r>
+        <w:rPr>
+          <w:sz w:val="28"/>
+          <w:szCs w:val="28"/>
+        </w:rPr>
+        <w:t>.1.2</w:t>
+      </w:r>
+      <w:r>
+        <w:rPr>
+          <w:sz w:val="28"/>
+          <w:szCs w:val="28"/>
+        </w:rPr>
+        <w:t>.</w:t>
+      </w:r>
+      <w:r>
+        <w:rPr>
+          <w:sz w:val="28"/>
+          <w:szCs w:val="28"/>
+        </w:rPr>
+        <w:t xml:space="preserve"> Το σύστημα εμφανίζει </w:t>
+      </w:r>
+      <w:r>
+        <w:rPr>
+          <w:sz w:val="28"/>
+          <w:szCs w:val="28"/>
+        </w:rPr>
+        <w:t>πεδίο</w:t>
+      </w:r>
+      <w:r>
+        <w:rPr>
+          <w:sz w:val="28"/>
+          <w:szCs w:val="28"/>
+        </w:rPr>
+        <w:t xml:space="preserve"> για </w:t>
+      </w:r>
+      <w:r>
+        <w:rPr>
+          <w:sz w:val="28"/>
+          <w:szCs w:val="28"/>
+        </w:rPr>
+        <w:t>εισαγωγή</w:t>
+      </w:r>
+      <w:r>
+        <w:rPr>
+          <w:sz w:val="28"/>
+          <w:szCs w:val="28"/>
+        </w:rPr>
+        <w:t xml:space="preserve"> </w:t>
+      </w:r>
+      <w:r>
+        <w:rPr>
+          <w:sz w:val="28"/>
+          <w:szCs w:val="28"/>
+        </w:rPr>
+        <w:t>Αριθμού</w:t>
+      </w:r>
+      <w:r>
+        <w:rPr>
+          <w:sz w:val="28"/>
+          <w:szCs w:val="28"/>
+        </w:rPr>
+        <w:t xml:space="preserve"> Δελτίου Ακαδημαϊκής Ταυτότητας</w:t>
+      </w:r>
+      <w:r>
+        <w:rPr>
+          <w:sz w:val="28"/>
+          <w:szCs w:val="28"/>
+        </w:rPr>
+        <w:t xml:space="preserve"> και </w:t>
+      </w:r>
+      <w:r>
+        <w:rPr>
+          <w:sz w:val="28"/>
+          <w:szCs w:val="28"/>
+        </w:rPr>
+        <w:t>πλήκτρο</w:t>
+      </w:r>
+      <w:r>
+        <w:rPr>
+          <w:sz w:val="28"/>
+          <w:szCs w:val="28"/>
+        </w:rPr>
+        <w:t xml:space="preserve"> «</w:t>
+      </w:r>
+      <w:r>
+        <w:rPr>
+          <w:sz w:val="28"/>
+          <w:szCs w:val="28"/>
+        </w:rPr>
+        <w:t>Ταυτοποίηση</w:t>
+      </w:r>
+      <w:r>
+        <w:rPr>
+          <w:sz w:val="28"/>
+          <w:szCs w:val="28"/>
+        </w:rPr>
+        <w:t>»</w:t>
+      </w:r>
+      <w:r>
+        <w:rPr>
+          <w:sz w:val="28"/>
+          <w:szCs w:val="28"/>
+        </w:rPr>
+        <w:t>.</w:t>
+      </w:r>
+      <w:r>
+        <w:rPr>
+          <w:sz w:val="28"/>
+          <w:szCs w:val="28"/>
+        </w:rPr>
+        <w:br/>
+      </w:r>
+      <w:r>
+        <w:rPr>
+          <w:sz w:val="28"/>
+          <w:szCs w:val="28"/>
+        </w:rPr>
+        <w:t>2</w:t>
+      </w:r>
+      <w:r>
+        <w:rPr>
+          <w:sz w:val="28"/>
+          <w:szCs w:val="28"/>
+        </w:rPr>
+        <w:t>.1.3</w:t>
+      </w:r>
+      <w:r>
+        <w:rPr>
+          <w:sz w:val="28"/>
+          <w:szCs w:val="28"/>
+        </w:rPr>
+        <w:t>.</w:t>
+      </w:r>
+      <w:r>
+        <w:rPr>
+          <w:sz w:val="28"/>
+          <w:szCs w:val="28"/>
+        </w:rPr>
+        <w:t xml:space="preserve"> </w:t>
+      </w:r>
+      <w:r>
+        <w:rPr>
+          <w:sz w:val="28"/>
+          <w:szCs w:val="28"/>
+        </w:rPr>
+        <w:t xml:space="preserve">Ο </w:t>
+      </w:r>
+      <w:r>
+        <w:rPr>
+          <w:sz w:val="28"/>
+          <w:szCs w:val="28"/>
+        </w:rPr>
+        <w:t>Χρήστης</w:t>
+      </w:r>
+      <w:r>
+        <w:rPr>
+          <w:sz w:val="28"/>
+          <w:szCs w:val="28"/>
+        </w:rPr>
+        <w:t xml:space="preserve"> </w:t>
+      </w:r>
+      <w:r>
+        <w:rPr>
+          <w:sz w:val="28"/>
+          <w:szCs w:val="28"/>
+        </w:rPr>
+        <w:t>συμπληρώνει</w:t>
+      </w:r>
+      <w:r>
+        <w:rPr>
+          <w:sz w:val="28"/>
+          <w:szCs w:val="28"/>
+        </w:rPr>
+        <w:t xml:space="preserve"> τ</w:t>
+      </w:r>
+      <w:r>
+        <w:rPr>
+          <w:sz w:val="28"/>
+          <w:szCs w:val="28"/>
+        </w:rPr>
+        <w:t>ο</w:t>
+      </w:r>
+      <w:r>
+        <w:rPr>
+          <w:sz w:val="28"/>
+          <w:szCs w:val="28"/>
+        </w:rPr>
+        <w:t xml:space="preserve"> </w:t>
+      </w:r>
+      <w:r>
+        <w:rPr>
+          <w:sz w:val="28"/>
+          <w:szCs w:val="28"/>
+        </w:rPr>
+        <w:t>πεδίο</w:t>
+      </w:r>
+      <w:r>
+        <w:rPr>
+          <w:sz w:val="28"/>
+          <w:szCs w:val="28"/>
+        </w:rPr>
+        <w:t xml:space="preserve"> με τον Αριθμό Δελτίου Ακαδημαϊκής Ταυτότητας</w:t>
+      </w:r>
+      <w:r>
+        <w:rPr>
+          <w:sz w:val="28"/>
+          <w:szCs w:val="28"/>
+        </w:rPr>
+        <w:t xml:space="preserve"> και </w:t>
+      </w:r>
+      <w:r>
+        <w:rPr>
+          <w:sz w:val="28"/>
+          <w:szCs w:val="28"/>
+        </w:rPr>
+        <w:t>πατάει</w:t>
+      </w:r>
+      <w:r>
+        <w:rPr>
+          <w:sz w:val="28"/>
+          <w:szCs w:val="28"/>
+        </w:rPr>
+        <w:t xml:space="preserve"> το </w:t>
+      </w:r>
+      <w:r>
+        <w:rPr>
+          <w:sz w:val="28"/>
+          <w:szCs w:val="28"/>
+        </w:rPr>
+        <w:t>πλήκτρο</w:t>
+      </w:r>
+      <w:r>
+        <w:rPr>
+          <w:sz w:val="28"/>
+          <w:szCs w:val="28"/>
+        </w:rPr>
+        <w:t xml:space="preserve"> «</w:t>
+      </w:r>
+      <w:r>
+        <w:rPr>
+          <w:sz w:val="28"/>
+          <w:szCs w:val="28"/>
+        </w:rPr>
+        <w:t>Ταυτοποίηση</w:t>
+      </w:r>
+      <w:r>
+        <w:rPr>
+          <w:sz w:val="28"/>
+          <w:szCs w:val="28"/>
+        </w:rPr>
+        <w:t>»</w:t>
+      </w:r>
+      <w:r>
+        <w:rPr>
+          <w:sz w:val="28"/>
+          <w:szCs w:val="28"/>
+        </w:rPr>
+        <w:t>.</w:t>
+      </w:r>
+      <w:r>
+        <w:rPr>
+          <w:sz w:val="28"/>
+          <w:szCs w:val="28"/>
+        </w:rPr>
+        <w:br/>
+        <w:t xml:space="preserve">2.1.4. Το </w:t>
+      </w:r>
+      <w:r>
+        <w:rPr>
+          <w:sz w:val="28"/>
+          <w:szCs w:val="28"/>
+        </w:rPr>
+        <w:t>σύστημα</w:t>
+      </w:r>
+      <w:r>
+        <w:rPr>
+          <w:sz w:val="28"/>
+          <w:szCs w:val="28"/>
+        </w:rPr>
+        <w:t xml:space="preserve"> </w:t>
+      </w:r>
+      <w:r>
+        <w:rPr>
+          <w:sz w:val="28"/>
+          <w:szCs w:val="28"/>
+        </w:rPr>
+        <w:t>επικοινωνεί</w:t>
+      </w:r>
+      <w:r>
+        <w:rPr>
+          <w:sz w:val="28"/>
+          <w:szCs w:val="28"/>
+        </w:rPr>
+        <w:t xml:space="preserve"> με τον </w:t>
+      </w:r>
+      <w:r>
+        <w:rPr>
+          <w:sz w:val="28"/>
+          <w:szCs w:val="28"/>
+        </w:rPr>
+        <w:t>αντίστοιχο</w:t>
+      </w:r>
+      <w:r>
+        <w:rPr>
+          <w:sz w:val="28"/>
+          <w:szCs w:val="28"/>
+        </w:rPr>
+        <w:t xml:space="preserve"> </w:t>
       </w:r>
       <w:r>
         <w:rPr>
@@ -1676,14 +2607,7 @@
           <w:szCs w:val="28"/>
           <w:lang w:val="en-US"/>
         </w:rPr>
-        <w:t>Upnet</w:t>
-      </w:r>
-      <w:r>
-        <w:rPr>
-          <w:sz w:val="28"/>
-          <w:szCs w:val="28"/>
-        </w:rPr>
-        <w:t>» και «Ταυτοποίηση με Αριθμό Δελτίου Ακαδημαϊκής Ταυτότητας»</w:t>
+        <w:t>Server</w:t>
       </w:r>
       <w:r>
         <w:rPr>
@@ -1698,50 +2622,28 @@
           <w:szCs w:val="28"/>
         </w:rPr>
         <w:br/>
-        <w:t>2</w:t>
-      </w:r>
-      <w:r>
-        <w:rPr>
-          <w:sz w:val="28"/>
-          <w:szCs w:val="28"/>
-        </w:rPr>
-        <w:t>. Ο Χρήστης</w:t>
-      </w:r>
-      <w:r>
-        <w:rPr>
-          <w:sz w:val="28"/>
-          <w:szCs w:val="28"/>
-        </w:rPr>
-        <w:t xml:space="preserve"> πατάει το </w:t>
-      </w:r>
-      <w:r>
-        <w:rPr>
-          <w:sz w:val="28"/>
-          <w:szCs w:val="28"/>
-        </w:rPr>
-        <w:t>πληκτρο</w:t>
-      </w:r>
-      <w:r>
-        <w:rPr>
-          <w:sz w:val="28"/>
-          <w:szCs w:val="28"/>
-        </w:rPr>
-        <w:t xml:space="preserve"> «Σύνδεση με λογαριασμό </w:t>
-      </w:r>
-      <w:r>
-        <w:rPr>
-          <w:sz w:val="28"/>
-          <w:szCs w:val="28"/>
-          <w:lang w:val="en-US"/>
-        </w:rPr>
-        <w:t>Upnet</w:t>
-      </w:r>
-      <w:r>
-        <w:rPr>
-          <w:sz w:val="28"/>
-          <w:szCs w:val="28"/>
-        </w:rPr>
-        <w:t>»</w:t>
+        <w:t xml:space="preserve">2.1.5. </w:t>
+      </w:r>
+      <w:r>
+        <w:rPr>
+          <w:sz w:val="28"/>
+          <w:szCs w:val="28"/>
+        </w:rPr>
+        <w:t xml:space="preserve">Η περίπτωση χρήσης συνεχίζεται από το βήμα </w:t>
+      </w:r>
+      <w:r>
+        <w:rPr>
+          <w:sz w:val="28"/>
+          <w:szCs w:val="28"/>
+        </w:rPr>
+        <w:t>6</w:t>
+      </w:r>
+      <w:r>
+        <w:rPr>
+          <w:sz w:val="28"/>
+          <w:szCs w:val="28"/>
+        </w:rPr>
+        <w:t xml:space="preserve"> της βασικής ροής</w:t>
       </w:r>
       <w:r>
         <w:rPr>
@@ -1749,156 +2651,6 @@
           <w:szCs w:val="28"/>
         </w:rPr>
         <w:t>.</w:t>
-      </w:r>
-      <w:r>
-        <w:rPr>
-          <w:sz w:val="28"/>
-          <w:szCs w:val="28"/>
-        </w:rPr>
-        <w:br/>
-      </w:r>
-      <w:r>
-        <w:rPr>
-          <w:sz w:val="28"/>
-          <w:szCs w:val="28"/>
-        </w:rPr>
-        <w:t>3</w:t>
-      </w:r>
-      <w:r>
-        <w:rPr>
-          <w:sz w:val="28"/>
-          <w:szCs w:val="28"/>
-        </w:rPr>
-        <w:t>.</w:t>
-      </w:r>
-      <w:r>
-        <w:rPr>
-          <w:sz w:val="28"/>
-          <w:szCs w:val="28"/>
-        </w:rPr>
-        <w:t xml:space="preserve"> Το Σύστημα εμφανιζει πεδια για εισαγωγη Ονομα Χρηστη και Κωδικου</w:t>
-      </w:r>
-      <w:r>
-        <w:rPr>
-          <w:sz w:val="28"/>
-          <w:szCs w:val="28"/>
-        </w:rPr>
-        <w:t xml:space="preserve"> </w:t>
-      </w:r>
-      <w:r>
-        <w:rPr>
-          <w:sz w:val="28"/>
-          <w:szCs w:val="28"/>
-        </w:rPr>
-        <w:t>Προσβασης</w:t>
-      </w:r>
-      <w:r>
-        <w:rPr>
-          <w:sz w:val="28"/>
-          <w:szCs w:val="28"/>
-        </w:rPr>
-        <w:t>.</w:t>
-      </w:r>
-      <w:r>
-        <w:rPr>
-          <w:sz w:val="28"/>
-          <w:szCs w:val="28"/>
-        </w:rPr>
-        <w:br/>
-      </w:r>
-      <w:r>
-        <w:rPr>
-          <w:sz w:val="28"/>
-          <w:szCs w:val="28"/>
-        </w:rPr>
-        <w:t>4</w:t>
-      </w:r>
-      <w:r>
-        <w:rPr>
-          <w:sz w:val="28"/>
-          <w:szCs w:val="28"/>
-        </w:rPr>
-        <w:t xml:space="preserve">. Ο Χρήστης </w:t>
-      </w:r>
-      <w:r>
-        <w:rPr>
-          <w:sz w:val="28"/>
-          <w:szCs w:val="28"/>
-        </w:rPr>
-        <w:t>συμπληρωνει τα πεδια και παταει το πληκτρο «Συνδεση».</w:t>
-      </w:r>
-      <w:r>
-        <w:rPr>
-          <w:sz w:val="28"/>
-          <w:szCs w:val="28"/>
-        </w:rPr>
-        <w:br/>
-      </w:r>
-      <w:r>
-        <w:rPr>
-          <w:sz w:val="28"/>
-          <w:szCs w:val="28"/>
-        </w:rPr>
-        <w:t>5</w:t>
-      </w:r>
-      <w:r>
-        <w:rPr>
-          <w:sz w:val="28"/>
-          <w:szCs w:val="28"/>
-        </w:rPr>
-        <w:t xml:space="preserve">. Το σύστημα </w:t>
-      </w:r>
-      <w:r>
-        <w:rPr>
-          <w:sz w:val="28"/>
-          <w:szCs w:val="28"/>
-        </w:rPr>
-        <w:t xml:space="preserve">επικοινωνει με το </w:t>
-      </w:r>
-      <w:r>
-        <w:rPr>
-          <w:sz w:val="28"/>
-          <w:szCs w:val="28"/>
-          <w:lang w:val="en-US"/>
-        </w:rPr>
-        <w:t>Upnet</w:t>
-      </w:r>
-      <w:r>
-        <w:rPr>
-          <w:sz w:val="28"/>
-          <w:szCs w:val="28"/>
-        </w:rPr>
-        <w:t>.</w:t>
-      </w:r>
-      <w:r>
-        <w:rPr>
-          <w:sz w:val="28"/>
-          <w:szCs w:val="28"/>
-        </w:rPr>
-        <w:br/>
-        <w:t>6. Το Συστημα</w:t>
-      </w:r>
-      <w:r>
-        <w:rPr>
-          <w:sz w:val="28"/>
-          <w:szCs w:val="28"/>
-        </w:rPr>
-        <w:t xml:space="preserve"> ελεγχει για την εγκυρωτητα των στοιχειων που εδωσε ο Χρήστης</w:t>
-      </w:r>
-      <w:r>
-        <w:rPr>
-          <w:sz w:val="28"/>
-          <w:szCs w:val="28"/>
-        </w:rPr>
-        <w:t>.</w:t>
-      </w:r>
-      <w:r>
-        <w:rPr>
-          <w:sz w:val="28"/>
-          <w:szCs w:val="28"/>
-        </w:rPr>
-        <w:br/>
-        <w:t>7. Τα στοιχεια είναι εγκυρα, το Συστημα εμφανιζει ειδοποιηση επιτυχους Ταυτοποιησης.</w:t>
       </w:r>
     </w:p>
     <w:p>
@@ -1915,7 +2667,7 @@
           <w:sz w:val="32"/>
           <w:szCs w:val="32"/>
         </w:rPr>
-        <w:t>Εναλλακτική Ροή 1</w:t>
+        <w:t>Εναλλακτική Ροή 2</w:t>
       </w:r>
       <w:r>
         <w:rPr>
@@ -1936,13 +2688,6 @@
           <w:sz w:val="28"/>
           <w:szCs w:val="28"/>
         </w:rPr>
-        <w:t>.1.1</w:t>
-      </w:r>
-      <w:r>
-        <w:rPr>
-          <w:sz w:val="28"/>
-          <w:szCs w:val="28"/>
-        </w:rPr>
         <w:t>.</w:t>
       </w:r>
       <w:r>
@@ -1950,28 +2695,14 @@
           <w:sz w:val="28"/>
           <w:szCs w:val="28"/>
         </w:rPr>
-        <w:t xml:space="preserve"> Ο Χρήστης </w:t>
-      </w:r>
-      <w:r>
-        <w:rPr>
-          <w:sz w:val="28"/>
-          <w:szCs w:val="28"/>
-        </w:rPr>
-        <w:t>παταει το πληκτρο</w:t>
-      </w:r>
-      <w:r>
-        <w:rPr>
-          <w:sz w:val="28"/>
-          <w:szCs w:val="28"/>
-        </w:rPr>
-        <w:t xml:space="preserve"> </w:t>
-      </w:r>
-      <w:r>
-        <w:rPr>
-          <w:sz w:val="28"/>
-          <w:szCs w:val="28"/>
-        </w:rPr>
-        <w:t>«Ταυτοποίηση με Αριθμό Δελτίου Ακαδημαϊκής Ταυτότητας»</w:t>
+        <w:t>2</w:t>
+      </w:r>
+      <w:r>
+        <w:rPr>
+          <w:sz w:val="28"/>
+          <w:szCs w:val="28"/>
+        </w:rPr>
+        <w:t>.1</w:t>
       </w:r>
       <w:r>
         <w:rPr>
@@ -1985,213 +2716,120 @@
           <w:sz w:val="28"/>
           <w:szCs w:val="28"/>
         </w:rPr>
+        <w:t xml:space="preserve"> </w:t>
+      </w:r>
+      <w:r>
+        <w:rPr>
+          <w:sz w:val="28"/>
+          <w:szCs w:val="28"/>
+        </w:rPr>
+        <w:t xml:space="preserve">Τα </w:t>
+      </w:r>
+      <w:r>
+        <w:rPr>
+          <w:sz w:val="28"/>
+          <w:szCs w:val="28"/>
+        </w:rPr>
+        <w:t>στοιχεία</w:t>
+      </w:r>
+      <w:r>
+        <w:rPr>
+          <w:sz w:val="28"/>
+          <w:szCs w:val="28"/>
+        </w:rPr>
+        <w:t xml:space="preserve"> δεν είναι </w:t>
+      </w:r>
+      <w:r>
+        <w:rPr>
+          <w:sz w:val="28"/>
+          <w:szCs w:val="28"/>
+        </w:rPr>
+        <w:t>έγκυρα</w:t>
+      </w:r>
+      <w:r>
+        <w:rPr>
+          <w:sz w:val="28"/>
+          <w:szCs w:val="28"/>
+        </w:rPr>
+        <w:t xml:space="preserve">, το </w:t>
+      </w:r>
+      <w:r>
+        <w:rPr>
+          <w:sz w:val="28"/>
+          <w:szCs w:val="28"/>
+        </w:rPr>
+        <w:t>Σύστημα</w:t>
+      </w:r>
+      <w:r>
+        <w:rPr>
+          <w:sz w:val="28"/>
+          <w:szCs w:val="28"/>
+        </w:rPr>
+        <w:t xml:space="preserve"> </w:t>
+      </w:r>
+      <w:r>
+        <w:rPr>
+          <w:sz w:val="28"/>
+          <w:szCs w:val="28"/>
+        </w:rPr>
+        <w:t>εμφανίζει</w:t>
+      </w:r>
+      <w:r>
+        <w:rPr>
+          <w:sz w:val="28"/>
+          <w:szCs w:val="28"/>
+        </w:rPr>
+        <w:t xml:space="preserve"> </w:t>
+      </w:r>
+      <w:r>
+        <w:rPr>
+          <w:sz w:val="28"/>
+          <w:szCs w:val="28"/>
+        </w:rPr>
+        <w:t>ειδοποίηση</w:t>
+      </w:r>
+      <w:r>
+        <w:rPr>
+          <w:sz w:val="28"/>
+          <w:szCs w:val="28"/>
+        </w:rPr>
+        <w:t xml:space="preserve"> μη </w:t>
+      </w:r>
+      <w:r>
+        <w:rPr>
+          <w:sz w:val="28"/>
+          <w:szCs w:val="28"/>
+        </w:rPr>
+        <w:t>επιτυχούς</w:t>
+      </w:r>
+      <w:r>
+        <w:rPr>
+          <w:sz w:val="28"/>
+          <w:szCs w:val="28"/>
+        </w:rPr>
+        <w:t xml:space="preserve"> </w:t>
+      </w:r>
+      <w:r>
+        <w:rPr>
+          <w:sz w:val="28"/>
+          <w:szCs w:val="28"/>
+        </w:rPr>
+        <w:t>Ταυτοποίησης</w:t>
+      </w:r>
+      <w:r>
+        <w:rPr>
+          <w:sz w:val="28"/>
+          <w:szCs w:val="28"/>
+        </w:rPr>
+        <w:t>.</w:t>
+      </w:r>
+      <w:r>
+        <w:rPr>
+          <w:sz w:val="28"/>
+          <w:szCs w:val="28"/>
+        </w:rPr>
         <w:br/>
-      </w:r>
-      <w:r>
-        <w:rPr>
-          <w:sz w:val="28"/>
-          <w:szCs w:val="28"/>
-        </w:rPr>
-        <w:t>2</w:t>
-      </w:r>
-      <w:r>
-        <w:rPr>
-          <w:sz w:val="28"/>
-          <w:szCs w:val="28"/>
-        </w:rPr>
-        <w:t>.1.2</w:t>
-      </w:r>
-      <w:r>
-        <w:rPr>
-          <w:sz w:val="28"/>
-          <w:szCs w:val="28"/>
-        </w:rPr>
-        <w:t>.</w:t>
-      </w:r>
-      <w:r>
-        <w:rPr>
-          <w:sz w:val="28"/>
-          <w:szCs w:val="28"/>
-        </w:rPr>
-        <w:t xml:space="preserve"> Το σύστημα εμφανίζει </w:t>
-      </w:r>
-      <w:r>
-        <w:rPr>
-          <w:sz w:val="28"/>
-          <w:szCs w:val="28"/>
-        </w:rPr>
-        <w:t>πεδι</w:t>
-      </w:r>
-      <w:r>
-        <w:rPr>
-          <w:sz w:val="28"/>
-          <w:szCs w:val="28"/>
-        </w:rPr>
-        <w:t>ο</w:t>
-      </w:r>
-      <w:r>
-        <w:rPr>
-          <w:sz w:val="28"/>
-          <w:szCs w:val="28"/>
-        </w:rPr>
-        <w:t xml:space="preserve"> για εισαγωγη </w:t>
-      </w:r>
-      <w:r>
-        <w:rPr>
-          <w:sz w:val="28"/>
-          <w:szCs w:val="28"/>
-        </w:rPr>
-        <w:t>Αριθμ</w:t>
-      </w:r>
-      <w:r>
-        <w:rPr>
-          <w:sz w:val="28"/>
-          <w:szCs w:val="28"/>
-        </w:rPr>
-        <w:t>ου</w:t>
-      </w:r>
-      <w:r>
-        <w:rPr>
-          <w:sz w:val="28"/>
-          <w:szCs w:val="28"/>
-        </w:rPr>
-        <w:t xml:space="preserve"> Δελτίου Ακαδημαϊκής Ταυτότητας</w:t>
-      </w:r>
-      <w:r>
-        <w:rPr>
-          <w:sz w:val="28"/>
-          <w:szCs w:val="28"/>
-        </w:rPr>
-        <w:t xml:space="preserve"> και πληκτρο «Ταυτοποιηση»</w:t>
-      </w:r>
-      <w:r>
-        <w:rPr>
-          <w:sz w:val="28"/>
-          <w:szCs w:val="28"/>
-        </w:rPr>
-        <w:t>.</w:t>
-      </w:r>
-      <w:r>
-        <w:rPr>
-          <w:sz w:val="28"/>
-          <w:szCs w:val="28"/>
-        </w:rPr>
-        <w:br/>
-      </w:r>
-      <w:r>
-        <w:rPr>
-          <w:sz w:val="28"/>
-          <w:szCs w:val="28"/>
-        </w:rPr>
-        <w:t>2</w:t>
-      </w:r>
-      <w:r>
-        <w:rPr>
-          <w:sz w:val="28"/>
-          <w:szCs w:val="28"/>
-        </w:rPr>
-        <w:t>.1.3</w:t>
-      </w:r>
-      <w:r>
-        <w:rPr>
-          <w:sz w:val="28"/>
-          <w:szCs w:val="28"/>
-        </w:rPr>
-        <w:t>.</w:t>
-      </w:r>
-      <w:r>
-        <w:rPr>
-          <w:sz w:val="28"/>
-          <w:szCs w:val="28"/>
-        </w:rPr>
-        <w:t xml:space="preserve"> </w:t>
-      </w:r>
-      <w:r>
-        <w:rPr>
-          <w:sz w:val="28"/>
-          <w:szCs w:val="28"/>
-        </w:rPr>
-        <w:t xml:space="preserve">Ο Χρηστης </w:t>
-      </w:r>
-      <w:r>
-        <w:rPr>
-          <w:sz w:val="28"/>
-          <w:szCs w:val="28"/>
-        </w:rPr>
-        <w:t>συμπληρωνει τ</w:t>
-      </w:r>
-      <w:r>
-        <w:rPr>
-          <w:sz w:val="28"/>
-          <w:szCs w:val="28"/>
-        </w:rPr>
-        <w:t>ο</w:t>
-      </w:r>
-      <w:r>
-        <w:rPr>
-          <w:sz w:val="28"/>
-          <w:szCs w:val="28"/>
-        </w:rPr>
-        <w:t xml:space="preserve"> πεδι</w:t>
-      </w:r>
-      <w:r>
-        <w:rPr>
-          <w:sz w:val="28"/>
-          <w:szCs w:val="28"/>
-        </w:rPr>
-        <w:t xml:space="preserve">ο με τον </w:t>
-      </w:r>
-      <w:r>
-        <w:rPr>
-          <w:sz w:val="28"/>
-          <w:szCs w:val="28"/>
-        </w:rPr>
-        <w:t>Αριθμό Δελτίου Ακαδημαϊκής Ταυτότητας</w:t>
-      </w:r>
-      <w:r>
-        <w:rPr>
-          <w:sz w:val="28"/>
-          <w:szCs w:val="28"/>
-        </w:rPr>
-        <w:t xml:space="preserve"> και παταει το πληκτρο «Ταυτοποιηση»</w:t>
-      </w:r>
-      <w:r>
-        <w:rPr>
-          <w:sz w:val="28"/>
-          <w:szCs w:val="28"/>
-        </w:rPr>
-        <w:t>.</w:t>
-      </w:r>
-      <w:r>
-        <w:rPr>
-          <w:sz w:val="28"/>
-          <w:szCs w:val="28"/>
-        </w:rPr>
-        <w:br/>
-        <w:t xml:space="preserve">2.1.4. Το συστημα επικοινωνει με τον αντιστοιχο </w:t>
-      </w:r>
-      <w:r>
-        <w:rPr>
-          <w:sz w:val="28"/>
-          <w:szCs w:val="28"/>
-          <w:lang w:val="en-US"/>
-        </w:rPr>
-        <w:t>Server</w:t>
-      </w:r>
-      <w:r>
-        <w:rPr>
-          <w:sz w:val="28"/>
-          <w:szCs w:val="28"/>
-        </w:rPr>
-        <w:t>.</w:t>
-      </w:r>
-      <w:r>
-        <w:rPr>
-          <w:sz w:val="28"/>
-          <w:szCs w:val="28"/>
-        </w:rPr>
-        <w:br/>
-        <w:t xml:space="preserve">2.1.5. </w:t>
+        <w:t xml:space="preserve">2.2.2. </w:t>
       </w:r>
       <w:r>
         <w:rPr>
@@ -2205,7 +2843,7 @@
           <w:sz w:val="28"/>
           <w:szCs w:val="28"/>
         </w:rPr>
-        <w:t>6</w:t>
+        <w:t>1</w:t>
       </w:r>
       <w:r>
         <w:rPr>
@@ -2236,8 +2874,153 @@
           <w:sz w:val="32"/>
           <w:szCs w:val="32"/>
         </w:rPr>
-        <w:t xml:space="preserve">Εναλλακτική Ροή </w:t>
-      </w:r>
+        <w:t>Εναλλακτική Ροή 3</w:t>
+      </w:r>
+      <w:r>
+        <w:rPr>
+          <w:sz w:val="32"/>
+          <w:szCs w:val="32"/>
+        </w:rPr>
+        <w:br/>
+      </w:r>
+      <w:r>
+        <w:rPr>
+          <w:sz w:val="28"/>
+          <w:szCs w:val="28"/>
+        </w:rPr>
+        <w:t>2</w:t>
+      </w:r>
+      <w:r>
+        <w:rPr>
+          <w:sz w:val="28"/>
+          <w:szCs w:val="28"/>
+        </w:rPr>
+        <w:t>.</w:t>
+      </w:r>
+      <w:r>
+        <w:rPr>
+          <w:sz w:val="28"/>
+          <w:szCs w:val="28"/>
+        </w:rPr>
+        <w:t>3</w:t>
+      </w:r>
+      <w:r>
+        <w:rPr>
+          <w:sz w:val="28"/>
+          <w:szCs w:val="28"/>
+        </w:rPr>
+        <w:t>.1</w:t>
+      </w:r>
+      <w:r>
+        <w:rPr>
+          <w:sz w:val="28"/>
+          <w:szCs w:val="28"/>
+        </w:rPr>
+        <w:t>.</w:t>
+      </w:r>
+      <w:r>
+        <w:rPr>
+          <w:sz w:val="28"/>
+          <w:szCs w:val="28"/>
+        </w:rPr>
+        <w:t xml:space="preserve"> </w:t>
+      </w:r>
+      <w:r>
+        <w:rPr>
+          <w:sz w:val="28"/>
+          <w:szCs w:val="28"/>
+        </w:rPr>
+        <w:t xml:space="preserve">Το Σύστημα δεν μπορεί να επικοινωνήσει με εξωτερικό </w:t>
+      </w:r>
+      <w:r>
+        <w:rPr>
+          <w:sz w:val="28"/>
+          <w:szCs w:val="28"/>
+          <w:lang w:val="en-US"/>
+        </w:rPr>
+        <w:t>Server</w:t>
+      </w:r>
+      <w:r>
+        <w:rPr>
+          <w:sz w:val="28"/>
+          <w:szCs w:val="28"/>
+        </w:rPr>
+        <w:t xml:space="preserve"> </w:t>
+      </w:r>
+      <w:r>
+        <w:rPr>
+          <w:sz w:val="28"/>
+          <w:szCs w:val="28"/>
+        </w:rPr>
+        <w:t xml:space="preserve">ή το </w:t>
+      </w:r>
+      <w:r>
+        <w:rPr>
+          <w:sz w:val="28"/>
+          <w:szCs w:val="28"/>
+          <w:lang w:val="en-US"/>
+        </w:rPr>
+        <w:t>Upnet</w:t>
+      </w:r>
+      <w:r>
+        <w:rPr>
+          <w:sz w:val="28"/>
+          <w:szCs w:val="28"/>
+        </w:rPr>
+        <w:t>.</w:t>
+      </w:r>
+      <w:r>
+        <w:rPr>
+          <w:sz w:val="28"/>
+          <w:szCs w:val="28"/>
+        </w:rPr>
+        <w:br/>
+        <w:t>2.3.2. Το Σύστημα εμφανίζει ειδοποίηση που ενημερώνει για την αδυναμία σύνδεσης.</w:t>
+      </w:r>
+      <w:r>
+        <w:rPr>
+          <w:sz w:val="28"/>
+          <w:szCs w:val="28"/>
+        </w:rPr>
+        <w:br/>
+        <w:t xml:space="preserve">2.3.3. </w:t>
+      </w:r>
+      <w:r>
+        <w:rPr>
+          <w:sz w:val="28"/>
+          <w:szCs w:val="28"/>
+        </w:rPr>
+        <w:t xml:space="preserve">Η περίπτωση χρήσης συνεχίζεται από το βήμα </w:t>
+      </w:r>
+      <w:r>
+        <w:rPr>
+          <w:sz w:val="28"/>
+          <w:szCs w:val="28"/>
+        </w:rPr>
+        <w:t>1</w:t>
+      </w:r>
+      <w:r>
+        <w:rPr>
+          <w:sz w:val="28"/>
+          <w:szCs w:val="28"/>
+        </w:rPr>
+        <w:t xml:space="preserve"> της βασικής ροής</w:t>
+      </w:r>
+      <w:r>
+        <w:rPr>
+          <w:sz w:val="28"/>
+          <w:szCs w:val="28"/>
+        </w:rPr>
+        <w:t>.</w:t>
+      </w:r>
+    </w:p>
+    <w:p>
+      <w:pPr>
+        <w:rPr>
+          <w:sz w:val="28"/>
+          <w:szCs w:val="28"/>
+        </w:rPr>
+      </w:pPr>
       <w:r>
         <w:rPr>
           <w:b/>
@@ -2245,7 +3028,8 @@
           <w:sz w:val="32"/>
           <w:szCs w:val="32"/>
         </w:rPr>
-        <w:t>2</w:t>
+        <w:lastRenderedPageBreak/>
+        <w:t>Εναλλακτική Ροή 4</w:t>
       </w:r>
       <w:r>
         <w:rPr>
@@ -2273,7 +3057,7 @@
           <w:sz w:val="28"/>
           <w:szCs w:val="28"/>
         </w:rPr>
-        <w:t>2</w:t>
+        <w:t>4</w:t>
       </w:r>
       <w:r>
         <w:rPr>
@@ -2301,7 +3085,161 @@
           <w:sz w:val="28"/>
           <w:szCs w:val="28"/>
         </w:rPr>
-        <w:t>Τα στοιχεια δεν είναι εγκυρα, το Συστημα εμφανιζει ειδοποιηση μη επιτυχους Ταυτοποιησης.</w:t>
+        <w:t xml:space="preserve">Ο </w:t>
+      </w:r>
+      <w:r>
+        <w:rPr>
+          <w:sz w:val="28"/>
+          <w:szCs w:val="28"/>
+        </w:rPr>
+        <w:t>Χρήστης</w:t>
+      </w:r>
+      <w:r>
+        <w:rPr>
+          <w:sz w:val="28"/>
+          <w:szCs w:val="28"/>
+        </w:rPr>
+        <w:t xml:space="preserve"> </w:t>
+      </w:r>
+      <w:r>
+        <w:rPr>
+          <w:sz w:val="28"/>
+          <w:szCs w:val="28"/>
+        </w:rPr>
+        <w:t>πατάει</w:t>
+      </w:r>
+      <w:r>
+        <w:rPr>
+          <w:sz w:val="28"/>
+          <w:szCs w:val="28"/>
+        </w:rPr>
+        <w:t xml:space="preserve"> το </w:t>
+      </w:r>
+      <w:r>
+        <w:rPr>
+          <w:sz w:val="28"/>
+          <w:szCs w:val="28"/>
+        </w:rPr>
+        <w:t>πλήκτρο</w:t>
+      </w:r>
+      <w:r>
+        <w:rPr>
+          <w:sz w:val="28"/>
+          <w:szCs w:val="28"/>
+        </w:rPr>
+        <w:t xml:space="preserve"> «</w:t>
+      </w:r>
+      <w:r>
+        <w:rPr>
+          <w:sz w:val="28"/>
+          <w:szCs w:val="28"/>
+        </w:rPr>
+        <w:t>Σύνδεση</w:t>
+      </w:r>
+      <w:r>
+        <w:rPr>
+          <w:sz w:val="28"/>
+          <w:szCs w:val="28"/>
+        </w:rPr>
+        <w:t xml:space="preserve">» </w:t>
+      </w:r>
+      <w:r>
+        <w:rPr>
+          <w:sz w:val="28"/>
+          <w:szCs w:val="28"/>
+        </w:rPr>
+        <w:t>χωρίς</w:t>
+      </w:r>
+      <w:r>
+        <w:rPr>
+          <w:sz w:val="28"/>
+          <w:szCs w:val="28"/>
+        </w:rPr>
+        <w:t xml:space="preserve"> να </w:t>
+      </w:r>
+      <w:r>
+        <w:rPr>
+          <w:sz w:val="28"/>
+          <w:szCs w:val="28"/>
+        </w:rPr>
+        <w:t>έχει</w:t>
+      </w:r>
+      <w:r>
+        <w:rPr>
+          <w:sz w:val="28"/>
+          <w:szCs w:val="28"/>
+        </w:rPr>
+        <w:t xml:space="preserve"> </w:t>
+      </w:r>
+      <w:r>
+        <w:rPr>
+          <w:sz w:val="28"/>
+          <w:szCs w:val="28"/>
+        </w:rPr>
+        <w:t>συμπληρώσει</w:t>
+      </w:r>
+      <w:r>
+        <w:rPr>
+          <w:sz w:val="28"/>
+          <w:szCs w:val="28"/>
+        </w:rPr>
+        <w:t xml:space="preserve"> </w:t>
+      </w:r>
+      <w:r>
+        <w:rPr>
+          <w:sz w:val="28"/>
+          <w:szCs w:val="28"/>
+        </w:rPr>
+        <w:t>Όνομα</w:t>
+      </w:r>
+      <w:r>
+        <w:rPr>
+          <w:sz w:val="28"/>
+          <w:szCs w:val="28"/>
+        </w:rPr>
+        <w:t xml:space="preserve"> </w:t>
+      </w:r>
+      <w:r>
+        <w:rPr>
+          <w:sz w:val="28"/>
+          <w:szCs w:val="28"/>
+        </w:rPr>
+        <w:t>Χρήστη</w:t>
+      </w:r>
+      <w:r>
+        <w:rPr>
+          <w:sz w:val="28"/>
+          <w:szCs w:val="28"/>
+        </w:rPr>
+        <w:t xml:space="preserve"> ή/και </w:t>
+      </w:r>
+      <w:r>
+        <w:rPr>
+          <w:sz w:val="28"/>
+          <w:szCs w:val="28"/>
+        </w:rPr>
+        <w:t>Κωδικό</w:t>
+      </w:r>
+      <w:r>
+        <w:rPr>
+          <w:sz w:val="28"/>
+          <w:szCs w:val="28"/>
+        </w:rPr>
+        <w:t xml:space="preserve"> </w:t>
+      </w:r>
+      <w:r>
+        <w:rPr>
+          <w:sz w:val="28"/>
+          <w:szCs w:val="28"/>
+        </w:rPr>
+        <w:t>Πρόσβασης</w:t>
+      </w:r>
+      <w:r>
+        <w:rPr>
+          <w:sz w:val="28"/>
+          <w:szCs w:val="28"/>
+        </w:rPr>
+        <w:t>.</w:t>
       </w:r>
       <w:r>
         <w:rPr>
@@ -2309,7 +3247,113 @@
           <w:szCs w:val="28"/>
         </w:rPr>
         <w:br/>
-        <w:t xml:space="preserve">2.2.2. </w:t>
+        <w:t xml:space="preserve">2.4.2. Το Σύστημα εμφανίζει ειδοποίηση που </w:t>
+      </w:r>
+      <w:r>
+        <w:rPr>
+          <w:sz w:val="28"/>
+          <w:szCs w:val="28"/>
+        </w:rPr>
+        <w:t>ζητά</w:t>
+      </w:r>
+      <w:r>
+        <w:rPr>
+          <w:sz w:val="28"/>
+          <w:szCs w:val="28"/>
+        </w:rPr>
+        <w:t xml:space="preserve"> από τον </w:t>
+      </w:r>
+      <w:r>
+        <w:rPr>
+          <w:sz w:val="28"/>
+          <w:szCs w:val="28"/>
+        </w:rPr>
+        <w:t>Χρήστη</w:t>
+      </w:r>
+      <w:r>
+        <w:rPr>
+          <w:sz w:val="28"/>
+          <w:szCs w:val="28"/>
+        </w:rPr>
+        <w:t xml:space="preserve"> να </w:t>
+      </w:r>
+      <w:r>
+        <w:rPr>
+          <w:sz w:val="28"/>
+          <w:szCs w:val="28"/>
+        </w:rPr>
+        <w:t>εισάγει</w:t>
+      </w:r>
+      <w:r>
+        <w:rPr>
+          <w:sz w:val="28"/>
+          <w:szCs w:val="28"/>
+        </w:rPr>
+        <w:t xml:space="preserve"> </w:t>
+      </w:r>
+      <w:r>
+        <w:rPr>
+          <w:sz w:val="28"/>
+          <w:szCs w:val="28"/>
+        </w:rPr>
+        <w:t>Όνομα</w:t>
+      </w:r>
+      <w:r>
+        <w:rPr>
+          <w:sz w:val="28"/>
+          <w:szCs w:val="28"/>
+        </w:rPr>
+        <w:t xml:space="preserve"> </w:t>
+      </w:r>
+      <w:r>
+        <w:rPr>
+          <w:sz w:val="28"/>
+          <w:szCs w:val="28"/>
+        </w:rPr>
+        <w:t>Χρήστη</w:t>
+      </w:r>
+      <w:r>
+        <w:rPr>
+          <w:sz w:val="28"/>
+          <w:szCs w:val="28"/>
+        </w:rPr>
+        <w:t xml:space="preserve"> ή/και </w:t>
+      </w:r>
+      <w:r>
+        <w:rPr>
+          <w:sz w:val="28"/>
+          <w:szCs w:val="28"/>
+        </w:rPr>
+        <w:t>Κωδικό</w:t>
+      </w:r>
+      <w:r>
+        <w:rPr>
+          <w:sz w:val="28"/>
+          <w:szCs w:val="28"/>
+        </w:rPr>
+        <w:t xml:space="preserve"> </w:t>
+      </w:r>
+      <w:r>
+        <w:rPr>
+          <w:sz w:val="28"/>
+          <w:szCs w:val="28"/>
+        </w:rPr>
+        <w:t>Πρόσβασης</w:t>
+      </w:r>
+      <w:r>
+        <w:rPr>
+          <w:sz w:val="28"/>
+          <w:szCs w:val="28"/>
+        </w:rPr>
+        <w:t>.</w:t>
+      </w:r>
+      <w:r>
+        <w:rPr>
+          <w:sz w:val="28"/>
+          <w:szCs w:val="28"/>
+        </w:rPr>
+        <w:br/>
+        <w:t xml:space="preserve">2.4.3. </w:t>
       </w:r>
       <w:r>
         <w:rPr>
@@ -2323,7 +3367,7 @@
           <w:sz w:val="28"/>
           <w:szCs w:val="28"/>
         </w:rPr>
-        <w:t>1</w:t>
+        <w:t>3</w:t>
       </w:r>
       <w:r>
         <w:rPr>
@@ -2354,542 +3398,243 @@
           <w:sz w:val="32"/>
           <w:szCs w:val="32"/>
         </w:rPr>
-        <w:t xml:space="preserve">Εναλλακτική Ροή </w:t>
-      </w:r>
-      <w:r>
-        <w:rPr>
-          <w:b/>
-          <w:bCs/>
+        <w:t>Εναλλακτική Ροή 5</w:t>
+      </w:r>
+      <w:r>
+        <w:rPr>
           <w:sz w:val="32"/>
           <w:szCs w:val="32"/>
         </w:rPr>
+        <w:br/>
+      </w:r>
+      <w:r>
+        <w:rPr>
+          <w:sz w:val="28"/>
+          <w:szCs w:val="28"/>
+        </w:rPr>
+        <w:t>2</w:t>
+      </w:r>
+      <w:r>
+        <w:rPr>
+          <w:sz w:val="28"/>
+          <w:szCs w:val="28"/>
+        </w:rPr>
+        <w:t>.</w:t>
+      </w:r>
+      <w:r>
+        <w:rPr>
+          <w:sz w:val="28"/>
+          <w:szCs w:val="28"/>
+        </w:rPr>
+        <w:t>5</w:t>
+      </w:r>
+      <w:r>
+        <w:rPr>
+          <w:sz w:val="28"/>
+          <w:szCs w:val="28"/>
+        </w:rPr>
+        <w:t>.1</w:t>
+      </w:r>
+      <w:r>
+        <w:rPr>
+          <w:sz w:val="28"/>
+          <w:szCs w:val="28"/>
+        </w:rPr>
+        <w:t>.</w:t>
+      </w:r>
+      <w:r>
+        <w:rPr>
+          <w:sz w:val="28"/>
+          <w:szCs w:val="28"/>
+        </w:rPr>
+        <w:t xml:space="preserve"> </w:t>
+      </w:r>
+      <w:r>
+        <w:rPr>
+          <w:sz w:val="28"/>
+          <w:szCs w:val="28"/>
+        </w:rPr>
+        <w:t xml:space="preserve">Ο </w:t>
+      </w:r>
+      <w:r>
+        <w:rPr>
+          <w:sz w:val="28"/>
+          <w:szCs w:val="28"/>
+        </w:rPr>
+        <w:t>Χρήστης</w:t>
+      </w:r>
+      <w:r>
+        <w:rPr>
+          <w:sz w:val="28"/>
+          <w:szCs w:val="28"/>
+        </w:rPr>
+        <w:t xml:space="preserve"> </w:t>
+      </w:r>
+      <w:r>
+        <w:rPr>
+          <w:sz w:val="28"/>
+          <w:szCs w:val="28"/>
+        </w:rPr>
+        <w:t>πατάει</w:t>
+      </w:r>
+      <w:r>
+        <w:rPr>
+          <w:sz w:val="28"/>
+          <w:szCs w:val="28"/>
+        </w:rPr>
+        <w:t xml:space="preserve"> το </w:t>
+      </w:r>
+      <w:r>
+        <w:rPr>
+          <w:sz w:val="28"/>
+          <w:szCs w:val="28"/>
+        </w:rPr>
+        <w:t>πλήκτρο</w:t>
+      </w:r>
+      <w:r>
+        <w:rPr>
+          <w:sz w:val="28"/>
+          <w:szCs w:val="28"/>
+        </w:rPr>
+        <w:t xml:space="preserve"> «</w:t>
+      </w:r>
+      <w:r>
+        <w:rPr>
+          <w:sz w:val="28"/>
+          <w:szCs w:val="28"/>
+        </w:rPr>
+        <w:t>Ταυτοποίηση</w:t>
+      </w:r>
+      <w:r>
+        <w:rPr>
+          <w:sz w:val="28"/>
+          <w:szCs w:val="28"/>
+        </w:rPr>
+        <w:t xml:space="preserve">» </w:t>
+      </w:r>
+      <w:r>
+        <w:rPr>
+          <w:sz w:val="28"/>
+          <w:szCs w:val="28"/>
+        </w:rPr>
+        <w:t>χωρίς</w:t>
+      </w:r>
+      <w:r>
+        <w:rPr>
+          <w:sz w:val="28"/>
+          <w:szCs w:val="28"/>
+        </w:rPr>
+        <w:t xml:space="preserve"> να </w:t>
+      </w:r>
+      <w:r>
+        <w:rPr>
+          <w:sz w:val="28"/>
+          <w:szCs w:val="28"/>
+        </w:rPr>
+        <w:t>έχει</w:t>
+      </w:r>
+      <w:r>
+        <w:rPr>
+          <w:sz w:val="28"/>
+          <w:szCs w:val="28"/>
+        </w:rPr>
+        <w:t xml:space="preserve"> </w:t>
+      </w:r>
+      <w:r>
+        <w:rPr>
+          <w:sz w:val="28"/>
+          <w:szCs w:val="28"/>
+        </w:rPr>
+        <w:t>συμπληρώσει</w:t>
+      </w:r>
+      <w:r>
+        <w:rPr>
+          <w:sz w:val="28"/>
+          <w:szCs w:val="28"/>
+        </w:rPr>
+        <w:t xml:space="preserve"> Αριθμό Δελτίου Ακαδημαϊκής Ταυτότητας</w:t>
+      </w:r>
+      <w:r>
+        <w:rPr>
+          <w:sz w:val="28"/>
+          <w:szCs w:val="28"/>
+        </w:rPr>
+        <w:t>.</w:t>
+      </w:r>
+      <w:r>
+        <w:rPr>
+          <w:sz w:val="28"/>
+          <w:szCs w:val="28"/>
+        </w:rPr>
+        <w:br/>
+        <w:t xml:space="preserve">2.5.2. Το Σύστημα εμφανίζει ειδοποίηση που </w:t>
+      </w:r>
+      <w:r>
+        <w:rPr>
+          <w:sz w:val="28"/>
+          <w:szCs w:val="28"/>
+        </w:rPr>
+        <w:t>ζητά</w:t>
+      </w:r>
+      <w:r>
+        <w:rPr>
+          <w:sz w:val="28"/>
+          <w:szCs w:val="28"/>
+        </w:rPr>
+        <w:t xml:space="preserve"> από τον </w:t>
+      </w:r>
+      <w:r>
+        <w:rPr>
+          <w:sz w:val="28"/>
+          <w:szCs w:val="28"/>
+        </w:rPr>
+        <w:t>Χρήστη</w:t>
+      </w:r>
+      <w:r>
+        <w:rPr>
+          <w:sz w:val="28"/>
+          <w:szCs w:val="28"/>
+        </w:rPr>
+        <w:t xml:space="preserve"> να </w:t>
+      </w:r>
+      <w:r>
+        <w:rPr>
+          <w:sz w:val="28"/>
+          <w:szCs w:val="28"/>
+        </w:rPr>
+        <w:t>εισάγει</w:t>
+      </w:r>
+      <w:r>
+        <w:rPr>
+          <w:sz w:val="28"/>
+          <w:szCs w:val="28"/>
+        </w:rPr>
+        <w:t xml:space="preserve"> Αριθμό Δελτίου Ακαδημαϊκής Ταυτότητας.</w:t>
+      </w:r>
+      <w:r>
+        <w:rPr>
+          <w:sz w:val="28"/>
+          <w:szCs w:val="28"/>
+        </w:rPr>
+        <w:br/>
+        <w:t xml:space="preserve">2.5.3. </w:t>
+      </w:r>
+      <w:r>
+        <w:rPr>
+          <w:sz w:val="28"/>
+          <w:szCs w:val="28"/>
+        </w:rPr>
+        <w:t xml:space="preserve">Η περίπτωση χρήσης συνεχίζεται από το βήμα </w:t>
+      </w:r>
+      <w:r>
+        <w:rPr>
+          <w:sz w:val="28"/>
+          <w:szCs w:val="28"/>
+        </w:rPr>
         <w:t>3</w:t>
       </w:r>
       <w:r>
         <w:rPr>
-          <w:sz w:val="32"/>
-          <w:szCs w:val="32"/>
-        </w:rPr>
-        <w:br/>
-      </w:r>
-      <w:r>
-        <w:rPr>
-          <w:sz w:val="28"/>
-          <w:szCs w:val="28"/>
-        </w:rPr>
-        <w:t>2</w:t>
-      </w:r>
-      <w:r>
-        <w:rPr>
-          <w:sz w:val="28"/>
-          <w:szCs w:val="28"/>
-        </w:rPr>
-        <w:t>.</w:t>
-      </w:r>
-      <w:r>
-        <w:rPr>
-          <w:sz w:val="28"/>
-          <w:szCs w:val="28"/>
-        </w:rPr>
-        <w:t>3</w:t>
-      </w:r>
-      <w:r>
-        <w:rPr>
-          <w:sz w:val="28"/>
-          <w:szCs w:val="28"/>
-        </w:rPr>
-        <w:t>.1</w:t>
-      </w:r>
-      <w:r>
-        <w:rPr>
-          <w:sz w:val="28"/>
-          <w:szCs w:val="28"/>
-        </w:rPr>
-        <w:t>.</w:t>
-      </w:r>
-      <w:r>
-        <w:rPr>
-          <w:sz w:val="28"/>
-          <w:szCs w:val="28"/>
-        </w:rPr>
-        <w:t xml:space="preserve"> </w:t>
-      </w:r>
-      <w:r>
-        <w:rPr>
-          <w:sz w:val="28"/>
-          <w:szCs w:val="28"/>
-        </w:rPr>
-        <w:t xml:space="preserve">Το Σύστημα δεν μπορεί να επικοινωνήσει με εξωτερικό </w:t>
-      </w:r>
-      <w:r>
-        <w:rPr>
-          <w:sz w:val="28"/>
-          <w:szCs w:val="28"/>
-          <w:lang w:val="en-US"/>
-        </w:rPr>
-        <w:t>Server</w:t>
-      </w:r>
-      <w:r>
-        <w:rPr>
-          <w:sz w:val="28"/>
-          <w:szCs w:val="28"/>
-        </w:rPr>
-        <w:t xml:space="preserve"> </w:t>
-      </w:r>
-      <w:r>
-        <w:rPr>
-          <w:sz w:val="28"/>
-          <w:szCs w:val="28"/>
-        </w:rPr>
-        <w:t xml:space="preserve">ή το </w:t>
-      </w:r>
-      <w:r>
-        <w:rPr>
-          <w:sz w:val="28"/>
-          <w:szCs w:val="28"/>
-          <w:lang w:val="en-US"/>
-        </w:rPr>
-        <w:t>Upnet</w:t>
-      </w:r>
-      <w:r>
-        <w:rPr>
-          <w:sz w:val="28"/>
-          <w:szCs w:val="28"/>
-        </w:rPr>
-        <w:t>.</w:t>
-      </w:r>
-      <w:r>
-        <w:rPr>
-          <w:sz w:val="28"/>
-          <w:szCs w:val="28"/>
-        </w:rPr>
-        <w:br/>
-        <w:t>2.3.2. Το Σύστημα εμφανίζει ειδοποίηση που ενημερώνει για την αδυναμία σύνδεσης.</w:t>
-      </w:r>
-      <w:r>
-        <w:rPr>
-          <w:sz w:val="28"/>
-          <w:szCs w:val="28"/>
-        </w:rPr>
-        <w:br/>
-        <w:t>2.</w:t>
-      </w:r>
-      <w:r>
-        <w:rPr>
-          <w:sz w:val="28"/>
-          <w:szCs w:val="28"/>
-        </w:rPr>
-        <w:t>3</w:t>
-      </w:r>
-      <w:r>
-        <w:rPr>
-          <w:sz w:val="28"/>
-          <w:szCs w:val="28"/>
-        </w:rPr>
-        <w:t>.</w:t>
-      </w:r>
-      <w:r>
-        <w:rPr>
-          <w:sz w:val="28"/>
-          <w:szCs w:val="28"/>
-        </w:rPr>
-        <w:t>3</w:t>
-      </w:r>
-      <w:r>
-        <w:rPr>
-          <w:sz w:val="28"/>
-          <w:szCs w:val="28"/>
-        </w:rPr>
-        <w:t xml:space="preserve">. </w:t>
-      </w:r>
-      <w:r>
-        <w:rPr>
-          <w:sz w:val="28"/>
-          <w:szCs w:val="28"/>
-        </w:rPr>
-        <w:t xml:space="preserve">Η περίπτωση χρήσης συνεχίζεται από το βήμα </w:t>
-      </w:r>
-      <w:r>
-        <w:rPr>
-          <w:sz w:val="28"/>
-          <w:szCs w:val="28"/>
-        </w:rPr>
-        <w:t>1</w:t>
-      </w:r>
-      <w:r>
-        <w:rPr>
-          <w:sz w:val="28"/>
-          <w:szCs w:val="28"/>
-        </w:rPr>
-        <w:t xml:space="preserve"> της βασικής ροής</w:t>
-      </w:r>
-      <w:r>
-        <w:rPr>
-          <w:sz w:val="28"/>
-          <w:szCs w:val="28"/>
-        </w:rPr>
-        <w:t>.</w:t>
-      </w:r>
-    </w:p>
-    <w:p>
-      <w:pPr>
-        <w:rPr>
-          <w:sz w:val="28"/>
-          <w:szCs w:val="28"/>
-        </w:rPr>
-      </w:pPr>
-      <w:r>
-        <w:rPr>
-          <w:b/>
-          <w:bCs/>
-          <w:sz w:val="32"/>
-          <w:szCs w:val="32"/>
-        </w:rPr>
-        <w:lastRenderedPageBreak/>
-        <w:t xml:space="preserve">Εναλλακτική Ροή </w:t>
-      </w:r>
-      <w:r>
-        <w:rPr>
-          <w:b/>
-          <w:bCs/>
-          <w:sz w:val="32"/>
-          <w:szCs w:val="32"/>
-        </w:rPr>
-        <w:t>4</w:t>
-      </w:r>
-      <w:r>
-        <w:rPr>
-          <w:sz w:val="32"/>
-          <w:szCs w:val="32"/>
-        </w:rPr>
-        <w:br/>
-      </w:r>
-      <w:r>
-        <w:rPr>
-          <w:sz w:val="28"/>
-          <w:szCs w:val="28"/>
-        </w:rPr>
-        <w:t>2</w:t>
-      </w:r>
-      <w:r>
-        <w:rPr>
-          <w:sz w:val="28"/>
-          <w:szCs w:val="28"/>
-        </w:rPr>
-        <w:t>.</w:t>
-      </w:r>
-      <w:r>
-        <w:rPr>
-          <w:sz w:val="28"/>
-          <w:szCs w:val="28"/>
-        </w:rPr>
-        <w:t>4</w:t>
-      </w:r>
-      <w:r>
-        <w:rPr>
-          <w:sz w:val="28"/>
-          <w:szCs w:val="28"/>
-        </w:rPr>
-        <w:t>.1</w:t>
-      </w:r>
-      <w:r>
-        <w:rPr>
-          <w:sz w:val="28"/>
-          <w:szCs w:val="28"/>
-        </w:rPr>
-        <w:t>.</w:t>
-      </w:r>
-      <w:r>
-        <w:rPr>
-          <w:sz w:val="28"/>
-          <w:szCs w:val="28"/>
-        </w:rPr>
-        <w:t xml:space="preserve"> </w:t>
-      </w:r>
-      <w:r>
-        <w:rPr>
-          <w:sz w:val="28"/>
-          <w:szCs w:val="28"/>
-        </w:rPr>
-        <w:t>Ο Χρηστης παταει το πληκτρο «Συνδεση» χωρις να εχει συμπληρωσει Ονομα Χρηστη ή/και Κωδικο Προσβασης</w:t>
-      </w:r>
-      <w:r>
-        <w:rPr>
-          <w:sz w:val="28"/>
-          <w:szCs w:val="28"/>
-        </w:rPr>
-        <w:t>.</w:t>
-      </w:r>
-      <w:r>
-        <w:rPr>
-          <w:sz w:val="28"/>
-          <w:szCs w:val="28"/>
-        </w:rPr>
-        <w:br/>
-        <w:t>2.</w:t>
-      </w:r>
-      <w:r>
-        <w:rPr>
-          <w:sz w:val="28"/>
-          <w:szCs w:val="28"/>
-        </w:rPr>
-        <w:t>4</w:t>
-      </w:r>
-      <w:r>
-        <w:rPr>
-          <w:sz w:val="28"/>
-          <w:szCs w:val="28"/>
-        </w:rPr>
-        <w:t>.2. Το Σύστημα εμφανίζει ειδοποίηση που</w:t>
-      </w:r>
-      <w:r>
-        <w:rPr>
-          <w:sz w:val="28"/>
-          <w:szCs w:val="28"/>
-        </w:rPr>
-        <w:t xml:space="preserve"> ζητα από τον Χρηστη να εισαγει </w:t>
-      </w:r>
-      <w:r>
-        <w:rPr>
-          <w:sz w:val="28"/>
-          <w:szCs w:val="28"/>
-        </w:rPr>
-        <w:t>Ονομα Χρηστη ή/και Κωδικο Προσβασης</w:t>
-      </w:r>
-      <w:r>
-        <w:rPr>
-          <w:sz w:val="28"/>
-          <w:szCs w:val="28"/>
-        </w:rPr>
-        <w:t>.</w:t>
-      </w:r>
-      <w:r>
-        <w:rPr>
-          <w:sz w:val="28"/>
-          <w:szCs w:val="28"/>
-        </w:rPr>
-        <w:br/>
-        <w:t>2.</w:t>
-      </w:r>
-      <w:r>
-        <w:rPr>
-          <w:sz w:val="28"/>
-          <w:szCs w:val="28"/>
-        </w:rPr>
-        <w:t>4</w:t>
-      </w:r>
-      <w:r>
-        <w:rPr>
-          <w:sz w:val="28"/>
-          <w:szCs w:val="28"/>
-        </w:rPr>
-        <w:t>.</w:t>
-      </w:r>
-      <w:r>
-        <w:rPr>
-          <w:sz w:val="28"/>
-          <w:szCs w:val="28"/>
-        </w:rPr>
-        <w:t>3</w:t>
-      </w:r>
-      <w:r>
-        <w:rPr>
-          <w:sz w:val="28"/>
-          <w:szCs w:val="28"/>
-        </w:rPr>
-        <w:t xml:space="preserve">. </w:t>
-      </w:r>
-      <w:r>
-        <w:rPr>
-          <w:sz w:val="28"/>
-          <w:szCs w:val="28"/>
-        </w:rPr>
-        <w:t xml:space="preserve">Η περίπτωση χρήσης συνεχίζεται από το βήμα </w:t>
-      </w:r>
-      <w:r>
-        <w:rPr>
-          <w:sz w:val="28"/>
-          <w:szCs w:val="28"/>
-        </w:rPr>
-        <w:t>3</w:t>
-      </w:r>
-      <w:r>
-        <w:rPr>
-          <w:sz w:val="28"/>
-          <w:szCs w:val="28"/>
-        </w:rPr>
-        <w:t xml:space="preserve"> της βασικής ροής</w:t>
-      </w:r>
-      <w:r>
-        <w:rPr>
-          <w:sz w:val="28"/>
-          <w:szCs w:val="28"/>
-        </w:rPr>
-        <w:t>.</w:t>
-      </w:r>
-    </w:p>
-    <w:p>
-      <w:pPr>
-        <w:rPr>
-          <w:sz w:val="28"/>
-          <w:szCs w:val="28"/>
-        </w:rPr>
-      </w:pPr>
-      <w:r>
-        <w:rPr>
-          <w:b/>
-          <w:bCs/>
-          <w:sz w:val="32"/>
-          <w:szCs w:val="32"/>
-        </w:rPr>
-        <w:t xml:space="preserve">Εναλλακτική Ροή </w:t>
-      </w:r>
-      <w:r>
-        <w:rPr>
-          <w:b/>
-          <w:bCs/>
-          <w:sz w:val="32"/>
-          <w:szCs w:val="32"/>
-        </w:rPr>
-        <w:t>5</w:t>
-      </w:r>
-      <w:r>
-        <w:rPr>
-          <w:sz w:val="32"/>
-          <w:szCs w:val="32"/>
-        </w:rPr>
-        <w:br/>
-      </w:r>
-      <w:r>
-        <w:rPr>
-          <w:sz w:val="28"/>
-          <w:szCs w:val="28"/>
-        </w:rPr>
-        <w:t>2</w:t>
-      </w:r>
-      <w:r>
-        <w:rPr>
-          <w:sz w:val="28"/>
-          <w:szCs w:val="28"/>
-        </w:rPr>
-        <w:t>.</w:t>
-      </w:r>
-      <w:r>
-        <w:rPr>
-          <w:sz w:val="28"/>
-          <w:szCs w:val="28"/>
-        </w:rPr>
-        <w:t>5</w:t>
-      </w:r>
-      <w:r>
-        <w:rPr>
-          <w:sz w:val="28"/>
-          <w:szCs w:val="28"/>
-        </w:rPr>
-        <w:t>.1</w:t>
-      </w:r>
-      <w:r>
-        <w:rPr>
-          <w:sz w:val="28"/>
-          <w:szCs w:val="28"/>
-        </w:rPr>
-        <w:t>.</w:t>
-      </w:r>
-      <w:r>
-        <w:rPr>
-          <w:sz w:val="28"/>
-          <w:szCs w:val="28"/>
-        </w:rPr>
-        <w:t xml:space="preserve"> </w:t>
-      </w:r>
-      <w:r>
-        <w:rPr>
-          <w:sz w:val="28"/>
-          <w:szCs w:val="28"/>
-        </w:rPr>
-        <w:t>Ο Χρηστης παταει το πληκτρο «</w:t>
-      </w:r>
-      <w:r>
-        <w:rPr>
-          <w:sz w:val="28"/>
-          <w:szCs w:val="28"/>
-        </w:rPr>
-        <w:t>Ταυτοποιηση</w:t>
-      </w:r>
-      <w:r>
-        <w:rPr>
-          <w:sz w:val="28"/>
-          <w:szCs w:val="28"/>
-        </w:rPr>
-        <w:t>» χωρις να εχει συμπληρωσει Αριθμό Δελτίου Ακαδημαϊκής Ταυτότητας</w:t>
-      </w:r>
-      <w:r>
-        <w:rPr>
-          <w:sz w:val="28"/>
-          <w:szCs w:val="28"/>
-        </w:rPr>
-        <w:t>.</w:t>
-      </w:r>
-      <w:r>
-        <w:rPr>
-          <w:sz w:val="28"/>
-          <w:szCs w:val="28"/>
-        </w:rPr>
-        <w:br/>
-        <w:t>2.</w:t>
-      </w:r>
-      <w:r>
-        <w:rPr>
-          <w:sz w:val="28"/>
-          <w:szCs w:val="28"/>
-        </w:rPr>
-        <w:t>5</w:t>
-      </w:r>
-      <w:r>
-        <w:rPr>
-          <w:sz w:val="28"/>
-          <w:szCs w:val="28"/>
-        </w:rPr>
-        <w:t>.2. Το Σύστημα εμφανίζει ειδοποίηση που ζητα από τον Χρηστη να εισαγει Αριθμό Δελτίου Ακαδημαϊκής Ταυτότητας.</w:t>
-      </w:r>
-      <w:r>
-        <w:rPr>
-          <w:sz w:val="28"/>
-          <w:szCs w:val="28"/>
-        </w:rPr>
-        <w:br/>
-        <w:t>2.</w:t>
-      </w:r>
-      <w:r>
-        <w:rPr>
-          <w:sz w:val="28"/>
-          <w:szCs w:val="28"/>
-        </w:rPr>
-        <w:t>5</w:t>
-      </w:r>
-      <w:r>
-        <w:rPr>
-          <w:sz w:val="28"/>
-          <w:szCs w:val="28"/>
-        </w:rPr>
-        <w:t xml:space="preserve">.3. </w:t>
-      </w:r>
-      <w:r>
-        <w:rPr>
-          <w:sz w:val="28"/>
-          <w:szCs w:val="28"/>
-        </w:rPr>
-        <w:t xml:space="preserve">Η περίπτωση χρήσης συνεχίζεται από το βήμα </w:t>
-      </w:r>
-      <w:r>
-        <w:rPr>
-          <w:sz w:val="28"/>
-          <w:szCs w:val="28"/>
-        </w:rPr>
-        <w:t>3</w:t>
-      </w:r>
-      <w:r>
-        <w:rPr>
           <w:sz w:val="28"/>
           <w:szCs w:val="28"/>
         </w:rPr>
@@ -2900,14 +3645,28 @@
           <w:sz w:val="28"/>
           <w:szCs w:val="28"/>
         </w:rPr>
-        <w:t>Εναλλακτικης Ροης 1</w:t>
-      </w:r>
-      <w:r>
-        <w:rPr>
-          <w:sz w:val="28"/>
-          <w:szCs w:val="28"/>
-        </w:rPr>
-        <w:t>.</w:t>
+        <w:t>Εναλλακτικής</w:t>
+      </w:r>
+      <w:r>
+        <w:rPr>
+          <w:sz w:val="28"/>
+          <w:szCs w:val="28"/>
+        </w:rPr>
+        <w:t xml:space="preserve"> </w:t>
+      </w:r>
+      <w:r>
+        <w:rPr>
+          <w:sz w:val="28"/>
+          <w:szCs w:val="28"/>
+        </w:rPr>
+        <w:t>Ροής</w:t>
+      </w:r>
+      <w:r>
+        <w:rPr>
+          <w:sz w:val="28"/>
+          <w:szCs w:val="28"/>
+        </w:rPr>
+        <w:t xml:space="preserve"> 1.</w:t>
       </w:r>
     </w:p>
     <w:sectPr>

</xml_diff>

<commit_message>
CHANGE: ADDED USE CASES 3,4 IN USE CASES.docx
</commit_message>
<xml_diff>
--- a/1/Use-Case Diagrams/Use Cases.docx
+++ b/1/Use-Case Diagrams/Use Cases.docx
@@ -1488,6 +1488,22 @@
           <w:szCs w:val="28"/>
         </w:rPr>
       </w:pPr>
+    </w:p>
+    <w:p>
+      <w:pPr>
+        <w:rPr>
+          <w:sz w:val="28"/>
+          <w:szCs w:val="28"/>
+        </w:rPr>
+      </w:pPr>
+    </w:p>
+    <w:p>
+      <w:pPr>
+        <w:rPr>
+          <w:sz w:val="28"/>
+          <w:szCs w:val="28"/>
+        </w:rPr>
+      </w:pPr>
       <w:r>
         <w:rPr>
           <w:sz w:val="28"/>
@@ -3668,6 +3684,902 @@
         </w:rPr>
         <w:t xml:space="preserve"> 1.</w:t>
       </w:r>
+    </w:p>
+    <w:p>
+      <w:pPr>
+        <w:rPr>
+          <w:sz w:val="28"/>
+          <w:szCs w:val="28"/>
+        </w:rPr>
+      </w:pPr>
+    </w:p>
+    <w:p>
+      <w:pPr>
+        <w:jc w:val="center"/>
+        <w:rPr>
+          <w:b/>
+          <w:bCs/>
+          <w:sz w:val="32"/>
+          <w:szCs w:val="32"/>
+        </w:rPr>
+      </w:pPr>
+      <w:r>
+        <w:rPr>
+          <w:b/>
+          <w:bCs/>
+          <w:sz w:val="32"/>
+          <w:szCs w:val="32"/>
+        </w:rPr>
+        <w:t>ΠΕΡΙΠΤΩΣΗ ΧΡΗΣΗΣ 3: ΑΝΑΖΗΤΗΣΗ ΟΜΑΔΑΣ ΜΕΛΕΤΗΣ</w:t>
+      </w:r>
+    </w:p>
+    <w:p>
+      <w:pPr>
+        <w:rPr>
+          <w:b/>
+          <w:bCs/>
+          <w:sz w:val="32"/>
+          <w:szCs w:val="32"/>
+        </w:rPr>
+      </w:pPr>
+      <w:r>
+        <w:rPr>
+          <w:b/>
+          <w:bCs/>
+          <w:sz w:val="32"/>
+          <w:szCs w:val="32"/>
+        </w:rPr>
+        <w:t xml:space="preserve">Βασική Ροή </w:t>
+      </w:r>
+    </w:p>
+    <w:p>
+      <w:pPr>
+        <w:rPr>
+          <w:sz w:val="28"/>
+          <w:szCs w:val="28"/>
+        </w:rPr>
+      </w:pPr>
+      <w:r>
+        <w:rPr>
+          <w:sz w:val="28"/>
+          <w:szCs w:val="28"/>
+        </w:rPr>
+        <w:t>Ο χρήστης συνδέεται στην εφαρμογή.</w:t>
+      </w:r>
+    </w:p>
+    <w:p>
+      <w:pPr>
+        <w:rPr>
+          <w:sz w:val="28"/>
+          <w:szCs w:val="28"/>
+        </w:rPr>
+      </w:pPr>
+      <w:r>
+        <w:rPr>
+          <w:sz w:val="28"/>
+          <w:szCs w:val="28"/>
+        </w:rPr>
+        <w:t>Ο χρήστης μεταβαίνει στην ενότητα «Ομάδες Μελέτης».</w:t>
+      </w:r>
+    </w:p>
+    <w:p>
+      <w:pPr>
+        <w:rPr>
+          <w:sz w:val="28"/>
+          <w:szCs w:val="28"/>
+        </w:rPr>
+      </w:pPr>
+      <w:r>
+        <w:rPr>
+          <w:sz w:val="28"/>
+          <w:szCs w:val="28"/>
+        </w:rPr>
+        <w:t>Το σύστημα εμφανίζει φίλτρα αναζήτησης (π.χ., σχολή, μάθημα, πλήθος ατόμων, τρόπος μελέτης).</w:t>
+      </w:r>
+    </w:p>
+    <w:p>
+      <w:pPr>
+        <w:rPr>
+          <w:sz w:val="28"/>
+          <w:szCs w:val="28"/>
+        </w:rPr>
+      </w:pPr>
+      <w:r>
+        <w:rPr>
+          <w:sz w:val="28"/>
+          <w:szCs w:val="28"/>
+        </w:rPr>
+        <w:t>Ο χρήστης επιλέγει τα επιθυμητά φίλτρα και εκτελεί την αναζήτηση.</w:t>
+      </w:r>
+    </w:p>
+    <w:p>
+      <w:pPr>
+        <w:rPr>
+          <w:sz w:val="28"/>
+          <w:szCs w:val="28"/>
+        </w:rPr>
+      </w:pPr>
+      <w:r>
+        <w:rPr>
+          <w:sz w:val="28"/>
+          <w:szCs w:val="28"/>
+        </w:rPr>
+        <w:t>Το σύστημα εμφανίζει τις διαθέσιμες ομάδες με βάση τα κριτήρια αναζήτησης.</w:t>
+      </w:r>
+    </w:p>
+    <w:p>
+      <w:pPr>
+        <w:rPr>
+          <w:sz w:val="28"/>
+          <w:szCs w:val="28"/>
+        </w:rPr>
+      </w:pPr>
+      <w:r>
+        <w:rPr>
+          <w:sz w:val="28"/>
+          <w:szCs w:val="28"/>
+        </w:rPr>
+        <w:t>Ο χρήστης επιλέγει μια ομάδα και κάνει αίτηση συμμετοχής.</w:t>
+      </w:r>
+    </w:p>
+    <w:p>
+      <w:pPr>
+        <w:rPr>
+          <w:sz w:val="28"/>
+          <w:szCs w:val="28"/>
+        </w:rPr>
+      </w:pPr>
+      <w:r>
+        <w:rPr>
+          <w:sz w:val="28"/>
+          <w:szCs w:val="28"/>
+        </w:rPr>
+        <w:t>Ο φοιτητής-διδάσκων της ομάδας εγκρίνει ή απορρίπτει την αίτηση.</w:t>
+      </w:r>
+    </w:p>
+    <w:p>
+      <w:pPr>
+        <w:rPr>
+          <w:sz w:val="28"/>
+          <w:szCs w:val="28"/>
+        </w:rPr>
+      </w:pPr>
+      <w:r>
+        <w:rPr>
+          <w:sz w:val="28"/>
+          <w:szCs w:val="28"/>
+        </w:rPr>
+        <w:t xml:space="preserve">Αν η αίτηση εγκριθεί, ο χρήστης προστίθεται στην ομάδα και αποκτά πρόσβαση στο </w:t>
+      </w:r>
+      <w:proofErr w:type="spellStart"/>
+      <w:r>
+        <w:rPr>
+          <w:sz w:val="28"/>
+          <w:szCs w:val="28"/>
+        </w:rPr>
+        <w:t>chatroom</w:t>
+      </w:r>
+      <w:proofErr w:type="spellEnd"/>
+      <w:r>
+        <w:rPr>
+          <w:sz w:val="28"/>
+          <w:szCs w:val="28"/>
+        </w:rPr>
+        <w:t xml:space="preserve"> και τις κοινές σημειώσεις.</w:t>
+      </w:r>
+    </w:p>
+    <w:p>
+      <w:pPr>
+        <w:rPr>
+          <w:sz w:val="28"/>
+          <w:szCs w:val="28"/>
+        </w:rPr>
+      </w:pPr>
+      <w:r>
+        <w:rPr>
+          <w:sz w:val="28"/>
+          <w:szCs w:val="28"/>
+        </w:rPr>
+        <w:t>Ο χρήστης μπορεί να ξεκινήσει τη συμμετοχή του στην ομάδα μελέτης.</w:t>
+      </w:r>
+    </w:p>
+    <w:p>
+      <w:pPr>
+        <w:rPr>
+          <w:rFonts w:ascii="Calibri" w:hAnsi="Calibri" w:cs="Calibri"/>
+        </w:rPr>
+      </w:pPr>
+    </w:p>
+    <w:p>
+      <w:pPr>
+        <w:rPr>
+          <w:b/>
+          <w:bCs/>
+          <w:sz w:val="32"/>
+          <w:szCs w:val="32"/>
+        </w:rPr>
+      </w:pPr>
+      <w:r>
+        <w:rPr>
+          <w:b/>
+          <w:bCs/>
+          <w:sz w:val="32"/>
+          <w:szCs w:val="32"/>
+        </w:rPr>
+        <w:t>Εναλλακτική Ροή 1</w:t>
+      </w:r>
+    </w:p>
+    <w:p>
+      <w:pPr>
+        <w:rPr>
+          <w:sz w:val="28"/>
+          <w:szCs w:val="28"/>
+        </w:rPr>
+      </w:pPr>
+      <w:r>
+        <w:rPr>
+          <w:sz w:val="28"/>
+          <w:szCs w:val="28"/>
+        </w:rPr>
+        <w:t>3.1.</w:t>
+      </w:r>
+      <w:r>
+        <w:rPr>
+          <w:sz w:val="28"/>
+          <w:szCs w:val="28"/>
+        </w:rPr>
+        <w:t>1 Το σύστημα διαπιστώνει ότι δεν υπάρχουν διαθέσιμες ομάδες με τα επιλεγμένα κριτήρια.</w:t>
+      </w:r>
+    </w:p>
+    <w:p>
+      <w:pPr>
+        <w:rPr>
+          <w:sz w:val="28"/>
+          <w:szCs w:val="28"/>
+        </w:rPr>
+      </w:pPr>
+      <w:r>
+        <w:rPr>
+          <w:sz w:val="28"/>
+          <w:szCs w:val="28"/>
+        </w:rPr>
+        <w:t>3.1.</w:t>
+      </w:r>
+      <w:r>
+        <w:rPr>
+          <w:sz w:val="28"/>
+          <w:szCs w:val="28"/>
+        </w:rPr>
+        <w:t>2 Το σύστημα εμφανίζει μήνυμα «Δεν βρέθηκαν ομάδες. Θέλετε να δημιουργήσετε νέα ομάδα;».</w:t>
+      </w:r>
+    </w:p>
+    <w:p>
+      <w:pPr>
+        <w:rPr>
+          <w:sz w:val="28"/>
+          <w:szCs w:val="28"/>
+        </w:rPr>
+      </w:pPr>
+      <w:r>
+        <w:rPr>
+          <w:sz w:val="28"/>
+          <w:szCs w:val="28"/>
+        </w:rPr>
+        <w:t>3.1.</w:t>
+      </w:r>
+      <w:r>
+        <w:rPr>
+          <w:sz w:val="28"/>
+          <w:szCs w:val="28"/>
+        </w:rPr>
+        <w:t>3 Ο χρήστης επιλέγει αν θα δημιουργήσει νέα ομάδα ή αν θα αλλάξει τα φίλτρα αναζήτησης.</w:t>
+      </w:r>
+    </w:p>
+    <w:p>
+      <w:pPr>
+        <w:rPr>
+          <w:sz w:val="28"/>
+          <w:szCs w:val="28"/>
+        </w:rPr>
+      </w:pPr>
+      <w:r>
+        <w:rPr>
+          <w:sz w:val="28"/>
+          <w:szCs w:val="28"/>
+        </w:rPr>
+        <w:t>3.1.</w:t>
+      </w:r>
+      <w:r>
+        <w:rPr>
+          <w:sz w:val="28"/>
+          <w:szCs w:val="28"/>
+        </w:rPr>
+        <w:t>4 Αν ο χρήστης επιλέξει να δημιουργήσει νέα ομάδα, μεταβαίνει στη σχετική φόρμα και ορίζει τις λεπτομέρειες.</w:t>
+      </w:r>
+    </w:p>
+    <w:p>
+      <w:pPr>
+        <w:rPr>
+          <w:sz w:val="28"/>
+          <w:szCs w:val="28"/>
+        </w:rPr>
+      </w:pPr>
+      <w:r>
+        <w:rPr>
+          <w:sz w:val="28"/>
+          <w:szCs w:val="28"/>
+        </w:rPr>
+        <w:t>3.1.</w:t>
+      </w:r>
+      <w:r>
+        <w:rPr>
+          <w:sz w:val="28"/>
+          <w:szCs w:val="28"/>
+        </w:rPr>
+        <w:t>5 Η ροή συνεχίζεται από το βήμα 9 της βασικής ροής.</w:t>
+      </w:r>
+    </w:p>
+    <w:p>
+      <w:pPr>
+        <w:rPr>
+          <w:rFonts w:ascii="Calibri" w:hAnsi="Calibri" w:cs="Calibri"/>
+        </w:rPr>
+      </w:pPr>
+    </w:p>
+    <w:p>
+      <w:pPr>
+        <w:jc w:val="center"/>
+        <w:rPr>
+          <w:rFonts w:ascii="Calibri" w:hAnsi="Calibri" w:cs="Calibri"/>
+        </w:rPr>
+      </w:pPr>
+      <w:r>
+        <w:rPr>
+          <w:b/>
+          <w:bCs/>
+          <w:sz w:val="32"/>
+          <w:szCs w:val="32"/>
+        </w:rPr>
+        <w:t xml:space="preserve">ΠΕΡΙΠΤΩΣΗ ΧΡΗΣΗΣ </w:t>
+      </w:r>
+      <w:r>
+        <w:rPr>
+          <w:b/>
+          <w:bCs/>
+          <w:sz w:val="32"/>
+          <w:szCs w:val="32"/>
+        </w:rPr>
+        <w:t>4</w:t>
+      </w:r>
+      <w:r>
+        <w:rPr>
+          <w:b/>
+          <w:bCs/>
+          <w:sz w:val="32"/>
+          <w:szCs w:val="32"/>
+        </w:rPr>
+        <w:t>:</w:t>
+      </w:r>
+      <w:r>
+        <w:rPr>
+          <w:b/>
+          <w:bCs/>
+          <w:sz w:val="32"/>
+          <w:szCs w:val="32"/>
+        </w:rPr>
+        <w:t xml:space="preserve"> ΣΥΝΔΡΟΜΗΤΙΚΗ ΥΠΗΡΕΣΙΑ</w:t>
+      </w:r>
+    </w:p>
+    <w:p>
+      <w:pPr>
+        <w:rPr>
+          <w:rFonts w:ascii="Calibri" w:hAnsi="Calibri" w:cs="Calibri"/>
+        </w:rPr>
+      </w:pPr>
+      <w:r>
+        <w:rPr>
+          <w:b/>
+          <w:bCs/>
+          <w:sz w:val="32"/>
+          <w:szCs w:val="32"/>
+        </w:rPr>
+        <w:t>Βασική Ροή</w:t>
+      </w:r>
+      <w:r>
+        <w:rPr>
+          <w:rFonts w:ascii="Calibri" w:hAnsi="Calibri" w:cs="Calibri"/>
+        </w:rPr>
+        <w:t xml:space="preserve"> </w:t>
+      </w:r>
+    </w:p>
+    <w:p>
+      <w:pPr>
+        <w:rPr>
+          <w:sz w:val="28"/>
+          <w:szCs w:val="28"/>
+        </w:rPr>
+      </w:pPr>
+      <w:r>
+        <w:rPr>
+          <w:sz w:val="28"/>
+          <w:szCs w:val="28"/>
+        </w:rPr>
+        <w:t>Ο χρήστης μεταβαίνει στην ενότητα «Συνδρομή».</w:t>
+      </w:r>
+    </w:p>
+    <w:p>
+      <w:pPr>
+        <w:rPr>
+          <w:sz w:val="28"/>
+          <w:szCs w:val="28"/>
+        </w:rPr>
+      </w:pPr>
+      <w:r>
+        <w:rPr>
+          <w:sz w:val="28"/>
+          <w:szCs w:val="28"/>
+        </w:rPr>
+        <w:t>Το σύστημα εμφανίζει τα διαθέσιμα πλάνα συνδρομής.</w:t>
+      </w:r>
+    </w:p>
+    <w:p>
+      <w:pPr>
+        <w:rPr>
+          <w:sz w:val="28"/>
+          <w:szCs w:val="28"/>
+        </w:rPr>
+      </w:pPr>
+      <w:r>
+        <w:rPr>
+          <w:sz w:val="28"/>
+          <w:szCs w:val="28"/>
+        </w:rPr>
+        <w:t>Ο χρήστης επιλέγει το επιθυμητό πλάνο.</w:t>
+      </w:r>
+    </w:p>
+    <w:p>
+      <w:pPr>
+        <w:rPr>
+          <w:sz w:val="28"/>
+          <w:szCs w:val="28"/>
+        </w:rPr>
+      </w:pPr>
+      <w:r>
+        <w:rPr>
+          <w:sz w:val="28"/>
+          <w:szCs w:val="28"/>
+        </w:rPr>
+        <w:t>Το σύστημα ζητά τα στοιχεία πληρωμής και επιβεβαιώνει τη συνδρομή.</w:t>
+      </w:r>
+    </w:p>
+    <w:p>
+      <w:pPr>
+        <w:rPr>
+          <w:sz w:val="28"/>
+          <w:szCs w:val="28"/>
+        </w:rPr>
+      </w:pPr>
+      <w:r>
+        <w:rPr>
+          <w:sz w:val="28"/>
+          <w:szCs w:val="28"/>
+        </w:rPr>
+        <w:t>Ο χρήστης ολοκληρώνει την εγγραφή του.</w:t>
+      </w:r>
+    </w:p>
+    <w:p>
+      <w:pPr>
+        <w:rPr>
+          <w:sz w:val="28"/>
+          <w:szCs w:val="28"/>
+        </w:rPr>
+      </w:pPr>
+      <w:r>
+        <w:rPr>
+          <w:sz w:val="28"/>
+          <w:szCs w:val="28"/>
+        </w:rPr>
+        <w:t>Το σύστημα ενεργοποιεί τα προνόμια της συνδρομής ανάλογα με το πλάνο.</w:t>
+      </w:r>
+    </w:p>
+    <w:p>
+      <w:pPr>
+        <w:rPr>
+          <w:sz w:val="28"/>
+          <w:szCs w:val="28"/>
+        </w:rPr>
+      </w:pPr>
+      <w:r>
+        <w:rPr>
+          <w:sz w:val="28"/>
+          <w:szCs w:val="28"/>
+        </w:rPr>
+        <w:t>Ο χρήστης μπορεί να απολαμβάνει τα προνόμια της συνδρομητικής υπηρεσίας.</w:t>
+      </w:r>
+    </w:p>
+    <w:p>
+      <w:pPr>
+        <w:rPr>
+          <w:rFonts w:ascii="Calibri" w:hAnsi="Calibri" w:cs="Calibri"/>
+        </w:rPr>
+      </w:pPr>
+    </w:p>
+    <w:p>
+      <w:pPr>
+        <w:rPr>
+          <w:rFonts w:ascii="Calibri" w:hAnsi="Calibri" w:cs="Calibri"/>
+        </w:rPr>
+      </w:pPr>
+      <w:r>
+        <w:rPr>
+          <w:b/>
+          <w:bCs/>
+          <w:sz w:val="32"/>
+          <w:szCs w:val="32"/>
+        </w:rPr>
+        <w:t>Εναλλακτική Ροή 1</w:t>
+      </w:r>
+      <w:r>
+        <w:rPr>
+          <w:rFonts w:ascii="Calibri" w:hAnsi="Calibri" w:cs="Calibri"/>
+        </w:rPr>
+        <w:t xml:space="preserve"> </w:t>
+      </w:r>
+      <w:r>
+        <w:rPr>
+          <w:b/>
+          <w:bCs/>
+          <w:sz w:val="32"/>
+          <w:szCs w:val="32"/>
+        </w:rPr>
+        <w:t>– Συνδρομή για Φοιτητές</w:t>
+      </w:r>
+    </w:p>
+    <w:p>
+      <w:pPr>
+        <w:rPr>
+          <w:sz w:val="28"/>
+          <w:szCs w:val="28"/>
+        </w:rPr>
+      </w:pPr>
+      <w:r>
+        <w:rPr>
+          <w:sz w:val="28"/>
+          <w:szCs w:val="28"/>
+        </w:rPr>
+        <w:t>4.1</w:t>
+      </w:r>
+      <w:r>
+        <w:rPr>
+          <w:sz w:val="28"/>
+          <w:szCs w:val="28"/>
+        </w:rPr>
+        <w:t>.1 Ο χρήστης αποκτά τα εξής προνόμια:</w:t>
+      </w:r>
+    </w:p>
+    <w:p>
+      <w:pPr>
+        <w:rPr>
+          <w:sz w:val="28"/>
+          <w:szCs w:val="28"/>
+        </w:rPr>
+      </w:pPr>
+      <w:r>
+        <w:rPr>
+          <w:sz w:val="28"/>
+          <w:szCs w:val="28"/>
+        </w:rPr>
+        <w:lastRenderedPageBreak/>
+        <w:t>Χωρίς διαφημίσεις – Καλύτερη εμπειρία χρήσης χωρίς διαφημίσεις.</w:t>
+      </w:r>
+    </w:p>
+    <w:p>
+      <w:pPr>
+        <w:rPr>
+          <w:sz w:val="28"/>
+          <w:szCs w:val="28"/>
+        </w:rPr>
+      </w:pPr>
+      <w:r>
+        <w:rPr>
+          <w:sz w:val="28"/>
+          <w:szCs w:val="28"/>
+        </w:rPr>
+        <w:t xml:space="preserve">Πρόσβαση σε </w:t>
+      </w:r>
+      <w:proofErr w:type="spellStart"/>
+      <w:r>
+        <w:rPr>
+          <w:sz w:val="28"/>
+          <w:szCs w:val="28"/>
+        </w:rPr>
+        <w:t>premium</w:t>
+      </w:r>
+      <w:proofErr w:type="spellEnd"/>
+      <w:r>
+        <w:rPr>
+          <w:sz w:val="28"/>
+          <w:szCs w:val="28"/>
+        </w:rPr>
+        <w:t xml:space="preserve"> ομάδες μελέτης – Συμμετοχή σε ομάδες με ειδικά προνόμια.</w:t>
+      </w:r>
+    </w:p>
+    <w:p>
+      <w:pPr>
+        <w:rPr>
+          <w:sz w:val="28"/>
+          <w:szCs w:val="28"/>
+        </w:rPr>
+      </w:pPr>
+      <w:r>
+        <w:rPr>
+          <w:sz w:val="28"/>
+          <w:szCs w:val="28"/>
+        </w:rPr>
+        <w:t xml:space="preserve">Δυνατότητα λήψης </w:t>
+      </w:r>
+      <w:proofErr w:type="spellStart"/>
+      <w:r>
+        <w:rPr>
+          <w:sz w:val="28"/>
+          <w:szCs w:val="28"/>
+        </w:rPr>
+        <w:t>premium</w:t>
+      </w:r>
+      <w:proofErr w:type="spellEnd"/>
+      <w:r>
+        <w:rPr>
+          <w:sz w:val="28"/>
+          <w:szCs w:val="28"/>
+        </w:rPr>
+        <w:t xml:space="preserve"> σημειώσεων – Πρόσβαση σε χειρόγραφες σημειώσεις υψηλής ποιότητας.</w:t>
+      </w:r>
+    </w:p>
+    <w:p>
+      <w:pPr>
+        <w:rPr>
+          <w:sz w:val="28"/>
+          <w:szCs w:val="28"/>
+        </w:rPr>
+      </w:pPr>
+      <w:r>
+        <w:rPr>
+          <w:sz w:val="28"/>
+          <w:szCs w:val="28"/>
+        </w:rPr>
+        <w:t xml:space="preserve">Πρόσβαση σε εξειδικευμένα μαθήματα και σεμινάρια – Μαθήματα αποκλειστικά για </w:t>
+      </w:r>
+      <w:proofErr w:type="spellStart"/>
+      <w:r>
+        <w:rPr>
+          <w:sz w:val="28"/>
+          <w:szCs w:val="28"/>
+        </w:rPr>
+        <w:t>premium</w:t>
+      </w:r>
+      <w:proofErr w:type="spellEnd"/>
+      <w:r>
+        <w:rPr>
+          <w:sz w:val="28"/>
+          <w:szCs w:val="28"/>
+        </w:rPr>
+        <w:t xml:space="preserve"> χρήστες.</w:t>
+      </w:r>
+    </w:p>
+    <w:p>
+      <w:pPr>
+        <w:rPr>
+          <w:sz w:val="28"/>
+          <w:szCs w:val="28"/>
+        </w:rPr>
+      </w:pPr>
+    </w:p>
+    <w:p>
+      <w:pPr>
+        <w:rPr>
+          <w:sz w:val="28"/>
+          <w:szCs w:val="28"/>
+        </w:rPr>
+      </w:pPr>
+      <w:r>
+        <w:rPr>
+          <w:sz w:val="28"/>
+          <w:szCs w:val="28"/>
+        </w:rPr>
+        <w:t>4.1</w:t>
+      </w:r>
+      <w:r>
+        <w:rPr>
+          <w:sz w:val="28"/>
+          <w:szCs w:val="28"/>
+        </w:rPr>
+        <w:t>.2 Η ροή συνεχίζεται από το βήμα 7 της βασικής ροής.</w:t>
+      </w:r>
+    </w:p>
+    <w:p>
+      <w:pPr>
+        <w:rPr>
+          <w:rFonts w:ascii="Calibri" w:hAnsi="Calibri" w:cs="Calibri"/>
+        </w:rPr>
+      </w:pPr>
+    </w:p>
+    <w:p>
+      <w:pPr>
+        <w:rPr>
+          <w:b/>
+          <w:bCs/>
+          <w:sz w:val="32"/>
+          <w:szCs w:val="32"/>
+        </w:rPr>
+      </w:pPr>
+      <w:r>
+        <w:rPr>
+          <w:b/>
+          <w:bCs/>
+          <w:sz w:val="32"/>
+          <w:szCs w:val="32"/>
+        </w:rPr>
+        <w:t>Εναλλακτική Ροή 2 – Συνδρομή για Φοιτητές-Διδάσκοντες</w:t>
+      </w:r>
+    </w:p>
+    <w:p>
+      <w:pPr>
+        <w:rPr>
+          <w:sz w:val="28"/>
+          <w:szCs w:val="28"/>
+        </w:rPr>
+      </w:pPr>
+      <w:r>
+        <w:rPr>
+          <w:sz w:val="28"/>
+          <w:szCs w:val="28"/>
+        </w:rPr>
+        <w:t>4.2</w:t>
+      </w:r>
+      <w:r>
+        <w:rPr>
+          <w:sz w:val="28"/>
+          <w:szCs w:val="28"/>
+        </w:rPr>
+        <w:t>.1 Ο χρήστης αποκτά τα εξής προνόμια:</w:t>
+      </w:r>
+    </w:p>
+    <w:p>
+      <w:pPr>
+        <w:rPr>
+          <w:sz w:val="28"/>
+          <w:szCs w:val="28"/>
+        </w:rPr>
+      </w:pPr>
+      <w:r>
+        <w:rPr>
+          <w:sz w:val="28"/>
+          <w:szCs w:val="28"/>
+        </w:rPr>
+        <w:t>Αυξημένη προβολή – Οι διδάσκοντες εμφανίζονται πρώτοι στις αναζητήσεις.</w:t>
+      </w:r>
+    </w:p>
+    <w:p>
+      <w:pPr>
+        <w:rPr>
+          <w:sz w:val="28"/>
+          <w:szCs w:val="28"/>
+        </w:rPr>
+      </w:pPr>
+      <w:r>
+        <w:rPr>
+          <w:sz w:val="28"/>
+          <w:szCs w:val="28"/>
+        </w:rPr>
+        <w:t>Χωρίς προμήθεια – Μειωμένη ή μηδενική προμήθεια από τα κέρδη των διδασκαλιών.</w:t>
+      </w:r>
+    </w:p>
+    <w:p>
+      <w:pPr>
+        <w:rPr>
+          <w:sz w:val="28"/>
+          <w:szCs w:val="28"/>
+        </w:rPr>
+      </w:pPr>
+      <w:r>
+        <w:rPr>
+          <w:sz w:val="28"/>
+          <w:szCs w:val="28"/>
+        </w:rPr>
+        <w:t xml:space="preserve">Premium Εργαλεία Διδασκαλίας – Πρόσβαση σε εργαλεία δημιουργίας </w:t>
+      </w:r>
+      <w:proofErr w:type="spellStart"/>
+      <w:r>
+        <w:rPr>
+          <w:sz w:val="28"/>
+          <w:szCs w:val="28"/>
+        </w:rPr>
+        <w:t>quizzes</w:t>
+      </w:r>
+      <w:proofErr w:type="spellEnd"/>
+      <w:r>
+        <w:rPr>
+          <w:sz w:val="28"/>
+          <w:szCs w:val="28"/>
+        </w:rPr>
+        <w:t>, εξετάσεων και διαχείρισης προγράμματος.</w:t>
+      </w:r>
+    </w:p>
+    <w:p>
+      <w:pPr>
+        <w:rPr>
+          <w:sz w:val="28"/>
+          <w:szCs w:val="28"/>
+        </w:rPr>
+      </w:pPr>
+      <w:r>
+        <w:rPr>
+          <w:sz w:val="28"/>
+          <w:szCs w:val="28"/>
+        </w:rPr>
+        <w:t>Διαθέσιμα Στατιστικά Μαθημάτων – Προβολή δεδομένων για τη δημοτικότητα των μαθημάτων και αξιολογήσεις φοιτητών.</w:t>
+      </w:r>
+    </w:p>
+    <w:p>
+      <w:pPr>
+        <w:rPr>
+          <w:sz w:val="28"/>
+          <w:szCs w:val="28"/>
+        </w:rPr>
+      </w:pPr>
+      <w:r>
+        <w:rPr>
+          <w:sz w:val="28"/>
+          <w:szCs w:val="28"/>
+        </w:rPr>
+        <w:t xml:space="preserve">Αποκλειστικά μαθήματα – Δυνατότητα δημιουργίας μαθημάτων μόνο για </w:t>
+      </w:r>
+      <w:proofErr w:type="spellStart"/>
+      <w:r>
+        <w:rPr>
+          <w:sz w:val="28"/>
+          <w:szCs w:val="28"/>
+        </w:rPr>
+        <w:t>premium</w:t>
+      </w:r>
+      <w:proofErr w:type="spellEnd"/>
+      <w:r>
+        <w:rPr>
+          <w:sz w:val="28"/>
+          <w:szCs w:val="28"/>
+        </w:rPr>
+        <w:t xml:space="preserve"> φοιτητές.</w:t>
+      </w:r>
+    </w:p>
+    <w:p>
+      <w:pPr>
+        <w:rPr>
+          <w:sz w:val="28"/>
+          <w:szCs w:val="28"/>
+        </w:rPr>
+      </w:pPr>
+      <w:r>
+        <w:rPr>
+          <w:sz w:val="28"/>
+          <w:szCs w:val="28"/>
+        </w:rPr>
+        <w:t>4.2</w:t>
+      </w:r>
+      <w:r>
+        <w:rPr>
+          <w:sz w:val="28"/>
+          <w:szCs w:val="28"/>
+        </w:rPr>
+        <w:t>.2 Η ροή συνεχίζεται από το βήμα 7 της βασικής ροής.</w:t>
+      </w:r>
+    </w:p>
+    <w:p>
+      <w:pPr>
+        <w:rPr>
+          <w:sz w:val="28"/>
+          <w:szCs w:val="28"/>
+        </w:rPr>
+      </w:pPr>
     </w:p>
     <w:sectPr>
       <w:pgSz w:w="12240" w:h="15840"/>

</xml_diff>

<commit_message>
CHANGED : ADDED USE CASE 5 Use Cases.docx
</commit_message>
<xml_diff>
--- a/1/Use-Case Diagrams/Use Cases.docx
+++ b/1/Use-Case Diagrams/Use Cases.docx
@@ -4573,6 +4573,412 @@
         <w:t>.2 Η ροή συνεχίζεται από το βήμα 7 της βασικής ροής.</w:t>
       </w:r>
     </w:p>
+    <w:p>
+      <w:pPr>
+        <w:rPr>
+          <w:sz w:val="28"/>
+          <w:szCs w:val="28"/>
+        </w:rPr>
+      </w:pPr>
+    </w:p>
+    <w:p>
+      <w:pPr>
+        <w:rPr>
+          <w:sz w:val="28"/>
+          <w:szCs w:val="28"/>
+        </w:rPr>
+      </w:pPr>
+    </w:p>
+    <w:p>
+      <w:pPr>
+        <w:rPr>
+          <w:sz w:val="28"/>
+          <w:szCs w:val="28"/>
+        </w:rPr>
+      </w:pPr>
+    </w:p>
+    <w:p>
+      <w:pPr>
+        <w:rPr>
+          <w:b/>
+          <w:bCs/>
+          <w:sz w:val="32"/>
+          <w:szCs w:val="32"/>
+        </w:rPr>
+      </w:pPr>
+      <w:r>
+        <w:rPr>
+          <w:b/>
+          <w:bCs/>
+          <w:sz w:val="32"/>
+          <w:szCs w:val="32"/>
+        </w:rPr>
+        <w:lastRenderedPageBreak/>
+        <w:t>ΠΕΡΙΠΤΩΣΗ ΧΡΗΣΗΣ 5: ΕΠΕΞΕΡΓΑΣΙΑ ΠΡΟΦΙΛ</w:t>
+      </w:r>
+    </w:p>
+    <w:p>
+      <w:pPr>
+        <w:rPr>
+          <w:b/>
+          <w:bCs/>
+        </w:rPr>
+      </w:pPr>
+    </w:p>
+    <w:p>
+      <w:pPr>
+        <w:rPr>
+          <w:b/>
+          <w:bCs/>
+          <w:sz w:val="32"/>
+          <w:szCs w:val="32"/>
+        </w:rPr>
+      </w:pPr>
+      <w:r>
+        <w:rPr>
+          <w:b/>
+          <w:bCs/>
+          <w:sz w:val="32"/>
+          <w:szCs w:val="32"/>
+        </w:rPr>
+        <w:t xml:space="preserve">Βασική Ροή </w:t>
+      </w:r>
+    </w:p>
+    <w:p>
+      <w:pPr>
+        <w:rPr>
+          <w:sz w:val="28"/>
+          <w:szCs w:val="28"/>
+        </w:rPr>
+      </w:pPr>
+      <w:r>
+        <w:rPr>
+          <w:sz w:val="28"/>
+          <w:szCs w:val="28"/>
+        </w:rPr>
+        <w:t>1. Ο χρήστης επιλέγει την επιλογή «Επεξεργασία Προφίλ» από το μενού της εφαρμογής.</w:t>
+      </w:r>
+    </w:p>
+    <w:p>
+      <w:pPr>
+        <w:rPr>
+          <w:sz w:val="28"/>
+          <w:szCs w:val="28"/>
+        </w:rPr>
+      </w:pPr>
+      <w:r>
+        <w:rPr>
+          <w:sz w:val="28"/>
+          <w:szCs w:val="28"/>
+        </w:rPr>
+        <w:t>2. Το σύστημα εμφανίζει το παράθυρο «Επεξεργασία Προφίλ», με πεδία που περιέχουν τα στοιχεία του χρήστη: όνομα, επώνυμο, email, εικόνα προφίλ, βιογραφικό.</w:t>
+      </w:r>
+    </w:p>
+    <w:p>
+      <w:pPr>
+        <w:rPr>
+          <w:sz w:val="28"/>
+          <w:szCs w:val="28"/>
+        </w:rPr>
+      </w:pPr>
+      <w:r>
+        <w:rPr>
+          <w:sz w:val="28"/>
+          <w:szCs w:val="28"/>
+        </w:rPr>
+        <w:t xml:space="preserve">3. Ο χρήστης πραγματοποιεί τις αλλαγές στα πεδία που επιθυμεί </w:t>
+      </w:r>
+    </w:p>
+    <w:p>
+      <w:pPr>
+        <w:rPr>
+          <w:sz w:val="28"/>
+          <w:szCs w:val="28"/>
+        </w:rPr>
+      </w:pPr>
+      <w:r>
+        <w:rPr>
+          <w:sz w:val="28"/>
+          <w:szCs w:val="28"/>
+        </w:rPr>
+        <w:t>4. Ο χρήστης επιβεβαιώνει τις αλλαγές πατώντας το κουμπί «Αποθήκευση».</w:t>
+      </w:r>
+    </w:p>
+    <w:p>
+      <w:pPr>
+        <w:rPr>
+          <w:sz w:val="28"/>
+          <w:szCs w:val="28"/>
+        </w:rPr>
+      </w:pPr>
+      <w:r>
+        <w:rPr>
+          <w:sz w:val="28"/>
+          <w:szCs w:val="28"/>
+        </w:rPr>
+        <w:t xml:space="preserve">5. Το σύστημα ελέγχει αν όλα τα πεδία είναι έγκυρα </w:t>
+      </w:r>
+    </w:p>
+    <w:p>
+      <w:pPr>
+        <w:rPr>
+          <w:sz w:val="28"/>
+          <w:szCs w:val="28"/>
+        </w:rPr>
+      </w:pPr>
+      <w:r>
+        <w:rPr>
+          <w:sz w:val="28"/>
+          <w:szCs w:val="28"/>
+        </w:rPr>
+        <w:t>6. Αν είναι έγκυρα όλα τα πεδία τότε το σύστημα αποθηκεύει τις αλλαγές και εμφανίζει το μήνυμα «Το προφίλ σας ενημερώθηκε.».</w:t>
+      </w:r>
+    </w:p>
+    <w:p>
+      <w:pPr>
+        <w:rPr>
+          <w:sz w:val="28"/>
+          <w:szCs w:val="28"/>
+        </w:rPr>
+      </w:pPr>
+      <w:r>
+        <w:rPr>
+          <w:sz w:val="28"/>
+          <w:szCs w:val="28"/>
+        </w:rPr>
+        <w:t>7. Ο χρήστης επιστρέφει στο αρχικό παράθυρο της εφαρμογής</w:t>
+      </w:r>
+    </w:p>
+    <w:p/>
+    <w:p>
+      <w:pPr>
+        <w:rPr>
+          <w:b/>
+          <w:bCs/>
+          <w:sz w:val="32"/>
+          <w:szCs w:val="32"/>
+        </w:rPr>
+      </w:pPr>
+      <w:r>
+        <w:rPr>
+          <w:b/>
+          <w:bCs/>
+          <w:sz w:val="32"/>
+          <w:szCs w:val="32"/>
+        </w:rPr>
+        <w:t>Εναλλακτικές Ροές</w:t>
+      </w:r>
+    </w:p>
+    <w:p/>
+    <w:p>
+      <w:pPr>
+        <w:rPr>
+          <w:b/>
+          <w:bCs/>
+          <w:sz w:val="32"/>
+          <w:szCs w:val="32"/>
+        </w:rPr>
+      </w:pPr>
+      <w:r>
+        <w:rPr>
+          <w:b/>
+          <w:bCs/>
+          <w:sz w:val="32"/>
+          <w:szCs w:val="32"/>
+        </w:rPr>
+        <w:t>Εναλλακτική Ροή 1</w:t>
+      </w:r>
+      <w:r>
+        <w:rPr>
+          <w:b/>
+          <w:bCs/>
+          <w:sz w:val="32"/>
+          <w:szCs w:val="32"/>
+        </w:rPr>
+        <w:t xml:space="preserve"> </w:t>
+      </w:r>
+      <w:r>
+        <w:rPr>
+          <w:b/>
+          <w:bCs/>
+          <w:sz w:val="32"/>
+          <w:szCs w:val="32"/>
+        </w:rPr>
+        <w:t>–</w:t>
+      </w:r>
+      <w:r>
+        <w:rPr>
+          <w:b/>
+          <w:bCs/>
+          <w:sz w:val="32"/>
+          <w:szCs w:val="32"/>
+        </w:rPr>
+        <w:t xml:space="preserve"> Μη έγκυρα δεδομένα </w:t>
+      </w:r>
+    </w:p>
+    <w:p>
+      <w:pPr>
+        <w:rPr>
+          <w:sz w:val="28"/>
+          <w:szCs w:val="28"/>
+        </w:rPr>
+      </w:pPr>
+      <w:r>
+        <w:rPr>
+          <w:sz w:val="28"/>
+          <w:szCs w:val="28"/>
+        </w:rPr>
+        <w:t>1.α.1. Το σύστημα εντοπίζει όποια πεδία δεν είναι έγκυρα π.χ. λανθασμένο email.</w:t>
+      </w:r>
+    </w:p>
+    <w:p>
+      <w:pPr>
+        <w:rPr>
+          <w:sz w:val="28"/>
+          <w:szCs w:val="28"/>
+        </w:rPr>
+      </w:pPr>
+      <w:r>
+        <w:rPr>
+          <w:sz w:val="28"/>
+          <w:szCs w:val="28"/>
+        </w:rPr>
+        <w:t>1.α.2. Το σύστημα εμφανίζει μήνυμα λάθους στα αντίστοιχα λανθασμένα πεδία π.χ. «Παρακαλώ εισάγεται έγκυρο email».</w:t>
+      </w:r>
+    </w:p>
+    <w:p>
+      <w:pPr>
+        <w:rPr>
+          <w:sz w:val="28"/>
+          <w:szCs w:val="28"/>
+        </w:rPr>
+      </w:pPr>
+      <w:r>
+        <w:rPr>
+          <w:sz w:val="28"/>
+          <w:szCs w:val="28"/>
+        </w:rPr>
+        <w:t>1.α.3. Ο χρήστης διορθώνει τα πεδία και πατάει ξανά «Αποθήκευση».</w:t>
+      </w:r>
+    </w:p>
+    <w:p>
+      <w:pPr>
+        <w:rPr>
+          <w:sz w:val="28"/>
+          <w:szCs w:val="28"/>
+        </w:rPr>
+      </w:pPr>
+      <w:r>
+        <w:rPr>
+          <w:sz w:val="28"/>
+          <w:szCs w:val="28"/>
+        </w:rPr>
+        <w:t>1.α.4. Η περίπτωση χρήσης συνεχίζεται από το βήμα 5 της βασικής ροής.</w:t>
+      </w:r>
+    </w:p>
+    <w:p/>
+    <w:p>
+      <w:pPr>
+        <w:rPr>
+          <w:b/>
+          <w:bCs/>
+          <w:sz w:val="32"/>
+          <w:szCs w:val="32"/>
+        </w:rPr>
+      </w:pPr>
+      <w:r>
+        <w:rPr>
+          <w:b/>
+          <w:bCs/>
+          <w:sz w:val="32"/>
+          <w:szCs w:val="32"/>
+        </w:rPr>
+        <w:t>Εναλλακτική Ροή</w:t>
+      </w:r>
+      <w:r>
+        <w:rPr>
+          <w:b/>
+          <w:bCs/>
+          <w:sz w:val="32"/>
+          <w:szCs w:val="32"/>
+        </w:rPr>
+        <w:t xml:space="preserve"> </w:t>
+      </w:r>
+      <w:r>
+        <w:rPr>
+          <w:b/>
+          <w:bCs/>
+          <w:sz w:val="32"/>
+          <w:szCs w:val="32"/>
+        </w:rPr>
+        <w:t>–</w:t>
+      </w:r>
+      <w:r>
+        <w:rPr>
+          <w:b/>
+          <w:bCs/>
+          <w:sz w:val="32"/>
+          <w:szCs w:val="32"/>
+        </w:rPr>
+        <w:t xml:space="preserve"> </w:t>
+      </w:r>
+      <w:r>
+        <w:rPr>
+          <w:b/>
+          <w:bCs/>
+          <w:sz w:val="32"/>
+          <w:szCs w:val="32"/>
+        </w:rPr>
+        <w:t>Ακύρωση Αλλαγών</w:t>
+      </w:r>
+    </w:p>
+    <w:p>
+      <w:pPr>
+        <w:rPr>
+          <w:sz w:val="28"/>
+          <w:szCs w:val="28"/>
+        </w:rPr>
+      </w:pPr>
+      <w:r>
+        <w:rPr>
+          <w:sz w:val="28"/>
+          <w:szCs w:val="28"/>
+        </w:rPr>
+        <w:lastRenderedPageBreak/>
+        <w:t>2.α.1. Ο χρήστης πατάει το κουμπί «Ακύρωση» αντί για «Αποθήκευση».</w:t>
+      </w:r>
+    </w:p>
+    <w:p>
+      <w:pPr>
+        <w:rPr>
+          <w:sz w:val="28"/>
+          <w:szCs w:val="28"/>
+        </w:rPr>
+      </w:pPr>
+      <w:r>
+        <w:rPr>
+          <w:sz w:val="28"/>
+          <w:szCs w:val="28"/>
+        </w:rPr>
+        <w:t>2.α.2. Το σύστημα εμφανίζει μήνυμα επιβεβαίωσης για την ακύρωση: «Θέλετε σίγουρα να ακυρώσετε τις αλλαγές σας;».</w:t>
+      </w:r>
+    </w:p>
+    <w:p>
+      <w:pPr>
+        <w:rPr>
+          <w:sz w:val="28"/>
+          <w:szCs w:val="28"/>
+        </w:rPr>
+      </w:pPr>
+      <w:r>
+        <w:rPr>
+          <w:sz w:val="28"/>
+          <w:szCs w:val="28"/>
+        </w:rPr>
+        <w:t>2.α.3. Ο χρήστης επιλέγει «Ναι» και το σύστημα επιστρέφει τον χρήστη στο αρχικό παράθυρο της εφαρμογής χωρίς να αποθηκεύσει τις αλλαγές που έγιναν.</w:t>
+      </w:r>
+    </w:p>
+    <w:p/>
     <w:p>
       <w:pPr>
         <w:rPr>
@@ -5038,15 +5444,15 @@
     <w:lsdException w:name="Unresolved Mention" w:semiHidden="1" w:unhideWhenUsed="1"/>
     <w:lsdException w:name="Smart Link" w:semiHidden="1" w:unhideWhenUsed="1"/>
   </w:latentStyles>
-  <w:style w:type="paragraph" w:default="1" w:styleId="Normal">
+  <w:style w:type="paragraph" w:default="1" w:styleId="a">
     <w:name w:val="Normal"/>
     <w:qFormat/>
   </w:style>
-  <w:style w:type="paragraph" w:styleId="Heading1">
+  <w:style w:type="paragraph" w:styleId="1">
     <w:name w:val="heading 1"/>
-    <w:basedOn w:val="Normal"/>
-    <w:next w:val="Normal"/>
-    <w:link w:val="Heading1Char"/>
+    <w:basedOn w:val="a"/>
+    <w:next w:val="a"/>
+    <w:link w:val="1Char"/>
     <w:uiPriority w:val="9"/>
     <w:qFormat/>
     <w:rsid w:val="004378AC"/>
@@ -5063,11 +5469,11 @@
       <w:szCs w:val="40"/>
     </w:rPr>
   </w:style>
-  <w:style w:type="paragraph" w:styleId="Heading2">
+  <w:style w:type="paragraph" w:styleId="2">
     <w:name w:val="heading 2"/>
-    <w:basedOn w:val="Normal"/>
-    <w:next w:val="Normal"/>
-    <w:link w:val="Heading2Char"/>
+    <w:basedOn w:val="a"/>
+    <w:next w:val="a"/>
+    <w:link w:val="2Char"/>
     <w:uiPriority w:val="9"/>
     <w:semiHidden/>
     <w:unhideWhenUsed/>
@@ -5086,11 +5492,11 @@
       <w:szCs w:val="32"/>
     </w:rPr>
   </w:style>
-  <w:style w:type="paragraph" w:styleId="Heading3">
+  <w:style w:type="paragraph" w:styleId="3">
     <w:name w:val="heading 3"/>
-    <w:basedOn w:val="Normal"/>
-    <w:next w:val="Normal"/>
-    <w:link w:val="Heading3Char"/>
+    <w:basedOn w:val="a"/>
+    <w:next w:val="a"/>
+    <w:link w:val="3Char"/>
     <w:uiPriority w:val="9"/>
     <w:semiHidden/>
     <w:unhideWhenUsed/>
@@ -5109,11 +5515,11 @@
       <w:szCs w:val="28"/>
     </w:rPr>
   </w:style>
-  <w:style w:type="paragraph" w:styleId="Heading4">
+  <w:style w:type="paragraph" w:styleId="4">
     <w:name w:val="heading 4"/>
-    <w:basedOn w:val="Normal"/>
-    <w:next w:val="Normal"/>
-    <w:link w:val="Heading4Char"/>
+    <w:basedOn w:val="a"/>
+    <w:next w:val="a"/>
+    <w:link w:val="4Char"/>
     <w:uiPriority w:val="9"/>
     <w:semiHidden/>
     <w:unhideWhenUsed/>
@@ -5132,11 +5538,11 @@
       <w:color w:val="2F5496" w:themeColor="accent1" w:themeShade="BF"/>
     </w:rPr>
   </w:style>
-  <w:style w:type="paragraph" w:styleId="Heading5">
+  <w:style w:type="paragraph" w:styleId="5">
     <w:name w:val="heading 5"/>
-    <w:basedOn w:val="Normal"/>
-    <w:next w:val="Normal"/>
-    <w:link w:val="Heading5Char"/>
+    <w:basedOn w:val="a"/>
+    <w:next w:val="a"/>
+    <w:link w:val="5Char"/>
     <w:uiPriority w:val="9"/>
     <w:semiHidden/>
     <w:unhideWhenUsed/>
@@ -5153,11 +5559,11 @@
       <w:color w:val="2F5496" w:themeColor="accent1" w:themeShade="BF"/>
     </w:rPr>
   </w:style>
-  <w:style w:type="paragraph" w:styleId="Heading6">
+  <w:style w:type="paragraph" w:styleId="6">
     <w:name w:val="heading 6"/>
-    <w:basedOn w:val="Normal"/>
-    <w:next w:val="Normal"/>
-    <w:link w:val="Heading6Char"/>
+    <w:basedOn w:val="a"/>
+    <w:next w:val="a"/>
+    <w:link w:val="6Char"/>
     <w:uiPriority w:val="9"/>
     <w:semiHidden/>
     <w:unhideWhenUsed/>
@@ -5176,11 +5582,11 @@
       <w:color w:val="595959" w:themeColor="text1" w:themeTint="A6"/>
     </w:rPr>
   </w:style>
-  <w:style w:type="paragraph" w:styleId="Heading7">
+  <w:style w:type="paragraph" w:styleId="7">
     <w:name w:val="heading 7"/>
-    <w:basedOn w:val="Normal"/>
-    <w:next w:val="Normal"/>
-    <w:link w:val="Heading7Char"/>
+    <w:basedOn w:val="a"/>
+    <w:next w:val="a"/>
+    <w:link w:val="7Char"/>
     <w:uiPriority w:val="9"/>
     <w:semiHidden/>
     <w:unhideWhenUsed/>
@@ -5197,11 +5603,11 @@
       <w:color w:val="595959" w:themeColor="text1" w:themeTint="A6"/>
     </w:rPr>
   </w:style>
-  <w:style w:type="paragraph" w:styleId="Heading8">
+  <w:style w:type="paragraph" w:styleId="8">
     <w:name w:val="heading 8"/>
-    <w:basedOn w:val="Normal"/>
-    <w:next w:val="Normal"/>
-    <w:link w:val="Heading8Char"/>
+    <w:basedOn w:val="a"/>
+    <w:next w:val="a"/>
+    <w:link w:val="8Char"/>
     <w:uiPriority w:val="9"/>
     <w:semiHidden/>
     <w:unhideWhenUsed/>
@@ -5220,11 +5626,11 @@
       <w:color w:val="272727" w:themeColor="text1" w:themeTint="D8"/>
     </w:rPr>
   </w:style>
-  <w:style w:type="paragraph" w:styleId="Heading9">
+  <w:style w:type="paragraph" w:styleId="9">
     <w:name w:val="heading 9"/>
-    <w:basedOn w:val="Normal"/>
-    <w:next w:val="Normal"/>
-    <w:link w:val="Heading9Char"/>
+    <w:basedOn w:val="a"/>
+    <w:next w:val="a"/>
+    <w:link w:val="9Char"/>
     <w:uiPriority w:val="9"/>
     <w:semiHidden/>
     <w:unhideWhenUsed/>
@@ -5241,13 +5647,13 @@
       <w:color w:val="272727" w:themeColor="text1" w:themeTint="D8"/>
     </w:rPr>
   </w:style>
-  <w:style w:type="character" w:default="1" w:styleId="DefaultParagraphFont">
+  <w:style w:type="character" w:default="1" w:styleId="a0">
     <w:name w:val="Default Paragraph Font"/>
     <w:uiPriority w:val="1"/>
     <w:semiHidden/>
     <w:unhideWhenUsed/>
   </w:style>
-  <w:style w:type="table" w:default="1" w:styleId="TableNormal">
+  <w:style w:type="table" w:default="1" w:styleId="a1">
     <w:name w:val="Normal Table"/>
     <w:uiPriority w:val="99"/>
     <w:semiHidden/>
@@ -5262,16 +5668,16 @@
       </w:tblCellMar>
     </w:tblPr>
   </w:style>
-  <w:style w:type="numbering" w:default="1" w:styleId="NoList">
+  <w:style w:type="numbering" w:default="1" w:styleId="a2">
     <w:name w:val="No List"/>
     <w:uiPriority w:val="99"/>
     <w:semiHidden/>
     <w:unhideWhenUsed/>
   </w:style>
-  <w:style w:type="character" w:customStyle="1" w:styleId="Heading1Char">
-    <w:name w:val="Heading 1 Char"/>
-    <w:basedOn w:val="DefaultParagraphFont"/>
-    <w:link w:val="Heading1"/>
+  <w:style w:type="character" w:customStyle="1" w:styleId="1Char">
+    <w:name w:val="Επικεφαλίδα 1 Char"/>
+    <w:basedOn w:val="a0"/>
+    <w:link w:val="1"/>
     <w:uiPriority w:val="9"/>
     <w:rsid w:val="004378AC"/>
     <w:rPr>
@@ -5281,10 +5687,10 @@
       <w:szCs w:val="40"/>
     </w:rPr>
   </w:style>
-  <w:style w:type="character" w:customStyle="1" w:styleId="Heading2Char">
-    <w:name w:val="Heading 2 Char"/>
-    <w:basedOn w:val="DefaultParagraphFont"/>
-    <w:link w:val="Heading2"/>
+  <w:style w:type="character" w:customStyle="1" w:styleId="2Char">
+    <w:name w:val="Επικεφαλίδα 2 Char"/>
+    <w:basedOn w:val="a0"/>
+    <w:link w:val="2"/>
     <w:uiPriority w:val="9"/>
     <w:semiHidden/>
     <w:rsid w:val="004378AC"/>
@@ -5295,10 +5701,10 @@
       <w:szCs w:val="32"/>
     </w:rPr>
   </w:style>
-  <w:style w:type="character" w:customStyle="1" w:styleId="Heading3Char">
-    <w:name w:val="Heading 3 Char"/>
-    <w:basedOn w:val="DefaultParagraphFont"/>
-    <w:link w:val="Heading3"/>
+  <w:style w:type="character" w:customStyle="1" w:styleId="3Char">
+    <w:name w:val="Επικεφαλίδα 3 Char"/>
+    <w:basedOn w:val="a0"/>
+    <w:link w:val="3"/>
     <w:uiPriority w:val="9"/>
     <w:semiHidden/>
     <w:rsid w:val="004378AC"/>
@@ -5309,10 +5715,10 @@
       <w:szCs w:val="28"/>
     </w:rPr>
   </w:style>
-  <w:style w:type="character" w:customStyle="1" w:styleId="Heading4Char">
-    <w:name w:val="Heading 4 Char"/>
-    <w:basedOn w:val="DefaultParagraphFont"/>
-    <w:link w:val="Heading4"/>
+  <w:style w:type="character" w:customStyle="1" w:styleId="4Char">
+    <w:name w:val="Επικεφαλίδα 4 Char"/>
+    <w:basedOn w:val="a0"/>
+    <w:link w:val="4"/>
     <w:uiPriority w:val="9"/>
     <w:semiHidden/>
     <w:rsid w:val="004378AC"/>
@@ -5323,10 +5729,10 @@
       <w:color w:val="2F5496" w:themeColor="accent1" w:themeShade="BF"/>
     </w:rPr>
   </w:style>
-  <w:style w:type="character" w:customStyle="1" w:styleId="Heading5Char">
-    <w:name w:val="Heading 5 Char"/>
-    <w:basedOn w:val="DefaultParagraphFont"/>
-    <w:link w:val="Heading5"/>
+  <w:style w:type="character" w:customStyle="1" w:styleId="5Char">
+    <w:name w:val="Επικεφαλίδα 5 Char"/>
+    <w:basedOn w:val="a0"/>
+    <w:link w:val="5"/>
     <w:uiPriority w:val="9"/>
     <w:semiHidden/>
     <w:rsid w:val="004378AC"/>
@@ -5335,10 +5741,10 @@
       <w:color w:val="2F5496" w:themeColor="accent1" w:themeShade="BF"/>
     </w:rPr>
   </w:style>
-  <w:style w:type="character" w:customStyle="1" w:styleId="Heading6Char">
-    <w:name w:val="Heading 6 Char"/>
-    <w:basedOn w:val="DefaultParagraphFont"/>
-    <w:link w:val="Heading6"/>
+  <w:style w:type="character" w:customStyle="1" w:styleId="6Char">
+    <w:name w:val="Επικεφαλίδα 6 Char"/>
+    <w:basedOn w:val="a0"/>
+    <w:link w:val="6"/>
     <w:uiPriority w:val="9"/>
     <w:semiHidden/>
     <w:rsid w:val="004378AC"/>
@@ -5349,10 +5755,10 @@
       <w:color w:val="595959" w:themeColor="text1" w:themeTint="A6"/>
     </w:rPr>
   </w:style>
-  <w:style w:type="character" w:customStyle="1" w:styleId="Heading7Char">
-    <w:name w:val="Heading 7 Char"/>
-    <w:basedOn w:val="DefaultParagraphFont"/>
-    <w:link w:val="Heading7"/>
+  <w:style w:type="character" w:customStyle="1" w:styleId="7Char">
+    <w:name w:val="Επικεφαλίδα 7 Char"/>
+    <w:basedOn w:val="a0"/>
+    <w:link w:val="7"/>
     <w:uiPriority w:val="9"/>
     <w:semiHidden/>
     <w:rsid w:val="004378AC"/>
@@ -5361,10 +5767,10 @@
       <w:color w:val="595959" w:themeColor="text1" w:themeTint="A6"/>
     </w:rPr>
   </w:style>
-  <w:style w:type="character" w:customStyle="1" w:styleId="Heading8Char">
-    <w:name w:val="Heading 8 Char"/>
-    <w:basedOn w:val="DefaultParagraphFont"/>
-    <w:link w:val="Heading8"/>
+  <w:style w:type="character" w:customStyle="1" w:styleId="8Char">
+    <w:name w:val="Επικεφαλίδα 8 Char"/>
+    <w:basedOn w:val="a0"/>
+    <w:link w:val="8"/>
     <w:uiPriority w:val="9"/>
     <w:semiHidden/>
     <w:rsid w:val="004378AC"/>
@@ -5375,10 +5781,10 @@
       <w:color w:val="272727" w:themeColor="text1" w:themeTint="D8"/>
     </w:rPr>
   </w:style>
-  <w:style w:type="character" w:customStyle="1" w:styleId="Heading9Char">
-    <w:name w:val="Heading 9 Char"/>
-    <w:basedOn w:val="DefaultParagraphFont"/>
-    <w:link w:val="Heading9"/>
+  <w:style w:type="character" w:customStyle="1" w:styleId="9Char">
+    <w:name w:val="Επικεφαλίδα 9 Char"/>
+    <w:basedOn w:val="a0"/>
+    <w:link w:val="9"/>
     <w:uiPriority w:val="9"/>
     <w:semiHidden/>
     <w:rsid w:val="004378AC"/>
@@ -5387,11 +5793,11 @@
       <w:color w:val="272727" w:themeColor="text1" w:themeTint="D8"/>
     </w:rPr>
   </w:style>
-  <w:style w:type="paragraph" w:styleId="Title">
+  <w:style w:type="paragraph" w:styleId="a3">
     <w:name w:val="Title"/>
-    <w:basedOn w:val="Normal"/>
-    <w:next w:val="Normal"/>
-    <w:link w:val="TitleChar"/>
+    <w:basedOn w:val="a"/>
+    <w:next w:val="a"/>
+    <w:link w:val="Char"/>
     <w:uiPriority w:val="10"/>
     <w:qFormat/>
     <w:rsid w:val="004378AC"/>
@@ -5407,10 +5813,10 @@
       <w:szCs w:val="56"/>
     </w:rPr>
   </w:style>
-  <w:style w:type="character" w:customStyle="1" w:styleId="TitleChar">
-    <w:name w:val="Title Char"/>
-    <w:basedOn w:val="DefaultParagraphFont"/>
-    <w:link w:val="Title"/>
+  <w:style w:type="character" w:customStyle="1" w:styleId="Char">
+    <w:name w:val="Τίτλος Char"/>
+    <w:basedOn w:val="a0"/>
+    <w:link w:val="a3"/>
     <w:uiPriority w:val="10"/>
     <w:rsid w:val="004378AC"/>
     <w:rPr>
@@ -5421,11 +5827,11 @@
       <w:szCs w:val="56"/>
     </w:rPr>
   </w:style>
-  <w:style w:type="paragraph" w:styleId="Subtitle">
+  <w:style w:type="paragraph" w:styleId="a4">
     <w:name w:val="Subtitle"/>
-    <w:basedOn w:val="Normal"/>
-    <w:next w:val="Normal"/>
-    <w:link w:val="SubtitleChar"/>
+    <w:basedOn w:val="a"/>
+    <w:next w:val="a"/>
+    <w:link w:val="Char0"/>
     <w:uiPriority w:val="11"/>
     <w:qFormat/>
     <w:rsid w:val="004378AC"/>
@@ -5442,10 +5848,10 @@
       <w:szCs w:val="28"/>
     </w:rPr>
   </w:style>
-  <w:style w:type="character" w:customStyle="1" w:styleId="SubtitleChar">
-    <w:name w:val="Subtitle Char"/>
-    <w:basedOn w:val="DefaultParagraphFont"/>
-    <w:link w:val="Subtitle"/>
+  <w:style w:type="character" w:customStyle="1" w:styleId="Char0">
+    <w:name w:val="Υπότιτλος Char"/>
+    <w:basedOn w:val="a0"/>
+    <w:link w:val="a4"/>
     <w:uiPriority w:val="11"/>
     <w:rsid w:val="004378AC"/>
     <w:rPr>
@@ -5456,11 +5862,11 @@
       <w:szCs w:val="28"/>
     </w:rPr>
   </w:style>
-  <w:style w:type="paragraph" w:styleId="Quote">
+  <w:style w:type="paragraph" w:styleId="a5">
     <w:name w:val="Quote"/>
-    <w:basedOn w:val="Normal"/>
-    <w:next w:val="Normal"/>
-    <w:link w:val="QuoteChar"/>
+    <w:basedOn w:val="a"/>
+    <w:next w:val="a"/>
+    <w:link w:val="Char1"/>
     <w:uiPriority w:val="29"/>
     <w:qFormat/>
     <w:rsid w:val="004378AC"/>
@@ -5474,10 +5880,10 @@
       <w:color w:val="404040" w:themeColor="text1" w:themeTint="BF"/>
     </w:rPr>
   </w:style>
-  <w:style w:type="character" w:customStyle="1" w:styleId="QuoteChar">
-    <w:name w:val="Quote Char"/>
-    <w:basedOn w:val="DefaultParagraphFont"/>
-    <w:link w:val="Quote"/>
+  <w:style w:type="character" w:customStyle="1" w:styleId="Char1">
+    <w:name w:val="Απόσπασμα Char"/>
+    <w:basedOn w:val="a0"/>
+    <w:link w:val="a5"/>
     <w:uiPriority w:val="29"/>
     <w:rsid w:val="004378AC"/>
     <w:rPr>
@@ -5486,9 +5892,9 @@
       <w:color w:val="404040" w:themeColor="text1" w:themeTint="BF"/>
     </w:rPr>
   </w:style>
-  <w:style w:type="paragraph" w:styleId="ListParagraph">
+  <w:style w:type="paragraph" w:styleId="a6">
     <w:name w:val="List Paragraph"/>
-    <w:basedOn w:val="Normal"/>
+    <w:basedOn w:val="a"/>
     <w:uiPriority w:val="34"/>
     <w:qFormat/>
     <w:rsid w:val="004378AC"/>
@@ -5497,9 +5903,9 @@
       <w:contextualSpacing/>
     </w:pPr>
   </w:style>
-  <w:style w:type="character" w:styleId="IntenseEmphasis">
+  <w:style w:type="character" w:styleId="a7">
     <w:name w:val="Intense Emphasis"/>
-    <w:basedOn w:val="DefaultParagraphFont"/>
+    <w:basedOn w:val="a0"/>
     <w:uiPriority w:val="21"/>
     <w:qFormat/>
     <w:rsid w:val="004378AC"/>
@@ -5509,11 +5915,11 @@
       <w:color w:val="2F5496" w:themeColor="accent1" w:themeShade="BF"/>
     </w:rPr>
   </w:style>
-  <w:style w:type="paragraph" w:styleId="IntenseQuote">
+  <w:style w:type="paragraph" w:styleId="a8">
     <w:name w:val="Intense Quote"/>
-    <w:basedOn w:val="Normal"/>
-    <w:next w:val="Normal"/>
-    <w:link w:val="IntenseQuoteChar"/>
+    <w:basedOn w:val="a"/>
+    <w:next w:val="a"/>
+    <w:link w:val="Char2"/>
     <w:uiPriority w:val="30"/>
     <w:qFormat/>
     <w:rsid w:val="004378AC"/>
@@ -5532,10 +5938,10 @@
       <w:color w:val="2F5496" w:themeColor="accent1" w:themeShade="BF"/>
     </w:rPr>
   </w:style>
-  <w:style w:type="character" w:customStyle="1" w:styleId="IntenseQuoteChar">
-    <w:name w:val="Intense Quote Char"/>
-    <w:basedOn w:val="DefaultParagraphFont"/>
-    <w:link w:val="IntenseQuote"/>
+  <w:style w:type="character" w:customStyle="1" w:styleId="Char2">
+    <w:name w:val="Έντονο απόσπ. Char"/>
+    <w:basedOn w:val="a0"/>
+    <w:link w:val="a8"/>
     <w:uiPriority w:val="30"/>
     <w:rsid w:val="004378AC"/>
     <w:rPr>
@@ -5544,9 +5950,9 @@
       <w:color w:val="2F5496" w:themeColor="accent1" w:themeShade="BF"/>
     </w:rPr>
   </w:style>
-  <w:style w:type="character" w:styleId="IntenseReference">
+  <w:style w:type="character" w:styleId="a9">
     <w:name w:val="Intense Reference"/>
-    <w:basedOn w:val="DefaultParagraphFont"/>
+    <w:basedOn w:val="a0"/>
     <w:uiPriority w:val="32"/>
     <w:qFormat/>
     <w:rsid w:val="004378AC"/>
@@ -5558,10 +5964,10 @@
       <w:spacing w:val="5"/>
     </w:rPr>
   </w:style>
-  <w:style w:type="paragraph" w:styleId="EndnoteText">
+  <w:style w:type="paragraph" w:styleId="aa">
     <w:name w:val="endnote text"/>
-    <w:basedOn w:val="Normal"/>
-    <w:link w:val="EndnoteTextChar"/>
+    <w:basedOn w:val="a"/>
+    <w:link w:val="Char3"/>
     <w:uiPriority w:val="99"/>
     <w:semiHidden/>
     <w:unhideWhenUsed/>
@@ -5574,10 +5980,10 @@
       <w:szCs w:val="20"/>
     </w:rPr>
   </w:style>
-  <w:style w:type="character" w:customStyle="1" w:styleId="EndnoteTextChar">
-    <w:name w:val="Endnote Text Char"/>
-    <w:basedOn w:val="DefaultParagraphFont"/>
-    <w:link w:val="EndnoteText"/>
+  <w:style w:type="character" w:customStyle="1" w:styleId="Char3">
+    <w:name w:val="Κείμενο σημείωσης τέλους Char"/>
+    <w:basedOn w:val="a0"/>
+    <w:link w:val="aa"/>
     <w:uiPriority w:val="99"/>
     <w:semiHidden/>
     <w:rsid w:val="002C0F4A"/>
@@ -5586,9 +5992,9 @@
       <w:szCs w:val="20"/>
     </w:rPr>
   </w:style>
-  <w:style w:type="character" w:styleId="EndnoteReference">
+  <w:style w:type="character" w:styleId="ab">
     <w:name w:val="endnote reference"/>
-    <w:basedOn w:val="DefaultParagraphFont"/>
+    <w:basedOn w:val="a0"/>
     <w:uiPriority w:val="99"/>
     <w:semiHidden/>
     <w:unhideWhenUsed/>

</xml_diff>

<commit_message>
CHANGED: ADDED USE CASES 6,7 IN USE CASES.docx
</commit_message>
<xml_diff>
--- a/1/Use-Case Diagrams/Use Cases.docx
+++ b/1/Use-Case Diagrams/Use Cases.docx
@@ -3849,23 +3849,7 @@
           <w:sz w:val="28"/>
           <w:szCs w:val="28"/>
         </w:rPr>
-        <w:t xml:space="preserve">Αν η αίτηση εγκριθεί, ο χρήστης προστίθεται στην ομάδα και αποκτά πρόσβαση στο </w:t>
-      </w:r>
-      <w:proofErr w:type="spellStart"/>
-      <w:r>
-        <w:rPr>
-          <w:sz w:val="28"/>
-          <w:szCs w:val="28"/>
-        </w:rPr>
-        <w:t>chatroom</w:t>
-      </w:r>
-      <w:proofErr w:type="spellEnd"/>
-      <w:r>
-        <w:rPr>
-          <w:sz w:val="28"/>
-          <w:szCs w:val="28"/>
-        </w:rPr>
-        <w:t xml:space="preserve"> και τις κοινές σημειώσεις.</w:t>
+        <w:t>Αν η αίτηση εγκριθεί, ο χρήστης προστίθεται στην ομάδα και αποκτά πρόσβαση στο chatroom και τις κοινές σημειώσεις.</w:t>
       </w:r>
     </w:p>
     <w:p>
@@ -3928,7 +3912,21 @@
           <w:sz w:val="28"/>
           <w:szCs w:val="28"/>
         </w:rPr>
-        <w:t>1 Το σύστημα διαπιστώνει ότι δεν υπάρχουν διαθέσιμες ομάδες με τα επιλεγμένα κριτήρια.</w:t>
+        <w:t>1</w:t>
+      </w:r>
+      <w:r>
+        <w:rPr>
+          <w:sz w:val="28"/>
+          <w:szCs w:val="28"/>
+        </w:rPr>
+        <w:t>.</w:t>
+      </w:r>
+      <w:r>
+        <w:rPr>
+          <w:sz w:val="28"/>
+          <w:szCs w:val="28"/>
+        </w:rPr>
+        <w:t xml:space="preserve"> Το σύστημα διαπιστώνει ότι δεν υπάρχουν διαθέσιμες ομάδες με τα επιλεγμένα κριτήρια.</w:t>
       </w:r>
     </w:p>
     <w:p>
@@ -3950,7 +3948,21 @@
           <w:sz w:val="28"/>
           <w:szCs w:val="28"/>
         </w:rPr>
-        <w:t>2 Το σύστημα εμφανίζει μήνυμα «Δεν βρέθηκαν ομάδες. Θέλετε να δημιουργήσετε νέα ομάδα;».</w:t>
+        <w:t>2</w:t>
+      </w:r>
+      <w:r>
+        <w:rPr>
+          <w:sz w:val="28"/>
+          <w:szCs w:val="28"/>
+        </w:rPr>
+        <w:t>.</w:t>
+      </w:r>
+      <w:r>
+        <w:rPr>
+          <w:sz w:val="28"/>
+          <w:szCs w:val="28"/>
+        </w:rPr>
+        <w:t xml:space="preserve"> Το σύστημα εμφανίζει μήνυμα «Δεν βρέθηκαν ομάδες. Θέλετε να δημιουργήσετε νέα ομάδα;».</w:t>
       </w:r>
     </w:p>
     <w:p>
@@ -3972,7 +3984,21 @@
           <w:sz w:val="28"/>
           <w:szCs w:val="28"/>
         </w:rPr>
-        <w:t>3 Ο χρήστης επιλέγει αν θα δημιουργήσει νέα ομάδα ή αν θα αλλάξει τα φίλτρα αναζήτησης.</w:t>
+        <w:t>3</w:t>
+      </w:r>
+      <w:r>
+        <w:rPr>
+          <w:sz w:val="28"/>
+          <w:szCs w:val="28"/>
+        </w:rPr>
+        <w:t>.</w:t>
+      </w:r>
+      <w:r>
+        <w:rPr>
+          <w:sz w:val="28"/>
+          <w:szCs w:val="28"/>
+        </w:rPr>
+        <w:t xml:space="preserve"> Ο χρήστης επιλέγει αν θα δημιουργήσει νέα ομάδα ή αν θα αλλάξει τα φίλτρα αναζήτησης.</w:t>
       </w:r>
     </w:p>
     <w:p>
@@ -3994,7 +4020,21 @@
           <w:sz w:val="28"/>
           <w:szCs w:val="28"/>
         </w:rPr>
-        <w:t>4 Αν ο χρήστης επιλέξει να δημιουργήσει νέα ομάδα, μεταβαίνει στη σχετική φόρμα και ορίζει τις λεπτομέρειες.</w:t>
+        <w:t>4</w:t>
+      </w:r>
+      <w:r>
+        <w:rPr>
+          <w:sz w:val="28"/>
+          <w:szCs w:val="28"/>
+        </w:rPr>
+        <w:t>.</w:t>
+      </w:r>
+      <w:r>
+        <w:rPr>
+          <w:sz w:val="28"/>
+          <w:szCs w:val="28"/>
+        </w:rPr>
+        <w:t xml:space="preserve"> Αν ο χρήστης επιλέξει να δημιουργήσει νέα ομάδα, μεταβαίνει στη σχετική φόρμα και ορίζει τις λεπτομέρειες.</w:t>
       </w:r>
     </w:p>
     <w:p>
@@ -4016,7 +4056,21 @@
           <w:sz w:val="28"/>
           <w:szCs w:val="28"/>
         </w:rPr>
-        <w:t>5 Η ροή συνεχίζεται από το βήμα 9 της βασικής ροής.</w:t>
+        <w:t>5</w:t>
+      </w:r>
+      <w:r>
+        <w:rPr>
+          <w:sz w:val="28"/>
+          <w:szCs w:val="28"/>
+        </w:rPr>
+        <w:t>.</w:t>
+      </w:r>
+      <w:r>
+        <w:rPr>
+          <w:sz w:val="28"/>
+          <w:szCs w:val="28"/>
+        </w:rPr>
+        <w:t xml:space="preserve"> Η ροή συνεχίζεται από το βήμα 9 της βασικής ροής.</w:t>
       </w:r>
     </w:p>
     <w:p>
@@ -4254,7 +4308,21 @@
           <w:sz w:val="28"/>
           <w:szCs w:val="28"/>
         </w:rPr>
-        <w:t>.1 Ο χρήστης αποκτά τα εξής προνόμια:</w:t>
+        <w:t>.1</w:t>
+      </w:r>
+      <w:r>
+        <w:rPr>
+          <w:sz w:val="28"/>
+          <w:szCs w:val="28"/>
+        </w:rPr>
+        <w:t>.</w:t>
+      </w:r>
+      <w:r>
+        <w:rPr>
+          <w:sz w:val="28"/>
+          <w:szCs w:val="28"/>
+        </w:rPr>
+        <w:t xml:space="preserve"> Ο χρήστης αποκτά τα εξής προνόμια:</w:t>
       </w:r>
     </w:p>
     <w:p>
@@ -4285,85 +4353,37 @@
           <w:sz w:val="28"/>
           <w:szCs w:val="28"/>
         </w:rPr>
-        <w:t xml:space="preserve">Πρόσβαση σε </w:t>
-      </w:r>
-      <w:proofErr w:type="spellStart"/>
-      <w:r>
-        <w:rPr>
-          <w:sz w:val="28"/>
-          <w:szCs w:val="28"/>
-        </w:rPr>
-        <w:t>premium</w:t>
-      </w:r>
-      <w:proofErr w:type="spellEnd"/>
-      <w:r>
-        <w:rPr>
-          <w:sz w:val="28"/>
-          <w:szCs w:val="28"/>
-        </w:rPr>
-        <w:t xml:space="preserve"> ομάδες μελέτης – Συμμετοχή σε ομάδες με ειδικά προνόμια.</w:t>
-      </w:r>
-    </w:p>
-    <w:p>
-      <w:pPr>
-        <w:rPr>
-          <w:sz w:val="28"/>
-          <w:szCs w:val="28"/>
-        </w:rPr>
-      </w:pPr>
-      <w:r>
-        <w:rPr>
-          <w:sz w:val="28"/>
-          <w:szCs w:val="28"/>
-        </w:rPr>
-        <w:t xml:space="preserve">Δυνατότητα λήψης </w:t>
-      </w:r>
-      <w:proofErr w:type="spellStart"/>
-      <w:r>
-        <w:rPr>
-          <w:sz w:val="28"/>
-          <w:szCs w:val="28"/>
-        </w:rPr>
-        <w:t>premium</w:t>
-      </w:r>
-      <w:proofErr w:type="spellEnd"/>
-      <w:r>
-        <w:rPr>
-          <w:sz w:val="28"/>
-          <w:szCs w:val="28"/>
-        </w:rPr>
-        <w:t xml:space="preserve"> σημειώσεων – Πρόσβαση σε χειρόγραφες σημειώσεις υψηλής ποιότητας.</w:t>
-      </w:r>
-    </w:p>
-    <w:p>
-      <w:pPr>
-        <w:rPr>
-          <w:sz w:val="28"/>
-          <w:szCs w:val="28"/>
-        </w:rPr>
-      </w:pPr>
-      <w:r>
-        <w:rPr>
-          <w:sz w:val="28"/>
-          <w:szCs w:val="28"/>
-        </w:rPr>
-        <w:t xml:space="preserve">Πρόσβαση σε εξειδικευμένα μαθήματα και σεμινάρια – Μαθήματα αποκλειστικά για </w:t>
-      </w:r>
-      <w:proofErr w:type="spellStart"/>
-      <w:r>
-        <w:rPr>
-          <w:sz w:val="28"/>
-          <w:szCs w:val="28"/>
-        </w:rPr>
-        <w:t>premium</w:t>
-      </w:r>
-      <w:proofErr w:type="spellEnd"/>
-      <w:r>
-        <w:rPr>
-          <w:sz w:val="28"/>
-          <w:szCs w:val="28"/>
-        </w:rPr>
-        <w:t xml:space="preserve"> χρήστες.</w:t>
+        <w:t>Πρόσβαση σε premium ομάδες μελέτης – Συμμετοχή σε ομάδες με ειδικά προνόμια.</w:t>
+      </w:r>
+    </w:p>
+    <w:p>
+      <w:pPr>
+        <w:rPr>
+          <w:sz w:val="28"/>
+          <w:szCs w:val="28"/>
+        </w:rPr>
+      </w:pPr>
+      <w:r>
+        <w:rPr>
+          <w:sz w:val="28"/>
+          <w:szCs w:val="28"/>
+        </w:rPr>
+        <w:t>Δυνατότητα λήψης premium σημειώσεων – Πρόσβαση σε χειρόγραφες σημειώσεις υψηλής ποιότητας.</w:t>
+      </w:r>
+    </w:p>
+    <w:p>
+      <w:pPr>
+        <w:rPr>
+          <w:sz w:val="28"/>
+          <w:szCs w:val="28"/>
+        </w:rPr>
+      </w:pPr>
+      <w:r>
+        <w:rPr>
+          <w:sz w:val="28"/>
+          <w:szCs w:val="28"/>
+        </w:rPr>
+        <w:t>Πρόσβαση σε εξειδικευμένα μαθήματα και σεμινάρια – Μαθήματα αποκλειστικά για premium χρήστες.</w:t>
       </w:r>
     </w:p>
     <w:p>
@@ -4393,7 +4413,21 @@
           <w:sz w:val="28"/>
           <w:szCs w:val="28"/>
         </w:rPr>
-        <w:t>.2 Η ροή συνεχίζεται από το βήμα 7 της βασικής ροής.</w:t>
+        <w:t>.2</w:t>
+      </w:r>
+      <w:r>
+        <w:rPr>
+          <w:sz w:val="28"/>
+          <w:szCs w:val="28"/>
+        </w:rPr>
+        <w:t>.</w:t>
+      </w:r>
+      <w:r>
+        <w:rPr>
+          <w:sz w:val="28"/>
+          <w:szCs w:val="28"/>
+        </w:rPr>
+        <w:t xml:space="preserve"> Η ροή συνεχίζεται από το βήμα 7 της βασικής ροής.</w:t>
       </w:r>
     </w:p>
     <w:p>
@@ -4441,7 +4475,21 @@
           <w:sz w:val="28"/>
           <w:szCs w:val="28"/>
         </w:rPr>
-        <w:t>.1 Ο χρήστης αποκτά τα εξής προνόμια:</w:t>
+        <w:t>.1</w:t>
+      </w:r>
+      <w:r>
+        <w:rPr>
+          <w:sz w:val="28"/>
+          <w:szCs w:val="28"/>
+        </w:rPr>
+        <w:t>.</w:t>
+      </w:r>
+      <w:r>
+        <w:rPr>
+          <w:sz w:val="28"/>
+          <w:szCs w:val="28"/>
+        </w:rPr>
+        <w:t xml:space="preserve"> Ο χρήστης αποκτά τα εξής προνόμια:</w:t>
       </w:r>
     </w:p>
     <w:p>
@@ -4486,23 +4534,7 @@
           <w:sz w:val="28"/>
           <w:szCs w:val="28"/>
         </w:rPr>
-        <w:t xml:space="preserve">Premium Εργαλεία Διδασκαλίας – Πρόσβαση σε εργαλεία δημιουργίας </w:t>
-      </w:r>
-      <w:proofErr w:type="spellStart"/>
-      <w:r>
-        <w:rPr>
-          <w:sz w:val="28"/>
-          <w:szCs w:val="28"/>
-        </w:rPr>
-        <w:t>quizzes</w:t>
-      </w:r>
-      <w:proofErr w:type="spellEnd"/>
-      <w:r>
-        <w:rPr>
-          <w:sz w:val="28"/>
-          <w:szCs w:val="28"/>
-        </w:rPr>
-        <w:t>, εξετάσεων και διαχείρισης προγράμματος.</w:t>
+        <w:t>Premium Εργαλεία Διδασκαλίας – Πρόσβαση σε εργαλεία δημιουργίας quizzes, εξετάσεων και διαχείρισης προγράμματος.</w:t>
       </w:r>
     </w:p>
     <w:p>
@@ -4532,23 +4564,7 @@
           <w:sz w:val="28"/>
           <w:szCs w:val="28"/>
         </w:rPr>
-        <w:t xml:space="preserve">Αποκλειστικά μαθήματα – Δυνατότητα δημιουργίας μαθημάτων μόνο για </w:t>
-      </w:r>
-      <w:proofErr w:type="spellStart"/>
-      <w:r>
-        <w:rPr>
-          <w:sz w:val="28"/>
-          <w:szCs w:val="28"/>
-        </w:rPr>
-        <w:t>premium</w:t>
-      </w:r>
-      <w:proofErr w:type="spellEnd"/>
-      <w:r>
-        <w:rPr>
-          <w:sz w:val="28"/>
-          <w:szCs w:val="28"/>
-        </w:rPr>
-        <w:t xml:space="preserve"> φοιτητές.</w:t>
+        <w:t>Αποκλειστικά μαθήματα – Δυνατότητα δημιουργίας μαθημάτων μόνο για premium φοιτητές.</w:t>
       </w:r>
     </w:p>
     <w:p>
@@ -4570,7 +4586,21 @@
           <w:sz w:val="28"/>
           <w:szCs w:val="28"/>
         </w:rPr>
-        <w:t>.2 Η ροή συνεχίζεται από το βήμα 7 της βασικής ροής.</w:t>
+        <w:t>.2</w:t>
+      </w:r>
+      <w:r>
+        <w:rPr>
+          <w:sz w:val="28"/>
+          <w:szCs w:val="28"/>
+        </w:rPr>
+        <w:t>.</w:t>
+      </w:r>
+      <w:r>
+        <w:rPr>
+          <w:sz w:val="28"/>
+          <w:szCs w:val="28"/>
+        </w:rPr>
+        <w:t xml:space="preserve"> Η ροή συνεχίζεται από το βήμα 7 της βασικής ροής.</w:t>
       </w:r>
     </w:p>
     <w:p>
@@ -4828,52 +4858,171 @@
           <w:sz w:val="28"/>
           <w:szCs w:val="28"/>
         </w:rPr>
-        <w:t>1.α.1. Το σύστημα εντοπίζει όποια πεδία δεν είναι έγκυρα π.χ. λανθασμένο email.</w:t>
-      </w:r>
-    </w:p>
-    <w:p>
-      <w:pPr>
-        <w:rPr>
-          <w:sz w:val="28"/>
-          <w:szCs w:val="28"/>
-        </w:rPr>
-      </w:pPr>
-      <w:r>
-        <w:rPr>
-          <w:sz w:val="28"/>
-          <w:szCs w:val="28"/>
-        </w:rPr>
-        <w:t>1.α.2. Το σύστημα εμφανίζει μήνυμα λάθους στα αντίστοιχα λανθασμένα πεδία π.χ. «Παρακαλώ εισάγεται έγκυρο email».</w:t>
-      </w:r>
-    </w:p>
-    <w:p>
-      <w:pPr>
-        <w:rPr>
-          <w:sz w:val="28"/>
-          <w:szCs w:val="28"/>
-        </w:rPr>
-      </w:pPr>
-      <w:r>
-        <w:rPr>
-          <w:sz w:val="28"/>
-          <w:szCs w:val="28"/>
-        </w:rPr>
-        <w:t>1.α.3. Ο χρήστης διορθώνει τα πεδία και πατάει ξανά «Αποθήκευση».</w:t>
-      </w:r>
-    </w:p>
-    <w:p>
-      <w:pPr>
-        <w:rPr>
-          <w:sz w:val="28"/>
-          <w:szCs w:val="28"/>
-        </w:rPr>
-      </w:pPr>
-      <w:r>
-        <w:rPr>
-          <w:sz w:val="28"/>
-          <w:szCs w:val="28"/>
-        </w:rPr>
-        <w:t>1.α.4. Η περίπτωση χρήσης συνεχίζεται από το βήμα 5 της βασικής ροής.</w:t>
+        <w:t>5</w:t>
+      </w:r>
+      <w:r>
+        <w:rPr>
+          <w:sz w:val="28"/>
+          <w:szCs w:val="28"/>
+        </w:rPr>
+        <w:t>.</w:t>
+      </w:r>
+      <w:r>
+        <w:rPr>
+          <w:sz w:val="28"/>
+          <w:szCs w:val="28"/>
+        </w:rPr>
+        <w:t>1.</w:t>
+      </w:r>
+      <w:r>
+        <w:rPr>
+          <w:sz w:val="28"/>
+          <w:szCs w:val="28"/>
+        </w:rPr>
+        <w:t>1</w:t>
+      </w:r>
+      <w:r>
+        <w:rPr>
+          <w:sz w:val="28"/>
+          <w:szCs w:val="28"/>
+        </w:rPr>
+        <w:t>.</w:t>
+      </w:r>
+      <w:r>
+        <w:rPr>
+          <w:sz w:val="28"/>
+          <w:szCs w:val="28"/>
+        </w:rPr>
+        <w:t xml:space="preserve"> Το σύστημα εντοπίζει όποια πεδία δεν είναι έγκυρα π.χ. λανθασμένο email.</w:t>
+      </w:r>
+    </w:p>
+    <w:p>
+      <w:pPr>
+        <w:rPr>
+          <w:sz w:val="28"/>
+          <w:szCs w:val="28"/>
+        </w:rPr>
+      </w:pPr>
+      <w:r>
+        <w:rPr>
+          <w:sz w:val="28"/>
+          <w:szCs w:val="28"/>
+        </w:rPr>
+        <w:t>5</w:t>
+      </w:r>
+      <w:r>
+        <w:rPr>
+          <w:sz w:val="28"/>
+          <w:szCs w:val="28"/>
+        </w:rPr>
+        <w:t>.</w:t>
+      </w:r>
+      <w:r>
+        <w:rPr>
+          <w:sz w:val="28"/>
+          <w:szCs w:val="28"/>
+        </w:rPr>
+        <w:t>1.2</w:t>
+      </w:r>
+      <w:r>
+        <w:rPr>
+          <w:sz w:val="28"/>
+          <w:szCs w:val="28"/>
+        </w:rPr>
+        <w:t>.</w:t>
+      </w:r>
+      <w:r>
+        <w:rPr>
+          <w:sz w:val="28"/>
+          <w:szCs w:val="28"/>
+        </w:rPr>
+        <w:t xml:space="preserve"> Το σύστημα εμφανίζει μήνυμα λάθους στα αντίστοιχα λανθασμένα πεδία π.χ. «Παρακαλώ εισάγεται έγκυρο email».</w:t>
+      </w:r>
+    </w:p>
+    <w:p>
+      <w:pPr>
+        <w:rPr>
+          <w:sz w:val="28"/>
+          <w:szCs w:val="28"/>
+        </w:rPr>
+      </w:pPr>
+      <w:r>
+        <w:rPr>
+          <w:sz w:val="28"/>
+          <w:szCs w:val="28"/>
+        </w:rPr>
+        <w:t>5.1.</w:t>
+      </w:r>
+      <w:r>
+        <w:rPr>
+          <w:sz w:val="28"/>
+          <w:szCs w:val="28"/>
+        </w:rPr>
+        <w:t>3</w:t>
+      </w:r>
+      <w:r>
+        <w:rPr>
+          <w:sz w:val="28"/>
+          <w:szCs w:val="28"/>
+        </w:rPr>
+        <w:t>.</w:t>
+      </w:r>
+      <w:r>
+        <w:rPr>
+          <w:sz w:val="28"/>
+          <w:szCs w:val="28"/>
+        </w:rPr>
+        <w:t xml:space="preserve"> Ο χρήστης διορθώνει τα πεδία και πατάει ξανά «Αποθήκευση».</w:t>
+      </w:r>
+    </w:p>
+    <w:p>
+      <w:pPr>
+        <w:rPr>
+          <w:sz w:val="28"/>
+          <w:szCs w:val="28"/>
+        </w:rPr>
+      </w:pPr>
+      <w:r>
+        <w:rPr>
+          <w:sz w:val="28"/>
+          <w:szCs w:val="28"/>
+        </w:rPr>
+        <w:t>5</w:t>
+      </w:r>
+      <w:r>
+        <w:rPr>
+          <w:sz w:val="28"/>
+          <w:szCs w:val="28"/>
+        </w:rPr>
+        <w:t>.</w:t>
+      </w:r>
+      <w:r>
+        <w:rPr>
+          <w:sz w:val="28"/>
+          <w:szCs w:val="28"/>
+        </w:rPr>
+        <w:t>1</w:t>
+      </w:r>
+      <w:r>
+        <w:rPr>
+          <w:sz w:val="28"/>
+          <w:szCs w:val="28"/>
+        </w:rPr>
+        <w:t>.4</w:t>
+      </w:r>
+      <w:r>
+        <w:rPr>
+          <w:sz w:val="28"/>
+          <w:szCs w:val="28"/>
+        </w:rPr>
+        <w:t>.</w:t>
+      </w:r>
+      <w:r>
+        <w:rPr>
+          <w:sz w:val="28"/>
+          <w:szCs w:val="28"/>
+        </w:rPr>
+        <w:t xml:space="preserve"> Η περίπτωση χρήσης συνεχίζεται από το βήμα 5 της βασικής ροής.</w:t>
       </w:r>
     </w:p>
     <w:p/>
@@ -4902,6 +5051,15 @@
           <w:sz w:val="32"/>
           <w:szCs w:val="32"/>
         </w:rPr>
+        <w:t xml:space="preserve"> 2</w:t>
+      </w:r>
+      <w:r>
+        <w:rPr>
+          <w:b/>
+          <w:bCs/>
+          <w:sz w:val="32"/>
+          <w:szCs w:val="32"/>
+        </w:rPr>
         <w:t xml:space="preserve"> </w:t>
       </w:r>
       <w:r>
@@ -4945,40 +5103,1192 @@
           <w:szCs w:val="28"/>
         </w:rPr>
         <w:lastRenderedPageBreak/>
-        <w:t>2.α.1. Ο χρήστης πατάει το κουμπί «Ακύρωση» αντί για «Αποθήκευση».</w:t>
-      </w:r>
-    </w:p>
-    <w:p>
-      <w:pPr>
-        <w:rPr>
-          <w:sz w:val="28"/>
-          <w:szCs w:val="28"/>
-        </w:rPr>
-      </w:pPr>
-      <w:r>
-        <w:rPr>
-          <w:sz w:val="28"/>
-          <w:szCs w:val="28"/>
-        </w:rPr>
-        <w:t>2.α.2. Το σύστημα εμφανίζει μήνυμα επιβεβαίωσης για την ακύρωση: «Θέλετε σίγουρα να ακυρώσετε τις αλλαγές σας;».</w:t>
-      </w:r>
-    </w:p>
-    <w:p>
-      <w:pPr>
-        <w:rPr>
-          <w:sz w:val="28"/>
-          <w:szCs w:val="28"/>
-        </w:rPr>
-      </w:pPr>
-      <w:r>
-        <w:rPr>
-          <w:sz w:val="28"/>
-          <w:szCs w:val="28"/>
-        </w:rPr>
-        <w:t>2.α.3. Ο χρήστης επιλέγει «Ναι» και το σύστημα επιστρέφει τον χρήστη στο αρχικό παράθυρο της εφαρμογής χωρίς να αποθηκεύσει τις αλλαγές που έγιναν.</w:t>
-      </w:r>
-    </w:p>
-    <w:p/>
+        <w:t>5</w:t>
+      </w:r>
+      <w:r>
+        <w:rPr>
+          <w:sz w:val="28"/>
+          <w:szCs w:val="28"/>
+        </w:rPr>
+        <w:t>.</w:t>
+      </w:r>
+      <w:r>
+        <w:rPr>
+          <w:sz w:val="28"/>
+          <w:szCs w:val="28"/>
+        </w:rPr>
+        <w:t>2</w:t>
+      </w:r>
+      <w:r>
+        <w:rPr>
+          <w:sz w:val="28"/>
+          <w:szCs w:val="28"/>
+        </w:rPr>
+        <w:t>.1</w:t>
+      </w:r>
+      <w:r>
+        <w:rPr>
+          <w:sz w:val="28"/>
+          <w:szCs w:val="28"/>
+        </w:rPr>
+        <w:t>.</w:t>
+      </w:r>
+      <w:r>
+        <w:rPr>
+          <w:sz w:val="28"/>
+          <w:szCs w:val="28"/>
+        </w:rPr>
+        <w:t xml:space="preserve"> Ο χρήστης πατάει το κουμπί «Ακύρωση» αντί για «Αποθήκευση».</w:t>
+      </w:r>
+    </w:p>
+    <w:p>
+      <w:pPr>
+        <w:rPr>
+          <w:sz w:val="28"/>
+          <w:szCs w:val="28"/>
+        </w:rPr>
+      </w:pPr>
+      <w:r>
+        <w:rPr>
+          <w:sz w:val="28"/>
+          <w:szCs w:val="28"/>
+        </w:rPr>
+        <w:t>5</w:t>
+      </w:r>
+      <w:r>
+        <w:rPr>
+          <w:sz w:val="28"/>
+          <w:szCs w:val="28"/>
+        </w:rPr>
+        <w:t>.</w:t>
+      </w:r>
+      <w:r>
+        <w:rPr>
+          <w:sz w:val="28"/>
+          <w:szCs w:val="28"/>
+        </w:rPr>
+        <w:t>2</w:t>
+      </w:r>
+      <w:r>
+        <w:rPr>
+          <w:sz w:val="28"/>
+          <w:szCs w:val="28"/>
+        </w:rPr>
+        <w:t>.2</w:t>
+      </w:r>
+      <w:r>
+        <w:rPr>
+          <w:sz w:val="28"/>
+          <w:szCs w:val="28"/>
+        </w:rPr>
+        <w:t>.</w:t>
+      </w:r>
+      <w:r>
+        <w:rPr>
+          <w:sz w:val="28"/>
+          <w:szCs w:val="28"/>
+        </w:rPr>
+        <w:t xml:space="preserve"> Το σύστημα εμφανίζει μήνυμα επιβεβαίωσης για την ακύρωση: «Θέλετε σίγουρα να ακυρώσετε τις αλλαγές σας;».</w:t>
+      </w:r>
+    </w:p>
+    <w:p>
+      <w:pPr>
+        <w:rPr>
+          <w:sz w:val="28"/>
+          <w:szCs w:val="28"/>
+        </w:rPr>
+      </w:pPr>
+      <w:r>
+        <w:rPr>
+          <w:sz w:val="28"/>
+          <w:szCs w:val="28"/>
+        </w:rPr>
+        <w:t>5</w:t>
+      </w:r>
+      <w:r>
+        <w:rPr>
+          <w:sz w:val="28"/>
+          <w:szCs w:val="28"/>
+        </w:rPr>
+        <w:t>.</w:t>
+      </w:r>
+      <w:r>
+        <w:rPr>
+          <w:sz w:val="28"/>
+          <w:szCs w:val="28"/>
+        </w:rPr>
+        <w:t>2</w:t>
+      </w:r>
+      <w:r>
+        <w:rPr>
+          <w:sz w:val="28"/>
+          <w:szCs w:val="28"/>
+        </w:rPr>
+        <w:t>.3</w:t>
+      </w:r>
+      <w:r>
+        <w:rPr>
+          <w:sz w:val="28"/>
+          <w:szCs w:val="28"/>
+        </w:rPr>
+        <w:t>.</w:t>
+      </w:r>
+      <w:r>
+        <w:rPr>
+          <w:sz w:val="28"/>
+          <w:szCs w:val="28"/>
+        </w:rPr>
+        <w:t xml:space="preserve"> Ο χρήστης επιλέγει «Ναι» και το σύστημα επιστρέφει τον χρήστη στο αρχικό παράθυρο της εφαρμογής χωρίς να αποθηκεύσει τις αλλαγές που έγιναν.</w:t>
+      </w:r>
+    </w:p>
+    <w:p>
+      <w:pPr>
+        <w:rPr>
+          <w:sz w:val="28"/>
+          <w:szCs w:val="28"/>
+        </w:rPr>
+      </w:pPr>
+    </w:p>
+    <w:p>
+      <w:pPr>
+        <w:rPr>
+          <w:b/>
+          <w:bCs/>
+          <w:sz w:val="32"/>
+          <w:szCs w:val="32"/>
+        </w:rPr>
+      </w:pPr>
+      <w:r>
+        <w:rPr>
+          <w:b/>
+          <w:bCs/>
+          <w:sz w:val="32"/>
+          <w:szCs w:val="32"/>
+        </w:rPr>
+        <w:t xml:space="preserve">ΠΕΡΙΠΩΤΣΗ ΧΡΗΣΗΣ </w:t>
+      </w:r>
+      <w:r>
+        <w:rPr>
+          <w:b/>
+          <w:bCs/>
+          <w:sz w:val="32"/>
+          <w:szCs w:val="32"/>
+        </w:rPr>
+        <w:t>6</w:t>
+      </w:r>
+      <w:r>
+        <w:rPr>
+          <w:b/>
+          <w:bCs/>
+          <w:sz w:val="32"/>
+          <w:szCs w:val="32"/>
+        </w:rPr>
+        <w:t xml:space="preserve">: ΣΥΜΜΕΤΟΧΗ ΣΕ ΟΜΑΔΑ ΜΕΛΕΤΗΣ </w:t>
+      </w:r>
+    </w:p>
+    <w:p>
+      <w:pPr>
+        <w:rPr>
+          <w:b/>
+          <w:bCs/>
+          <w:sz w:val="32"/>
+          <w:szCs w:val="32"/>
+        </w:rPr>
+      </w:pPr>
+      <w:r>
+        <w:rPr>
+          <w:b/>
+          <w:bCs/>
+          <w:sz w:val="32"/>
+          <w:szCs w:val="32"/>
+        </w:rPr>
+        <w:t>Βασική Ροή</w:t>
+      </w:r>
+    </w:p>
+    <w:p>
+      <w:pPr>
+        <w:rPr>
+          <w:sz w:val="28"/>
+          <w:szCs w:val="28"/>
+        </w:rPr>
+      </w:pPr>
+      <w:r>
+        <w:rPr>
+          <w:sz w:val="28"/>
+          <w:szCs w:val="28"/>
+        </w:rPr>
+        <w:t xml:space="preserve">1. </w:t>
+      </w:r>
+      <w:r>
+        <w:rPr>
+          <w:sz w:val="28"/>
+          <w:szCs w:val="28"/>
+        </w:rPr>
+        <w:t>Ο χρήστης επιλέγει την επιλογή "Συμμετοχή σε Ομάδα Μελέτης" μέσα από την εφαρμογή.</w:t>
+      </w:r>
+    </w:p>
+    <w:p>
+      <w:pPr>
+        <w:rPr>
+          <w:sz w:val="28"/>
+          <w:szCs w:val="28"/>
+        </w:rPr>
+      </w:pPr>
+      <w:r>
+        <w:rPr>
+          <w:sz w:val="28"/>
+          <w:szCs w:val="28"/>
+        </w:rPr>
+        <w:t xml:space="preserve">2. </w:t>
+      </w:r>
+      <w:r>
+        <w:rPr>
+          <w:sz w:val="28"/>
+          <w:szCs w:val="28"/>
+        </w:rPr>
+        <w:t>Το σύστημα εμφανίζει διαθέσιμες ομάδες μελέτης που σχετίζονται με τα μαθήματα που έχει δηλώσει ο χρήστης.</w:t>
+      </w:r>
+    </w:p>
+    <w:p>
+      <w:pPr>
+        <w:rPr>
+          <w:sz w:val="28"/>
+          <w:szCs w:val="28"/>
+        </w:rPr>
+      </w:pPr>
+      <w:r>
+        <w:rPr>
+          <w:sz w:val="28"/>
+          <w:szCs w:val="28"/>
+        </w:rPr>
+        <w:t xml:space="preserve">3. </w:t>
+      </w:r>
+      <w:r>
+        <w:rPr>
+          <w:sz w:val="28"/>
+          <w:szCs w:val="28"/>
+        </w:rPr>
+        <w:t>Ο χρήστης επιλέγει μία ομάδα μελέτης.</w:t>
+      </w:r>
+    </w:p>
+    <w:p>
+      <w:pPr>
+        <w:rPr>
+          <w:sz w:val="28"/>
+          <w:szCs w:val="28"/>
+        </w:rPr>
+      </w:pPr>
+      <w:r>
+        <w:rPr>
+          <w:sz w:val="28"/>
+          <w:szCs w:val="28"/>
+        </w:rPr>
+        <w:t xml:space="preserve">4. </w:t>
+      </w:r>
+      <w:r>
+        <w:rPr>
+          <w:sz w:val="28"/>
+          <w:szCs w:val="28"/>
+        </w:rPr>
+        <w:t>Το σύστημα τον προσθέτει στην ομάδα και του επιτρέπει να αλληλοεπιδράσει με τα μέλη της.</w:t>
+      </w:r>
+    </w:p>
+    <w:p>
+      <w:pPr>
+        <w:rPr>
+          <w:sz w:val="28"/>
+          <w:szCs w:val="28"/>
+        </w:rPr>
+      </w:pPr>
+      <w:r>
+        <w:rPr>
+          <w:sz w:val="28"/>
+          <w:szCs w:val="28"/>
+        </w:rPr>
+        <w:t xml:space="preserve">5. </w:t>
+      </w:r>
+      <w:r>
+        <w:rPr>
+          <w:sz w:val="28"/>
+          <w:szCs w:val="28"/>
+        </w:rPr>
+        <w:t>Ο χρήστης μπορεί να ανταλλάσσει απορίες, σημειώσεις και συμβουλές σχετικά με το μάθημα.</w:t>
+      </w:r>
+    </w:p>
+    <w:p>
+      <w:pPr>
+        <w:rPr>
+          <w:sz w:val="28"/>
+          <w:szCs w:val="28"/>
+        </w:rPr>
+      </w:pPr>
+      <w:r>
+        <w:rPr>
+          <w:sz w:val="28"/>
+          <w:szCs w:val="28"/>
+        </w:rPr>
+        <w:t xml:space="preserve">6. </w:t>
+      </w:r>
+      <w:r>
+        <w:rPr>
+          <w:sz w:val="28"/>
+          <w:szCs w:val="28"/>
+        </w:rPr>
+        <w:t>Το σύστημα ενημερώνει όλα τα μέλη της ομάδας για τη νέα προσθήκη και επιτρέπει τη συμμετοχή του νέου μέλους σε συζητήσεις.</w:t>
+      </w:r>
+    </w:p>
+    <w:p>
+      <w:pPr>
+        <w:rPr>
+          <w:sz w:val="28"/>
+          <w:szCs w:val="28"/>
+        </w:rPr>
+      </w:pPr>
+      <w:r>
+        <w:rPr>
+          <w:sz w:val="28"/>
+          <w:szCs w:val="28"/>
+        </w:rPr>
+        <w:t xml:space="preserve">7. </w:t>
+      </w:r>
+      <w:r>
+        <w:rPr>
+          <w:sz w:val="28"/>
+          <w:szCs w:val="28"/>
+        </w:rPr>
+        <w:t>Ο χρήστης μπορεί να αποχωρήσει από την ομάδα όποτε το επιθυμεί.</w:t>
+      </w:r>
+    </w:p>
+    <w:p>
+      <w:pPr>
+        <w:rPr>
+          <w:sz w:val="28"/>
+          <w:szCs w:val="28"/>
+        </w:rPr>
+      </w:pPr>
+    </w:p>
+    <w:p>
+      <w:pPr>
+        <w:rPr>
+          <w:b/>
+          <w:bCs/>
+          <w:sz w:val="32"/>
+          <w:szCs w:val="32"/>
+        </w:rPr>
+      </w:pPr>
+      <w:r>
+        <w:rPr>
+          <w:b/>
+          <w:bCs/>
+          <w:sz w:val="32"/>
+          <w:szCs w:val="32"/>
+        </w:rPr>
+        <w:t>Εναλλακτική Ροή 1</w:t>
+      </w:r>
+      <w:r>
+        <w:rPr>
+          <w:b/>
+          <w:bCs/>
+          <w:sz w:val="32"/>
+          <w:szCs w:val="32"/>
+        </w:rPr>
+        <w:t xml:space="preserve"> </w:t>
+      </w:r>
+      <w:r>
+        <w:rPr>
+          <w:b/>
+          <w:bCs/>
+          <w:sz w:val="32"/>
+          <w:szCs w:val="32"/>
+        </w:rPr>
+        <w:t>–</w:t>
+      </w:r>
+      <w:r>
+        <w:rPr>
+          <w:b/>
+          <w:bCs/>
+          <w:sz w:val="32"/>
+          <w:szCs w:val="32"/>
+        </w:rPr>
+        <w:t xml:space="preserve"> </w:t>
+      </w:r>
+      <w:r>
+        <w:rPr>
+          <w:b/>
+          <w:bCs/>
+          <w:sz w:val="32"/>
+          <w:szCs w:val="32"/>
+        </w:rPr>
+        <w:t>ΕΞΑΣΦΑΛΙΣΗ ΟΜΑΔΑΣ ΜΕΛΕΤΗΣ</w:t>
+      </w:r>
+    </w:p>
+    <w:p>
+      <w:pPr>
+        <w:rPr>
+          <w:sz w:val="28"/>
+          <w:szCs w:val="28"/>
+        </w:rPr>
+      </w:pPr>
+      <w:r>
+        <w:rPr>
+          <w:sz w:val="28"/>
+          <w:szCs w:val="28"/>
+        </w:rPr>
+        <w:t>6</w:t>
+      </w:r>
+      <w:r>
+        <w:rPr>
+          <w:sz w:val="28"/>
+          <w:szCs w:val="28"/>
+        </w:rPr>
+        <w:t>.</w:t>
+      </w:r>
+      <w:r>
+        <w:rPr>
+          <w:sz w:val="28"/>
+          <w:szCs w:val="28"/>
+        </w:rPr>
+        <w:t>1</w:t>
+      </w:r>
+      <w:r>
+        <w:rPr>
+          <w:sz w:val="28"/>
+          <w:szCs w:val="28"/>
+        </w:rPr>
+        <w:t>.1</w:t>
+      </w:r>
+      <w:r>
+        <w:rPr>
+          <w:sz w:val="28"/>
+          <w:szCs w:val="28"/>
+        </w:rPr>
+        <w:t>.</w:t>
+      </w:r>
+      <w:r>
+        <w:rPr>
+          <w:sz w:val="28"/>
+          <w:szCs w:val="28"/>
+        </w:rPr>
+        <w:t xml:space="preserve"> Αν δεν υπάρχουν διαθέσιμες ομάδες μελέτης για το συγκεκριμένο μάθημα, το σύστημα προσφέρει στον χρήστη τη δυνατότητα να δημιουργήσει μία νέα ομάδα.</w:t>
+      </w:r>
+    </w:p>
+    <w:p>
+      <w:pPr>
+        <w:rPr>
+          <w:sz w:val="28"/>
+          <w:szCs w:val="28"/>
+        </w:rPr>
+      </w:pPr>
+      <w:r>
+        <w:rPr>
+          <w:sz w:val="28"/>
+          <w:szCs w:val="28"/>
+        </w:rPr>
+        <w:lastRenderedPageBreak/>
+        <w:t>6</w:t>
+      </w:r>
+      <w:r>
+        <w:rPr>
+          <w:sz w:val="28"/>
+          <w:szCs w:val="28"/>
+        </w:rPr>
+        <w:t>.1.2</w:t>
+      </w:r>
+      <w:r>
+        <w:rPr>
+          <w:sz w:val="28"/>
+          <w:szCs w:val="28"/>
+        </w:rPr>
+        <w:t>.</w:t>
+      </w:r>
+      <w:r>
+        <w:rPr>
+          <w:sz w:val="28"/>
+          <w:szCs w:val="28"/>
+        </w:rPr>
+        <w:t xml:space="preserve"> Ο χρήστης συμπληρώνει τα στοιχεία της ομάδας (τίτλος, περιγραφή, μάθημα).</w:t>
+      </w:r>
+    </w:p>
+    <w:p>
+      <w:pPr>
+        <w:rPr>
+          <w:sz w:val="28"/>
+          <w:szCs w:val="28"/>
+        </w:rPr>
+      </w:pPr>
+      <w:r>
+        <w:rPr>
+          <w:sz w:val="28"/>
+          <w:szCs w:val="28"/>
+        </w:rPr>
+        <w:t>6</w:t>
+      </w:r>
+      <w:r>
+        <w:rPr>
+          <w:sz w:val="28"/>
+          <w:szCs w:val="28"/>
+        </w:rPr>
+        <w:t>.1.3</w:t>
+      </w:r>
+      <w:r>
+        <w:rPr>
+          <w:sz w:val="28"/>
+          <w:szCs w:val="28"/>
+        </w:rPr>
+        <w:t>.</w:t>
+      </w:r>
+      <w:r>
+        <w:rPr>
+          <w:sz w:val="28"/>
+          <w:szCs w:val="28"/>
+        </w:rPr>
+        <w:t xml:space="preserve"> Το σύστημα καταχωρεί τη νέα ομάδα και επιτρέπει σε άλλους χρήστες να εγγραφούν.</w:t>
+      </w:r>
+    </w:p>
+    <w:p>
+      <w:pPr>
+        <w:rPr>
+          <w:sz w:val="28"/>
+          <w:szCs w:val="28"/>
+        </w:rPr>
+      </w:pPr>
+    </w:p>
+    <w:p>
+      <w:pPr>
+        <w:rPr>
+          <w:b/>
+          <w:bCs/>
+          <w:sz w:val="32"/>
+          <w:szCs w:val="32"/>
+        </w:rPr>
+      </w:pPr>
+    </w:p>
+    <w:p>
+      <w:pPr>
+        <w:rPr>
+          <w:b/>
+          <w:bCs/>
+          <w:sz w:val="32"/>
+          <w:szCs w:val="32"/>
+        </w:rPr>
+      </w:pPr>
+      <w:r>
+        <w:rPr>
+          <w:b/>
+          <w:bCs/>
+          <w:sz w:val="32"/>
+          <w:szCs w:val="32"/>
+          <w14:ligatures w14:val="none"/>
+        </w:rPr>
+        <w:t xml:space="preserve">Εναλλακτική Ροή </w:t>
+      </w:r>
+      <w:r>
+        <w:rPr>
+          <w:b/>
+          <w:bCs/>
+          <w:sz w:val="32"/>
+          <w:szCs w:val="32"/>
+        </w:rPr>
+        <w:t>2</w:t>
+      </w:r>
+      <w:r>
+        <w:rPr>
+          <w:b/>
+          <w:bCs/>
+          <w:sz w:val="32"/>
+          <w:szCs w:val="32"/>
+        </w:rPr>
+        <w:t xml:space="preserve"> </w:t>
+      </w:r>
+      <w:r>
+        <w:rPr>
+          <w:b/>
+          <w:bCs/>
+          <w:sz w:val="32"/>
+          <w:szCs w:val="32"/>
+        </w:rPr>
+        <w:t>–</w:t>
+      </w:r>
+      <w:r>
+        <w:rPr>
+          <w:b/>
+          <w:bCs/>
+          <w:sz w:val="32"/>
+          <w:szCs w:val="32"/>
+        </w:rPr>
+        <w:t xml:space="preserve"> </w:t>
+      </w:r>
+      <w:r>
+        <w:rPr>
+          <w:b/>
+          <w:bCs/>
+          <w:sz w:val="32"/>
+          <w:szCs w:val="32"/>
+        </w:rPr>
+        <w:t>ΠΛΗΡΗΣ ΟΜΑΔΑ ΜΕΛΕΤΗΣ</w:t>
+      </w:r>
+    </w:p>
+    <w:p>
+      <w:pPr>
+        <w:rPr>
+          <w:sz w:val="28"/>
+          <w:szCs w:val="28"/>
+        </w:rPr>
+      </w:pPr>
+      <w:r>
+        <w:rPr>
+          <w:sz w:val="28"/>
+          <w:szCs w:val="28"/>
+        </w:rPr>
+        <w:t>6</w:t>
+      </w:r>
+      <w:r>
+        <w:rPr>
+          <w:sz w:val="28"/>
+          <w:szCs w:val="28"/>
+        </w:rPr>
+        <w:t>.2.1</w:t>
+      </w:r>
+      <w:r>
+        <w:rPr>
+          <w:sz w:val="28"/>
+          <w:szCs w:val="28"/>
+        </w:rPr>
+        <w:t>.</w:t>
+      </w:r>
+      <w:r>
+        <w:rPr>
+          <w:sz w:val="28"/>
+          <w:szCs w:val="28"/>
+        </w:rPr>
+        <w:t xml:space="preserve"> Αν η ομάδα έχει συμπληρώσει τον μέγιστο αριθμό μελών, το σύστημα εμφανίζει μήνυμα "Η ομάδα μελέτης είναι πλήρης".</w:t>
+      </w:r>
+    </w:p>
+    <w:p>
+      <w:pPr>
+        <w:rPr>
+          <w:sz w:val="28"/>
+          <w:szCs w:val="28"/>
+        </w:rPr>
+      </w:pPr>
+      <w:r>
+        <w:rPr>
+          <w:sz w:val="28"/>
+          <w:szCs w:val="28"/>
+        </w:rPr>
+        <w:t>6</w:t>
+      </w:r>
+      <w:r>
+        <w:rPr>
+          <w:sz w:val="28"/>
+          <w:szCs w:val="28"/>
+        </w:rPr>
+        <w:t>.2.2</w:t>
+      </w:r>
+      <w:r>
+        <w:rPr>
+          <w:sz w:val="28"/>
+          <w:szCs w:val="28"/>
+        </w:rPr>
+        <w:t xml:space="preserve">. </w:t>
+      </w:r>
+      <w:r>
+        <w:rPr>
+          <w:sz w:val="28"/>
+          <w:szCs w:val="28"/>
+        </w:rPr>
+        <w:t>Ο χρήστης μπορεί να επιλέξει άλλη διαθέσιμη ομάδα ή να δημιουργήσει μία νέα.</w:t>
+      </w:r>
+    </w:p>
+    <w:p>
+      <w:pPr>
+        <w:rPr>
+          <w:sz w:val="28"/>
+          <w:szCs w:val="28"/>
+        </w:rPr>
+      </w:pPr>
+    </w:p>
+    <w:p>
+      <w:pPr>
+        <w:rPr>
+          <w:b/>
+          <w:bCs/>
+          <w:sz w:val="32"/>
+          <w:szCs w:val="32"/>
+        </w:rPr>
+      </w:pPr>
+      <w:r>
+        <w:rPr>
+          <w:b/>
+          <w:bCs/>
+          <w:sz w:val="32"/>
+          <w:szCs w:val="32"/>
+        </w:rPr>
+        <w:t xml:space="preserve">ΠΕΡΙΠΩΤΣΗ ΧΡΗΣΗΣ </w:t>
+      </w:r>
+      <w:r>
+        <w:rPr>
+          <w:b/>
+          <w:bCs/>
+          <w:sz w:val="32"/>
+          <w:szCs w:val="32"/>
+        </w:rPr>
+        <w:t>7</w:t>
+      </w:r>
+      <w:r>
+        <w:rPr>
+          <w:b/>
+          <w:bCs/>
+          <w:sz w:val="32"/>
+          <w:szCs w:val="32"/>
+        </w:rPr>
+        <w:t xml:space="preserve">: ΑΞΙΟΛΟΓΗΣΗ ΣΤΟΝ ΦΟΙΤΗΤΗ-ΚΑΘΗΓΗΤΗ </w:t>
+      </w:r>
+    </w:p>
+    <w:p>
+      <w:pPr>
+        <w:rPr>
+          <w:b/>
+          <w:bCs/>
+          <w:sz w:val="32"/>
+          <w:szCs w:val="32"/>
+        </w:rPr>
+      </w:pPr>
+    </w:p>
+    <w:p>
+      <w:pPr>
+        <w:rPr>
+          <w:b/>
+          <w:bCs/>
+          <w:sz w:val="32"/>
+          <w:szCs w:val="32"/>
+        </w:rPr>
+      </w:pPr>
+      <w:r>
+        <w:rPr>
+          <w:b/>
+          <w:bCs/>
+          <w:sz w:val="32"/>
+          <w:szCs w:val="32"/>
+        </w:rPr>
+        <w:t>Βασική Ροή</w:t>
+      </w:r>
+    </w:p>
+    <w:p>
+      <w:pPr>
+        <w:rPr>
+          <w:sz w:val="28"/>
+          <w:szCs w:val="28"/>
+        </w:rPr>
+      </w:pPr>
+      <w:r>
+        <w:rPr>
+          <w:sz w:val="28"/>
+          <w:szCs w:val="28"/>
+        </w:rPr>
+        <w:t>1.Ο χρήστης επιλέγει την επιλογή "Αξιολόγηση Φοιτητή-Καθηγητή" μέσα από την εφαρμογή.</w:t>
+      </w:r>
+    </w:p>
+    <w:p>
+      <w:pPr>
+        <w:rPr>
+          <w:sz w:val="28"/>
+          <w:szCs w:val="28"/>
+        </w:rPr>
+      </w:pPr>
+      <w:r>
+        <w:rPr>
+          <w:sz w:val="28"/>
+          <w:szCs w:val="28"/>
+        </w:rPr>
+        <w:t>2.Το σύστημα εμφανίζει τη λίστα των φοιτητών-καθηγητών που έχει παρακολουθήσει ο χρήστης.</w:t>
+      </w:r>
+    </w:p>
+    <w:p>
+      <w:pPr>
+        <w:rPr>
+          <w:sz w:val="28"/>
+          <w:szCs w:val="28"/>
+        </w:rPr>
+      </w:pPr>
+      <w:r>
+        <w:rPr>
+          <w:sz w:val="28"/>
+          <w:szCs w:val="28"/>
+        </w:rPr>
+        <w:t>3.Ο χρήστης επιλέγει έναν φοιτητή-καθηγητή που θέλει να αξιολογήσει.</w:t>
+      </w:r>
+    </w:p>
+    <w:p>
+      <w:pPr>
+        <w:rPr>
+          <w:sz w:val="28"/>
+          <w:szCs w:val="28"/>
+        </w:rPr>
+      </w:pPr>
+      <w:r>
+        <w:rPr>
+          <w:sz w:val="28"/>
+          <w:szCs w:val="28"/>
+        </w:rPr>
+        <w:t>4.Το σύστημα εμφανίζει τη φόρμα αξιολόγησης που περιλαμβάνει βαθμολογία (0-5 αστέρια) και σχόλια.</w:t>
+      </w:r>
+    </w:p>
+    <w:p>
+      <w:pPr>
+        <w:rPr>
+          <w:sz w:val="28"/>
+          <w:szCs w:val="28"/>
+        </w:rPr>
+      </w:pPr>
+      <w:r>
+        <w:rPr>
+          <w:sz w:val="28"/>
+          <w:szCs w:val="28"/>
+        </w:rPr>
+        <w:t>5.Ο χρήστης συμπληρώνει τη βαθμολογία και τα σχόλια.</w:t>
+      </w:r>
+    </w:p>
+    <w:p>
+      <w:pPr>
+        <w:rPr>
+          <w:sz w:val="28"/>
+          <w:szCs w:val="28"/>
+        </w:rPr>
+      </w:pPr>
+      <w:r>
+        <w:rPr>
+          <w:sz w:val="28"/>
+          <w:szCs w:val="28"/>
+        </w:rPr>
+        <w:t>6.Το σύστημα καταχωρεί την αξιολόγηση και την εμφανίζει στο προφίλ του φοιτητή-καθηγητή.</w:t>
+      </w:r>
+    </w:p>
+    <w:p>
+      <w:pPr>
+        <w:rPr>
+          <w:sz w:val="28"/>
+          <w:szCs w:val="28"/>
+        </w:rPr>
+      </w:pPr>
+      <w:r>
+        <w:rPr>
+          <w:sz w:val="28"/>
+          <w:szCs w:val="28"/>
+        </w:rPr>
+        <w:lastRenderedPageBreak/>
+        <w:t>7.Η αξιολόγηση είναι πλέον ορατή σε άλλους φοιτητές που μπορεί να επιθυμούν να παρακολουθήσουν μαθήματα από τον συγκεκριμένο φοιτητή-καθηγητή.</w:t>
+      </w:r>
+    </w:p>
+    <w:p>
+      <w:pPr>
+        <w:rPr>
+          <w:sz w:val="28"/>
+          <w:szCs w:val="28"/>
+        </w:rPr>
+      </w:pPr>
+    </w:p>
+    <w:p>
+      <w:pPr>
+        <w:rPr>
+          <w:sz w:val="28"/>
+          <w:szCs w:val="28"/>
+        </w:rPr>
+      </w:pPr>
+      <w:r>
+        <w:rPr>
+          <w:b/>
+          <w:bCs/>
+          <w:sz w:val="28"/>
+          <w:szCs w:val="28"/>
+        </w:rPr>
+        <w:t>Εναλλακτική Ροή 1</w:t>
+      </w:r>
+      <w:r>
+        <w:rPr>
+          <w:sz w:val="28"/>
+          <w:szCs w:val="28"/>
+        </w:rPr>
+        <w:t xml:space="preserve"> </w:t>
+      </w:r>
+      <w:r>
+        <w:rPr>
+          <w:b/>
+          <w:bCs/>
+          <w:sz w:val="28"/>
+          <w:szCs w:val="28"/>
+        </w:rPr>
+        <w:t>-</w:t>
+      </w:r>
+      <w:r>
+        <w:rPr>
+          <w:sz w:val="28"/>
+          <w:szCs w:val="28"/>
+        </w:rPr>
+        <w:t xml:space="preserve"> </w:t>
+      </w:r>
+      <w:r>
+        <w:rPr>
+          <w:b/>
+          <w:bCs/>
+          <w:sz w:val="28"/>
+          <w:szCs w:val="28"/>
+        </w:rPr>
+        <w:t>ΑΚΥΡΩΣΗ ΑΞΙΟΛΟΓΗΣΗΣ</w:t>
+      </w:r>
+    </w:p>
+    <w:p>
+      <w:pPr>
+        <w:rPr>
+          <w:sz w:val="28"/>
+          <w:szCs w:val="28"/>
+        </w:rPr>
+      </w:pPr>
+      <w:r>
+        <w:rPr>
+          <w:sz w:val="28"/>
+          <w:szCs w:val="28"/>
+        </w:rPr>
+        <w:t>7</w:t>
+      </w:r>
+      <w:r>
+        <w:rPr>
+          <w:sz w:val="28"/>
+          <w:szCs w:val="28"/>
+        </w:rPr>
+        <w:t>.1.1</w:t>
+      </w:r>
+      <w:r>
+        <w:rPr>
+          <w:sz w:val="28"/>
+          <w:szCs w:val="28"/>
+        </w:rPr>
+        <w:t>.</w:t>
+      </w:r>
+      <w:r>
+        <w:rPr>
+          <w:sz w:val="28"/>
+          <w:szCs w:val="28"/>
+        </w:rPr>
+        <w:t xml:space="preserve"> </w:t>
+      </w:r>
+      <w:r>
+        <w:rPr>
+          <w:sz w:val="28"/>
+          <w:szCs w:val="28"/>
+        </w:rPr>
+        <w:t>Αν ο χρήστης δεν έχει παρακολουθήσει μαθήματα από τον φοιτητή-καθηγητή, το σύστημα εμφανίζει μήνυμα "Δεν μπορείτε να αξιολογήσετε αυτόν τον φοιτητή-καθηγητή χωρίς να έχετε παρακολουθήσει τουλάχιστον ένα μάθημά του".</w:t>
+      </w:r>
+    </w:p>
+    <w:p>
+      <w:pPr>
+        <w:rPr>
+          <w:sz w:val="28"/>
+          <w:szCs w:val="28"/>
+        </w:rPr>
+      </w:pPr>
+      <w:r>
+        <w:rPr>
+          <w:sz w:val="28"/>
+          <w:szCs w:val="28"/>
+        </w:rPr>
+        <w:t>7.1.2</w:t>
+      </w:r>
+      <w:r>
+        <w:rPr>
+          <w:sz w:val="28"/>
+          <w:szCs w:val="28"/>
+        </w:rPr>
+        <w:t>.</w:t>
+      </w:r>
+      <w:r>
+        <w:rPr>
+          <w:sz w:val="28"/>
+          <w:szCs w:val="28"/>
+        </w:rPr>
+        <w:t xml:space="preserve"> </w:t>
+      </w:r>
+      <w:r>
+        <w:rPr>
+          <w:sz w:val="28"/>
+          <w:szCs w:val="28"/>
+        </w:rPr>
+        <w:t>Ο χρήστης επιστρέφει στη λίστα και επιλέγει άλλον φοιτητή-καθηγητή.</w:t>
+      </w:r>
+    </w:p>
+    <w:p>
+      <w:pPr>
+        <w:rPr>
+          <w:sz w:val="28"/>
+          <w:szCs w:val="28"/>
+        </w:rPr>
+      </w:pPr>
+    </w:p>
+    <w:p>
+      <w:pPr>
+        <w:rPr>
+          <w:b/>
+          <w:bCs/>
+          <w:sz w:val="28"/>
+          <w:szCs w:val="28"/>
+        </w:rPr>
+      </w:pPr>
+      <w:r>
+        <w:rPr>
+          <w:b/>
+          <w:bCs/>
+          <w:sz w:val="28"/>
+          <w:szCs w:val="28"/>
+        </w:rPr>
+        <w:t>Εναλλακτική Ροή 2</w:t>
+      </w:r>
+      <w:r>
+        <w:rPr>
+          <w:b/>
+          <w:bCs/>
+          <w:sz w:val="28"/>
+          <w:szCs w:val="28"/>
+        </w:rPr>
+        <w:t xml:space="preserve"> </w:t>
+      </w:r>
+      <w:r>
+        <w:rPr>
+          <w:b/>
+          <w:bCs/>
+          <w:sz w:val="28"/>
+          <w:szCs w:val="28"/>
+        </w:rPr>
+        <w:t>–</w:t>
+      </w:r>
+      <w:r>
+        <w:rPr>
+          <w:b/>
+          <w:bCs/>
+          <w:sz w:val="28"/>
+          <w:szCs w:val="28"/>
+        </w:rPr>
+        <w:t xml:space="preserve"> </w:t>
+      </w:r>
+      <w:r>
+        <w:rPr>
+          <w:b/>
+          <w:bCs/>
+          <w:sz w:val="28"/>
+          <w:szCs w:val="28"/>
+        </w:rPr>
+        <w:t>ΜΗΝΥΜΑ ΣΥΜΠΛΗΡΩΣΗΣ ΑΞΙΟΛΟΓΗΣΗΣ</w:t>
+      </w:r>
+    </w:p>
+    <w:p>
+      <w:pPr>
+        <w:rPr>
+          <w:sz w:val="28"/>
+          <w:szCs w:val="28"/>
+        </w:rPr>
+      </w:pPr>
+      <w:r>
+        <w:rPr>
+          <w:sz w:val="28"/>
+          <w:szCs w:val="28"/>
+        </w:rPr>
+        <w:t>7</w:t>
+      </w:r>
+      <w:r>
+        <w:rPr>
+          <w:sz w:val="28"/>
+          <w:szCs w:val="28"/>
+        </w:rPr>
+        <w:t>.</w:t>
+      </w:r>
+      <w:r>
+        <w:rPr>
+          <w:sz w:val="28"/>
+          <w:szCs w:val="28"/>
+        </w:rPr>
+        <w:t>2.1</w:t>
+      </w:r>
+      <w:r>
+        <w:rPr>
+          <w:sz w:val="28"/>
+          <w:szCs w:val="28"/>
+        </w:rPr>
+        <w:t>.</w:t>
+      </w:r>
+      <w:r>
+        <w:rPr>
+          <w:sz w:val="28"/>
+          <w:szCs w:val="28"/>
+        </w:rPr>
+        <w:t xml:space="preserve"> </w:t>
+      </w:r>
+      <w:r>
+        <w:rPr>
+          <w:sz w:val="28"/>
+          <w:szCs w:val="28"/>
+        </w:rPr>
+        <w:t>Αν ο χρήστης αφήσει κενά πεδία στη φόρμα αξιολόγησης, το σύστημα εμφανίζει μήνυμα "Παρακαλώ συμπληρώστε όλα τα απαιτούμενα πεδία" και δεν καταχωρεί την αξιολόγηση.</w:t>
+      </w:r>
+    </w:p>
+    <w:p>
+      <w:pPr>
+        <w:rPr>
+          <w:sz w:val="28"/>
+          <w:szCs w:val="28"/>
+        </w:rPr>
+      </w:pPr>
+      <w:r>
+        <w:rPr>
+          <w:sz w:val="28"/>
+          <w:szCs w:val="28"/>
+        </w:rPr>
+        <w:t>7.2.2</w:t>
+      </w:r>
+      <w:r>
+        <w:rPr>
+          <w:sz w:val="28"/>
+          <w:szCs w:val="28"/>
+        </w:rPr>
+        <w:t>.</w:t>
+      </w:r>
+      <w:r>
+        <w:rPr>
+          <w:sz w:val="28"/>
+          <w:szCs w:val="28"/>
+        </w:rPr>
+        <w:t xml:space="preserve"> </w:t>
+      </w:r>
+      <w:r>
+        <w:rPr>
+          <w:sz w:val="28"/>
+          <w:szCs w:val="28"/>
+        </w:rPr>
+        <w:t>Ο χρήστης συμπληρώνει τα απαιτούμενα πεδία και υποβάλλει ξανά την αξιολόγηση.</w:t>
+      </w:r>
+    </w:p>
+    <w:p>
+      <w:pPr>
+        <w:rPr>
+          <w:sz w:val="28"/>
+          <w:szCs w:val="28"/>
+        </w:rPr>
+      </w:pPr>
+    </w:p>
+    <w:p>
+      <w:pPr>
+        <w:rPr>
+          <w:sz w:val="28"/>
+          <w:szCs w:val="28"/>
+        </w:rPr>
+      </w:pPr>
+    </w:p>
+    <w:p>
+      <w:pPr>
+        <w:rPr>
+          <w:sz w:val="28"/>
+          <w:szCs w:val="28"/>
+        </w:rPr>
+      </w:pPr>
+    </w:p>
     <w:p>
       <w:pPr>
         <w:rPr>
@@ -5444,15 +6754,15 @@
     <w:lsdException w:name="Unresolved Mention" w:semiHidden="1" w:unhideWhenUsed="1"/>
     <w:lsdException w:name="Smart Link" w:semiHidden="1" w:unhideWhenUsed="1"/>
   </w:latentStyles>
-  <w:style w:type="paragraph" w:default="1" w:styleId="a">
+  <w:style w:type="paragraph" w:default="1" w:styleId="Normal">
     <w:name w:val="Normal"/>
     <w:qFormat/>
   </w:style>
-  <w:style w:type="paragraph" w:styleId="1">
+  <w:style w:type="paragraph" w:styleId="Heading1">
     <w:name w:val="heading 1"/>
-    <w:basedOn w:val="a"/>
-    <w:next w:val="a"/>
-    <w:link w:val="1Char"/>
+    <w:basedOn w:val="Normal"/>
+    <w:next w:val="Normal"/>
+    <w:link w:val="Heading1Char"/>
     <w:uiPriority w:val="9"/>
     <w:qFormat/>
     <w:rsid w:val="004378AC"/>
@@ -5469,11 +6779,11 @@
       <w:szCs w:val="40"/>
     </w:rPr>
   </w:style>
-  <w:style w:type="paragraph" w:styleId="2">
+  <w:style w:type="paragraph" w:styleId="Heading2">
     <w:name w:val="heading 2"/>
-    <w:basedOn w:val="a"/>
-    <w:next w:val="a"/>
-    <w:link w:val="2Char"/>
+    <w:basedOn w:val="Normal"/>
+    <w:next w:val="Normal"/>
+    <w:link w:val="Heading2Char"/>
     <w:uiPriority w:val="9"/>
     <w:semiHidden/>
     <w:unhideWhenUsed/>
@@ -5492,11 +6802,11 @@
       <w:szCs w:val="32"/>
     </w:rPr>
   </w:style>
-  <w:style w:type="paragraph" w:styleId="3">
+  <w:style w:type="paragraph" w:styleId="Heading3">
     <w:name w:val="heading 3"/>
-    <w:basedOn w:val="a"/>
-    <w:next w:val="a"/>
-    <w:link w:val="3Char"/>
+    <w:basedOn w:val="Normal"/>
+    <w:next w:val="Normal"/>
+    <w:link w:val="Heading3Char"/>
     <w:uiPriority w:val="9"/>
     <w:semiHidden/>
     <w:unhideWhenUsed/>
@@ -5515,11 +6825,11 @@
       <w:szCs w:val="28"/>
     </w:rPr>
   </w:style>
-  <w:style w:type="paragraph" w:styleId="4">
+  <w:style w:type="paragraph" w:styleId="Heading4">
     <w:name w:val="heading 4"/>
-    <w:basedOn w:val="a"/>
-    <w:next w:val="a"/>
-    <w:link w:val="4Char"/>
+    <w:basedOn w:val="Normal"/>
+    <w:next w:val="Normal"/>
+    <w:link w:val="Heading4Char"/>
     <w:uiPriority w:val="9"/>
     <w:semiHidden/>
     <w:unhideWhenUsed/>
@@ -5538,11 +6848,11 @@
       <w:color w:val="2F5496" w:themeColor="accent1" w:themeShade="BF"/>
     </w:rPr>
   </w:style>
-  <w:style w:type="paragraph" w:styleId="5">
+  <w:style w:type="paragraph" w:styleId="Heading5">
     <w:name w:val="heading 5"/>
-    <w:basedOn w:val="a"/>
-    <w:next w:val="a"/>
-    <w:link w:val="5Char"/>
+    <w:basedOn w:val="Normal"/>
+    <w:next w:val="Normal"/>
+    <w:link w:val="Heading5Char"/>
     <w:uiPriority w:val="9"/>
     <w:semiHidden/>
     <w:unhideWhenUsed/>
@@ -5559,11 +6869,11 @@
       <w:color w:val="2F5496" w:themeColor="accent1" w:themeShade="BF"/>
     </w:rPr>
   </w:style>
-  <w:style w:type="paragraph" w:styleId="6">
+  <w:style w:type="paragraph" w:styleId="Heading6">
     <w:name w:val="heading 6"/>
-    <w:basedOn w:val="a"/>
-    <w:next w:val="a"/>
-    <w:link w:val="6Char"/>
+    <w:basedOn w:val="Normal"/>
+    <w:next w:val="Normal"/>
+    <w:link w:val="Heading6Char"/>
     <w:uiPriority w:val="9"/>
     <w:semiHidden/>
     <w:unhideWhenUsed/>
@@ -5582,11 +6892,11 @@
       <w:color w:val="595959" w:themeColor="text1" w:themeTint="A6"/>
     </w:rPr>
   </w:style>
-  <w:style w:type="paragraph" w:styleId="7">
+  <w:style w:type="paragraph" w:styleId="Heading7">
     <w:name w:val="heading 7"/>
-    <w:basedOn w:val="a"/>
-    <w:next w:val="a"/>
-    <w:link w:val="7Char"/>
+    <w:basedOn w:val="Normal"/>
+    <w:next w:val="Normal"/>
+    <w:link w:val="Heading7Char"/>
     <w:uiPriority w:val="9"/>
     <w:semiHidden/>
     <w:unhideWhenUsed/>
@@ -5603,11 +6913,11 @@
       <w:color w:val="595959" w:themeColor="text1" w:themeTint="A6"/>
     </w:rPr>
   </w:style>
-  <w:style w:type="paragraph" w:styleId="8">
+  <w:style w:type="paragraph" w:styleId="Heading8">
     <w:name w:val="heading 8"/>
-    <w:basedOn w:val="a"/>
-    <w:next w:val="a"/>
-    <w:link w:val="8Char"/>
+    <w:basedOn w:val="Normal"/>
+    <w:next w:val="Normal"/>
+    <w:link w:val="Heading8Char"/>
     <w:uiPriority w:val="9"/>
     <w:semiHidden/>
     <w:unhideWhenUsed/>
@@ -5626,11 +6936,11 @@
       <w:color w:val="272727" w:themeColor="text1" w:themeTint="D8"/>
     </w:rPr>
   </w:style>
-  <w:style w:type="paragraph" w:styleId="9">
+  <w:style w:type="paragraph" w:styleId="Heading9">
     <w:name w:val="heading 9"/>
-    <w:basedOn w:val="a"/>
-    <w:next w:val="a"/>
-    <w:link w:val="9Char"/>
+    <w:basedOn w:val="Normal"/>
+    <w:next w:val="Normal"/>
+    <w:link w:val="Heading9Char"/>
     <w:uiPriority w:val="9"/>
     <w:semiHidden/>
     <w:unhideWhenUsed/>
@@ -5647,13 +6957,12 @@
       <w:color w:val="272727" w:themeColor="text1" w:themeTint="D8"/>
     </w:rPr>
   </w:style>
-  <w:style w:type="character" w:default="1" w:styleId="a0">
+  <w:style w:type="character" w:default="1" w:styleId="DefaultParagraphFont">
     <w:name w:val="Default Paragraph Font"/>
     <w:uiPriority w:val="1"/>
-    <w:semiHidden/>
     <w:unhideWhenUsed/>
   </w:style>
-  <w:style w:type="table" w:default="1" w:styleId="a1">
+  <w:style w:type="table" w:default="1" w:styleId="TableNormal">
     <w:name w:val="Normal Table"/>
     <w:uiPriority w:val="99"/>
     <w:semiHidden/>
@@ -5668,16 +6977,16 @@
       </w:tblCellMar>
     </w:tblPr>
   </w:style>
-  <w:style w:type="numbering" w:default="1" w:styleId="a2">
+  <w:style w:type="numbering" w:default="1" w:styleId="NoList">
     <w:name w:val="No List"/>
     <w:uiPriority w:val="99"/>
     <w:semiHidden/>
     <w:unhideWhenUsed/>
   </w:style>
-  <w:style w:type="character" w:customStyle="1" w:styleId="1Char">
-    <w:name w:val="Επικεφαλίδα 1 Char"/>
-    <w:basedOn w:val="a0"/>
-    <w:link w:val="1"/>
+  <w:style w:type="character" w:customStyle="1" w:styleId="Heading1Char">
+    <w:name w:val="Heading 1 Char"/>
+    <w:basedOn w:val="DefaultParagraphFont"/>
+    <w:link w:val="Heading1"/>
     <w:uiPriority w:val="9"/>
     <w:rsid w:val="004378AC"/>
     <w:rPr>
@@ -5687,10 +6996,10 @@
       <w:szCs w:val="40"/>
     </w:rPr>
   </w:style>
-  <w:style w:type="character" w:customStyle="1" w:styleId="2Char">
-    <w:name w:val="Επικεφαλίδα 2 Char"/>
-    <w:basedOn w:val="a0"/>
-    <w:link w:val="2"/>
+  <w:style w:type="character" w:customStyle="1" w:styleId="Heading2Char">
+    <w:name w:val="Heading 2 Char"/>
+    <w:basedOn w:val="DefaultParagraphFont"/>
+    <w:link w:val="Heading2"/>
     <w:uiPriority w:val="9"/>
     <w:semiHidden/>
     <w:rsid w:val="004378AC"/>
@@ -5701,10 +7010,10 @@
       <w:szCs w:val="32"/>
     </w:rPr>
   </w:style>
-  <w:style w:type="character" w:customStyle="1" w:styleId="3Char">
-    <w:name w:val="Επικεφαλίδα 3 Char"/>
-    <w:basedOn w:val="a0"/>
-    <w:link w:val="3"/>
+  <w:style w:type="character" w:customStyle="1" w:styleId="Heading3Char">
+    <w:name w:val="Heading 3 Char"/>
+    <w:basedOn w:val="DefaultParagraphFont"/>
+    <w:link w:val="Heading3"/>
     <w:uiPriority w:val="9"/>
     <w:semiHidden/>
     <w:rsid w:val="004378AC"/>
@@ -5715,10 +7024,10 @@
       <w:szCs w:val="28"/>
     </w:rPr>
   </w:style>
-  <w:style w:type="character" w:customStyle="1" w:styleId="4Char">
-    <w:name w:val="Επικεφαλίδα 4 Char"/>
-    <w:basedOn w:val="a0"/>
-    <w:link w:val="4"/>
+  <w:style w:type="character" w:customStyle="1" w:styleId="Heading4Char">
+    <w:name w:val="Heading 4 Char"/>
+    <w:basedOn w:val="DefaultParagraphFont"/>
+    <w:link w:val="Heading4"/>
     <w:uiPriority w:val="9"/>
     <w:semiHidden/>
     <w:rsid w:val="004378AC"/>
@@ -5729,10 +7038,10 @@
       <w:color w:val="2F5496" w:themeColor="accent1" w:themeShade="BF"/>
     </w:rPr>
   </w:style>
-  <w:style w:type="character" w:customStyle="1" w:styleId="5Char">
-    <w:name w:val="Επικεφαλίδα 5 Char"/>
-    <w:basedOn w:val="a0"/>
-    <w:link w:val="5"/>
+  <w:style w:type="character" w:customStyle="1" w:styleId="Heading5Char">
+    <w:name w:val="Heading 5 Char"/>
+    <w:basedOn w:val="DefaultParagraphFont"/>
+    <w:link w:val="Heading5"/>
     <w:uiPriority w:val="9"/>
     <w:semiHidden/>
     <w:rsid w:val="004378AC"/>
@@ -5741,10 +7050,10 @@
       <w:color w:val="2F5496" w:themeColor="accent1" w:themeShade="BF"/>
     </w:rPr>
   </w:style>
-  <w:style w:type="character" w:customStyle="1" w:styleId="6Char">
-    <w:name w:val="Επικεφαλίδα 6 Char"/>
-    <w:basedOn w:val="a0"/>
-    <w:link w:val="6"/>
+  <w:style w:type="character" w:customStyle="1" w:styleId="Heading6Char">
+    <w:name w:val="Heading 6 Char"/>
+    <w:basedOn w:val="DefaultParagraphFont"/>
+    <w:link w:val="Heading6"/>
     <w:uiPriority w:val="9"/>
     <w:semiHidden/>
     <w:rsid w:val="004378AC"/>
@@ -5755,10 +7064,10 @@
       <w:color w:val="595959" w:themeColor="text1" w:themeTint="A6"/>
     </w:rPr>
   </w:style>
-  <w:style w:type="character" w:customStyle="1" w:styleId="7Char">
-    <w:name w:val="Επικεφαλίδα 7 Char"/>
-    <w:basedOn w:val="a0"/>
-    <w:link w:val="7"/>
+  <w:style w:type="character" w:customStyle="1" w:styleId="Heading7Char">
+    <w:name w:val="Heading 7 Char"/>
+    <w:basedOn w:val="DefaultParagraphFont"/>
+    <w:link w:val="Heading7"/>
     <w:uiPriority w:val="9"/>
     <w:semiHidden/>
     <w:rsid w:val="004378AC"/>
@@ -5767,10 +7076,10 @@
       <w:color w:val="595959" w:themeColor="text1" w:themeTint="A6"/>
     </w:rPr>
   </w:style>
-  <w:style w:type="character" w:customStyle="1" w:styleId="8Char">
-    <w:name w:val="Επικεφαλίδα 8 Char"/>
-    <w:basedOn w:val="a0"/>
-    <w:link w:val="8"/>
+  <w:style w:type="character" w:customStyle="1" w:styleId="Heading8Char">
+    <w:name w:val="Heading 8 Char"/>
+    <w:basedOn w:val="DefaultParagraphFont"/>
+    <w:link w:val="Heading8"/>
     <w:uiPriority w:val="9"/>
     <w:semiHidden/>
     <w:rsid w:val="004378AC"/>
@@ -5781,10 +7090,10 @@
       <w:color w:val="272727" w:themeColor="text1" w:themeTint="D8"/>
     </w:rPr>
   </w:style>
-  <w:style w:type="character" w:customStyle="1" w:styleId="9Char">
-    <w:name w:val="Επικεφαλίδα 9 Char"/>
-    <w:basedOn w:val="a0"/>
-    <w:link w:val="9"/>
+  <w:style w:type="character" w:customStyle="1" w:styleId="Heading9Char">
+    <w:name w:val="Heading 9 Char"/>
+    <w:basedOn w:val="DefaultParagraphFont"/>
+    <w:link w:val="Heading9"/>
     <w:uiPriority w:val="9"/>
     <w:semiHidden/>
     <w:rsid w:val="004378AC"/>
@@ -5793,11 +7102,11 @@
       <w:color w:val="272727" w:themeColor="text1" w:themeTint="D8"/>
     </w:rPr>
   </w:style>
-  <w:style w:type="paragraph" w:styleId="a3">
+  <w:style w:type="paragraph" w:styleId="Title">
     <w:name w:val="Title"/>
-    <w:basedOn w:val="a"/>
-    <w:next w:val="a"/>
-    <w:link w:val="Char"/>
+    <w:basedOn w:val="Normal"/>
+    <w:next w:val="Normal"/>
+    <w:link w:val="TitleChar"/>
     <w:uiPriority w:val="10"/>
     <w:qFormat/>
     <w:rsid w:val="004378AC"/>
@@ -5813,10 +7122,10 @@
       <w:szCs w:val="56"/>
     </w:rPr>
   </w:style>
-  <w:style w:type="character" w:customStyle="1" w:styleId="Char">
-    <w:name w:val="Τίτλος Char"/>
-    <w:basedOn w:val="a0"/>
-    <w:link w:val="a3"/>
+  <w:style w:type="character" w:customStyle="1" w:styleId="TitleChar">
+    <w:name w:val="Title Char"/>
+    <w:basedOn w:val="DefaultParagraphFont"/>
+    <w:link w:val="Title"/>
     <w:uiPriority w:val="10"/>
     <w:rsid w:val="004378AC"/>
     <w:rPr>
@@ -5827,11 +7136,11 @@
       <w:szCs w:val="56"/>
     </w:rPr>
   </w:style>
-  <w:style w:type="paragraph" w:styleId="a4">
+  <w:style w:type="paragraph" w:styleId="Subtitle">
     <w:name w:val="Subtitle"/>
-    <w:basedOn w:val="a"/>
-    <w:next w:val="a"/>
-    <w:link w:val="Char0"/>
+    <w:basedOn w:val="Normal"/>
+    <w:next w:val="Normal"/>
+    <w:link w:val="SubtitleChar"/>
     <w:uiPriority w:val="11"/>
     <w:qFormat/>
     <w:rsid w:val="004378AC"/>
@@ -5848,10 +7157,10 @@
       <w:szCs w:val="28"/>
     </w:rPr>
   </w:style>
-  <w:style w:type="character" w:customStyle="1" w:styleId="Char0">
-    <w:name w:val="Υπότιτλος Char"/>
-    <w:basedOn w:val="a0"/>
-    <w:link w:val="a4"/>
+  <w:style w:type="character" w:customStyle="1" w:styleId="SubtitleChar">
+    <w:name w:val="Subtitle Char"/>
+    <w:basedOn w:val="DefaultParagraphFont"/>
+    <w:link w:val="Subtitle"/>
     <w:uiPriority w:val="11"/>
     <w:rsid w:val="004378AC"/>
     <w:rPr>
@@ -5862,11 +7171,11 @@
       <w:szCs w:val="28"/>
     </w:rPr>
   </w:style>
-  <w:style w:type="paragraph" w:styleId="a5">
+  <w:style w:type="paragraph" w:styleId="Quote">
     <w:name w:val="Quote"/>
-    <w:basedOn w:val="a"/>
-    <w:next w:val="a"/>
-    <w:link w:val="Char1"/>
+    <w:basedOn w:val="Normal"/>
+    <w:next w:val="Normal"/>
+    <w:link w:val="QuoteChar"/>
     <w:uiPriority w:val="29"/>
     <w:qFormat/>
     <w:rsid w:val="004378AC"/>
@@ -5880,10 +7189,10 @@
       <w:color w:val="404040" w:themeColor="text1" w:themeTint="BF"/>
     </w:rPr>
   </w:style>
-  <w:style w:type="character" w:customStyle="1" w:styleId="Char1">
-    <w:name w:val="Απόσπασμα Char"/>
-    <w:basedOn w:val="a0"/>
-    <w:link w:val="a5"/>
+  <w:style w:type="character" w:customStyle="1" w:styleId="QuoteChar">
+    <w:name w:val="Quote Char"/>
+    <w:basedOn w:val="DefaultParagraphFont"/>
+    <w:link w:val="Quote"/>
     <w:uiPriority w:val="29"/>
     <w:rsid w:val="004378AC"/>
     <w:rPr>
@@ -5892,9 +7201,9 @@
       <w:color w:val="404040" w:themeColor="text1" w:themeTint="BF"/>
     </w:rPr>
   </w:style>
-  <w:style w:type="paragraph" w:styleId="a6">
+  <w:style w:type="paragraph" w:styleId="ListParagraph">
     <w:name w:val="List Paragraph"/>
-    <w:basedOn w:val="a"/>
+    <w:basedOn w:val="Normal"/>
     <w:uiPriority w:val="34"/>
     <w:qFormat/>
     <w:rsid w:val="004378AC"/>
@@ -5903,9 +7212,9 @@
       <w:contextualSpacing/>
     </w:pPr>
   </w:style>
-  <w:style w:type="character" w:styleId="a7">
+  <w:style w:type="character" w:styleId="IntenseEmphasis">
     <w:name w:val="Intense Emphasis"/>
-    <w:basedOn w:val="a0"/>
+    <w:basedOn w:val="DefaultParagraphFont"/>
     <w:uiPriority w:val="21"/>
     <w:qFormat/>
     <w:rsid w:val="004378AC"/>
@@ -5915,11 +7224,11 @@
       <w:color w:val="2F5496" w:themeColor="accent1" w:themeShade="BF"/>
     </w:rPr>
   </w:style>
-  <w:style w:type="paragraph" w:styleId="a8">
+  <w:style w:type="paragraph" w:styleId="IntenseQuote">
     <w:name w:val="Intense Quote"/>
-    <w:basedOn w:val="a"/>
-    <w:next w:val="a"/>
-    <w:link w:val="Char2"/>
+    <w:basedOn w:val="Normal"/>
+    <w:next w:val="Normal"/>
+    <w:link w:val="IntenseQuoteChar"/>
     <w:uiPriority w:val="30"/>
     <w:qFormat/>
     <w:rsid w:val="004378AC"/>
@@ -5938,10 +7247,10 @@
       <w:color w:val="2F5496" w:themeColor="accent1" w:themeShade="BF"/>
     </w:rPr>
   </w:style>
-  <w:style w:type="character" w:customStyle="1" w:styleId="Char2">
-    <w:name w:val="Έντονο απόσπ. Char"/>
-    <w:basedOn w:val="a0"/>
-    <w:link w:val="a8"/>
+  <w:style w:type="character" w:customStyle="1" w:styleId="IntenseQuoteChar">
+    <w:name w:val="Intense Quote Char"/>
+    <w:basedOn w:val="DefaultParagraphFont"/>
+    <w:link w:val="IntenseQuote"/>
     <w:uiPriority w:val="30"/>
     <w:rsid w:val="004378AC"/>
     <w:rPr>
@@ -5950,9 +7259,9 @@
       <w:color w:val="2F5496" w:themeColor="accent1" w:themeShade="BF"/>
     </w:rPr>
   </w:style>
-  <w:style w:type="character" w:styleId="a9">
+  <w:style w:type="character" w:styleId="IntenseReference">
     <w:name w:val="Intense Reference"/>
-    <w:basedOn w:val="a0"/>
+    <w:basedOn w:val="DefaultParagraphFont"/>
     <w:uiPriority w:val="32"/>
     <w:qFormat/>
     <w:rsid w:val="004378AC"/>
@@ -5964,10 +7273,10 @@
       <w:spacing w:val="5"/>
     </w:rPr>
   </w:style>
-  <w:style w:type="paragraph" w:styleId="aa">
+  <w:style w:type="paragraph" w:styleId="EndnoteText">
     <w:name w:val="endnote text"/>
-    <w:basedOn w:val="a"/>
-    <w:link w:val="Char3"/>
+    <w:basedOn w:val="Normal"/>
+    <w:link w:val="EndnoteTextChar"/>
     <w:uiPriority w:val="99"/>
     <w:semiHidden/>
     <w:unhideWhenUsed/>
@@ -5980,10 +7289,10 @@
       <w:szCs w:val="20"/>
     </w:rPr>
   </w:style>
-  <w:style w:type="character" w:customStyle="1" w:styleId="Char3">
-    <w:name w:val="Κείμενο σημείωσης τέλους Char"/>
-    <w:basedOn w:val="a0"/>
-    <w:link w:val="aa"/>
+  <w:style w:type="character" w:customStyle="1" w:styleId="EndnoteTextChar">
+    <w:name w:val="Endnote Text Char"/>
+    <w:basedOn w:val="DefaultParagraphFont"/>
+    <w:link w:val="EndnoteText"/>
     <w:uiPriority w:val="99"/>
     <w:semiHidden/>
     <w:rsid w:val="002C0F4A"/>
@@ -5992,15 +7301,26 @@
       <w:szCs w:val="20"/>
     </w:rPr>
   </w:style>
-  <w:style w:type="character" w:styleId="ab">
+  <w:style w:type="character" w:styleId="EndnoteReference">
     <w:name w:val="endnote reference"/>
-    <w:basedOn w:val="a0"/>
+    <w:basedOn w:val="DefaultParagraphFont"/>
     <w:uiPriority w:val="99"/>
     <w:semiHidden/>
     <w:unhideWhenUsed/>
     <w:rsid w:val="002C0F4A"/>
     <w:rPr>
       <w:vertAlign w:val="superscript"/>
+    </w:rPr>
+  </w:style>
+  <w:style w:type="paragraph" w:styleId="NormalWeb">
+    <w:name w:val="Normal (Web)"/>
+    <w:basedOn w:val="Normal"/>
+    <w:uiPriority w:val="99"/>
+    <w:semiHidden/>
+    <w:unhideWhenUsed/>
+    <w:rsid w:val="00F017C3"/>
+    <w:rPr>
+      <w:rFonts w:ascii="Times New Roman" w:hAnsi="Times New Roman" w:cs="Times New Roman"/>
     </w:rPr>
   </w:style>
 </w:styles>

</xml_diff>

<commit_message>
CHANGED: ADDED NUMBERS TO BASIC FLOWS OF USE CASES 3-4 IN Use Cases.docx
</commit_message>
<xml_diff>
--- a/1/Use-Case Diagrams/Use Cases.docx
+++ b/1/Use-Case Diagrams/Use Cases.docx
@@ -3744,6 +3744,13 @@
           <w:sz w:val="28"/>
           <w:szCs w:val="28"/>
         </w:rPr>
+        <w:t>1.</w:t>
+      </w:r>
+      <w:r>
+        <w:rPr>
+          <w:sz w:val="28"/>
+          <w:szCs w:val="28"/>
+        </w:rPr>
         <w:t>Ο χρήστης συνδέεται στην εφαρμογή.</w:t>
       </w:r>
     </w:p>
@@ -3759,6 +3766,13 @@
           <w:sz w:val="28"/>
           <w:szCs w:val="28"/>
         </w:rPr>
+        <w:t>2.</w:t>
+      </w:r>
+      <w:r>
+        <w:rPr>
+          <w:sz w:val="28"/>
+          <w:szCs w:val="28"/>
+        </w:rPr>
         <w:t>Ο χρήστης μεταβαίνει στην ενότητα «Ομάδες Μελέτης».</w:t>
       </w:r>
     </w:p>
@@ -3774,6 +3788,13 @@
           <w:sz w:val="28"/>
           <w:szCs w:val="28"/>
         </w:rPr>
+        <w:t>3.</w:t>
+      </w:r>
+      <w:r>
+        <w:rPr>
+          <w:sz w:val="28"/>
+          <w:szCs w:val="28"/>
+        </w:rPr>
         <w:t>Το σύστημα εμφανίζει φίλτρα αναζήτησης (π.χ., σχολή, μάθημα, πλήθος ατόμων, τρόπος μελέτης).</w:t>
       </w:r>
     </w:p>
@@ -3789,6 +3810,13 @@
           <w:sz w:val="28"/>
           <w:szCs w:val="28"/>
         </w:rPr>
+        <w:t>4.</w:t>
+      </w:r>
+      <w:r>
+        <w:rPr>
+          <w:sz w:val="28"/>
+          <w:szCs w:val="28"/>
+        </w:rPr>
         <w:t>Ο χρήστης επιλέγει τα επιθυμητά φίλτρα και εκτελεί την αναζήτηση.</w:t>
       </w:r>
     </w:p>
@@ -3804,6 +3832,13 @@
           <w:sz w:val="28"/>
           <w:szCs w:val="28"/>
         </w:rPr>
+        <w:t>5.</w:t>
+      </w:r>
+      <w:r>
+        <w:rPr>
+          <w:sz w:val="28"/>
+          <w:szCs w:val="28"/>
+        </w:rPr>
         <w:t>Το σύστημα εμφανίζει τις διαθέσιμες ομάδες με βάση τα κριτήρια αναζήτησης.</w:t>
       </w:r>
     </w:p>
@@ -3819,6 +3854,13 @@
           <w:sz w:val="28"/>
           <w:szCs w:val="28"/>
         </w:rPr>
+        <w:t>6.</w:t>
+      </w:r>
+      <w:r>
+        <w:rPr>
+          <w:sz w:val="28"/>
+          <w:szCs w:val="28"/>
+        </w:rPr>
         <w:t>Ο χρήστης επιλέγει μια ομάδα και κάνει αίτηση συμμετοχής.</w:t>
       </w:r>
     </w:p>
@@ -3834,6 +3876,13 @@
           <w:sz w:val="28"/>
           <w:szCs w:val="28"/>
         </w:rPr>
+        <w:t>7.</w:t>
+      </w:r>
+      <w:r>
+        <w:rPr>
+          <w:sz w:val="28"/>
+          <w:szCs w:val="28"/>
+        </w:rPr>
         <w:t>Ο φοιτητής-διδάσκων της ομάδας εγκρίνει ή απορρίπτει την αίτηση.</w:t>
       </w:r>
     </w:p>
@@ -3849,6 +3898,13 @@
           <w:sz w:val="28"/>
           <w:szCs w:val="28"/>
         </w:rPr>
+        <w:t>8.</w:t>
+      </w:r>
+      <w:r>
+        <w:rPr>
+          <w:sz w:val="28"/>
+          <w:szCs w:val="28"/>
+        </w:rPr>
         <w:t>Αν η αίτηση εγκριθεί, ο χρήστης προστίθεται στην ομάδα και αποκτά πρόσβαση στο chatroom και τις κοινές σημειώσεις.</w:t>
       </w:r>
     </w:p>
@@ -3864,6 +3920,13 @@
           <w:sz w:val="28"/>
           <w:szCs w:val="28"/>
         </w:rPr>
+        <w:t>9.</w:t>
+      </w:r>
+      <w:r>
+        <w:rPr>
+          <w:sz w:val="28"/>
+          <w:szCs w:val="28"/>
+        </w:rPr>
         <w:t>Ο χρήστης μπορεί να ξεκινήσει τη συμμετοχή του στην ομάδα μελέτης.</w:t>
       </w:r>
     </w:p>
@@ -4158,6 +4221,13 @@
           <w:sz w:val="28"/>
           <w:szCs w:val="28"/>
         </w:rPr>
+        <w:t>1.</w:t>
+      </w:r>
+      <w:r>
+        <w:rPr>
+          <w:sz w:val="28"/>
+          <w:szCs w:val="28"/>
+        </w:rPr>
         <w:t>Ο χρήστης μεταβαίνει στην ενότητα «Συνδρομή».</w:t>
       </w:r>
     </w:p>
@@ -4173,6 +4243,13 @@
           <w:sz w:val="28"/>
           <w:szCs w:val="28"/>
         </w:rPr>
+        <w:t>2.</w:t>
+      </w:r>
+      <w:r>
+        <w:rPr>
+          <w:sz w:val="28"/>
+          <w:szCs w:val="28"/>
+        </w:rPr>
         <w:t>Το σύστημα εμφανίζει τα διαθέσιμα πλάνα συνδρομής.</w:t>
       </w:r>
     </w:p>
@@ -4188,6 +4265,13 @@
           <w:sz w:val="28"/>
           <w:szCs w:val="28"/>
         </w:rPr>
+        <w:t>3.</w:t>
+      </w:r>
+      <w:r>
+        <w:rPr>
+          <w:sz w:val="28"/>
+          <w:szCs w:val="28"/>
+        </w:rPr>
         <w:t>Ο χρήστης επιλέγει το επιθυμητό πλάνο.</w:t>
       </w:r>
     </w:p>
@@ -4203,6 +4287,13 @@
           <w:sz w:val="28"/>
           <w:szCs w:val="28"/>
         </w:rPr>
+        <w:t>4.</w:t>
+      </w:r>
+      <w:r>
+        <w:rPr>
+          <w:sz w:val="28"/>
+          <w:szCs w:val="28"/>
+        </w:rPr>
         <w:t>Το σύστημα ζητά τα στοιχεία πληρωμής και επιβεβαιώνει τη συνδρομή.</w:t>
       </w:r>
     </w:p>
@@ -4218,6 +4309,13 @@
           <w:sz w:val="28"/>
           <w:szCs w:val="28"/>
         </w:rPr>
+        <w:t>5.</w:t>
+      </w:r>
+      <w:r>
+        <w:rPr>
+          <w:sz w:val="28"/>
+          <w:szCs w:val="28"/>
+        </w:rPr>
         <w:t>Ο χρήστης ολοκληρώνει την εγγραφή του.</w:t>
       </w:r>
     </w:p>
@@ -4233,6 +4331,13 @@
           <w:sz w:val="28"/>
           <w:szCs w:val="28"/>
         </w:rPr>
+        <w:t>6.</w:t>
+      </w:r>
+      <w:r>
+        <w:rPr>
+          <w:sz w:val="28"/>
+          <w:szCs w:val="28"/>
+        </w:rPr>
         <w:t>Το σύστημα ενεργοποιεί τα προνόμια της συνδρομής ανάλογα με το πλάνο.</w:t>
       </w:r>
     </w:p>
@@ -4243,6 +4348,13 @@
           <w:szCs w:val="28"/>
         </w:rPr>
       </w:pPr>
+      <w:r>
+        <w:rPr>
+          <w:sz w:val="28"/>
+          <w:szCs w:val="28"/>
+        </w:rPr>
+        <w:t>7.</w:t>
+      </w:r>
       <w:r>
         <w:rPr>
           <w:sz w:val="28"/>
@@ -6219,14 +6331,7 @@
           <w:sz w:val="28"/>
           <w:szCs w:val="28"/>
         </w:rPr>
-        <w:t xml:space="preserve"> </w:t>
-      </w:r>
-      <w:r>
-        <w:rPr>
-          <w:sz w:val="28"/>
-          <w:szCs w:val="28"/>
-        </w:rPr>
-        <w:t>Αν ο χρήστης αφήσει κενά πεδία στη φόρμα αξιολόγησης, το σύστημα εμφανίζει μήνυμα "Παρακαλώ συμπληρώστε όλα τα απαιτούμενα πεδία" και δεν καταχωρεί την αξιολόγηση.</w:t>
+        <w:t xml:space="preserve"> Αν ο χρήστης αφήσει κενά πεδία στη φόρμα αξιολόγησης, το σύστημα εμφανίζει μήνυμα "Παρακαλώ συμπληρώστε όλα τα απαιτούμενα πεδία" και δεν καταχωρεί την αξιολόγηση.</w:t>
       </w:r>
     </w:p>
     <w:p>
@@ -6960,6 +7065,7 @@
   <w:style w:type="character" w:default="1" w:styleId="DefaultParagraphFont">
     <w:name w:val="Default Paragraph Font"/>
     <w:uiPriority w:val="1"/>
+    <w:semiHidden/>
     <w:unhideWhenUsed/>
   </w:style>
   <w:style w:type="table" w:default="1" w:styleId="TableNormal">

</xml_diff>

<commit_message>
CHANGED: ADDED USE CASES 8,9 IN USE CASES.docx
</commit_message>
<xml_diff>
--- a/1/Use-Case Diagrams/Use Cases.docx
+++ b/1/Use-Case Diagrams/Use Cases.docx
@@ -1669,6 +1669,7 @@
         </w:rPr>
         <w:t xml:space="preserve"> </w:t>
       </w:r>
+      <w:proofErr w:type="spellStart"/>
       <w:r>
         <w:rPr>
           <w:sz w:val="28"/>
@@ -1677,6 +1678,7 @@
         </w:rPr>
         <w:t>Upnet</w:t>
       </w:r>
+      <w:proofErr w:type="spellEnd"/>
       <w:r>
         <w:rPr>
           <w:sz w:val="28"/>
@@ -1727,6 +1729,7 @@
         </w:rPr>
         <w:t xml:space="preserve"> «Σύνδεση με λογαριασμό </w:t>
       </w:r>
+      <w:proofErr w:type="spellStart"/>
       <w:r>
         <w:rPr>
           <w:sz w:val="28"/>
@@ -1735,6 +1738,7 @@
         </w:rPr>
         <w:t>Upnet</w:t>
       </w:r>
+      <w:proofErr w:type="spellEnd"/>
       <w:r>
         <w:rPr>
           <w:sz w:val="28"/>
@@ -2001,6 +2005,7 @@
         </w:rPr>
         <w:t xml:space="preserve"> με το </w:t>
       </w:r>
+      <w:proofErr w:type="spellStart"/>
       <w:r>
         <w:rPr>
           <w:sz w:val="28"/>
@@ -2009,6 +2014,7 @@
         </w:rPr>
         <w:t>Upnet</w:t>
       </w:r>
+      <w:proofErr w:type="spellEnd"/>
       <w:r>
         <w:rPr>
           <w:sz w:val="28"/>
@@ -2970,6 +2976,7 @@
         </w:rPr>
         <w:t xml:space="preserve">ή το </w:t>
       </w:r>
+      <w:proofErr w:type="spellStart"/>
       <w:r>
         <w:rPr>
           <w:sz w:val="28"/>
@@ -2978,6 +2985,7 @@
         </w:rPr>
         <w:t>Upnet</w:t>
       </w:r>
+      <w:proofErr w:type="spellEnd"/>
       <w:r>
         <w:rPr>
           <w:sz w:val="28"/>
@@ -3905,7 +3913,23 @@
           <w:sz w:val="28"/>
           <w:szCs w:val="28"/>
         </w:rPr>
-        <w:t>Αν η αίτηση εγκριθεί, ο χρήστης προστίθεται στην ομάδα και αποκτά πρόσβαση στο chatroom και τις κοινές σημειώσεις.</w:t>
+        <w:t xml:space="preserve">Αν η αίτηση εγκριθεί, ο χρήστης προστίθεται στην ομάδα και αποκτά πρόσβαση στο </w:t>
+      </w:r>
+      <w:proofErr w:type="spellStart"/>
+      <w:r>
+        <w:rPr>
+          <w:sz w:val="28"/>
+          <w:szCs w:val="28"/>
+        </w:rPr>
+        <w:t>chatroom</w:t>
+      </w:r>
+      <w:proofErr w:type="spellEnd"/>
+      <w:r>
+        <w:rPr>
+          <w:sz w:val="28"/>
+          <w:szCs w:val="28"/>
+        </w:rPr>
+        <w:t xml:space="preserve"> και τις κοινές σημειώσεις.</w:t>
       </w:r>
     </w:p>
     <w:p>
@@ -4465,37 +4489,85 @@
           <w:sz w:val="28"/>
           <w:szCs w:val="28"/>
         </w:rPr>
-        <w:t>Πρόσβαση σε premium ομάδες μελέτης – Συμμετοχή σε ομάδες με ειδικά προνόμια.</w:t>
-      </w:r>
-    </w:p>
-    <w:p>
-      <w:pPr>
-        <w:rPr>
-          <w:sz w:val="28"/>
-          <w:szCs w:val="28"/>
-        </w:rPr>
-      </w:pPr>
-      <w:r>
-        <w:rPr>
-          <w:sz w:val="28"/>
-          <w:szCs w:val="28"/>
-        </w:rPr>
-        <w:t>Δυνατότητα λήψης premium σημειώσεων – Πρόσβαση σε χειρόγραφες σημειώσεις υψηλής ποιότητας.</w:t>
-      </w:r>
-    </w:p>
-    <w:p>
-      <w:pPr>
-        <w:rPr>
-          <w:sz w:val="28"/>
-          <w:szCs w:val="28"/>
-        </w:rPr>
-      </w:pPr>
-      <w:r>
-        <w:rPr>
-          <w:sz w:val="28"/>
-          <w:szCs w:val="28"/>
-        </w:rPr>
-        <w:t>Πρόσβαση σε εξειδικευμένα μαθήματα και σεμινάρια – Μαθήματα αποκλειστικά για premium χρήστες.</w:t>
+        <w:t xml:space="preserve">Πρόσβαση σε </w:t>
+      </w:r>
+      <w:proofErr w:type="spellStart"/>
+      <w:r>
+        <w:rPr>
+          <w:sz w:val="28"/>
+          <w:szCs w:val="28"/>
+        </w:rPr>
+        <w:t>premium</w:t>
+      </w:r>
+      <w:proofErr w:type="spellEnd"/>
+      <w:r>
+        <w:rPr>
+          <w:sz w:val="28"/>
+          <w:szCs w:val="28"/>
+        </w:rPr>
+        <w:t xml:space="preserve"> ομάδες μελέτης – Συμμετοχή σε ομάδες με ειδικά προνόμια.</w:t>
+      </w:r>
+    </w:p>
+    <w:p>
+      <w:pPr>
+        <w:rPr>
+          <w:sz w:val="28"/>
+          <w:szCs w:val="28"/>
+        </w:rPr>
+      </w:pPr>
+      <w:r>
+        <w:rPr>
+          <w:sz w:val="28"/>
+          <w:szCs w:val="28"/>
+        </w:rPr>
+        <w:t xml:space="preserve">Δυνατότητα λήψης </w:t>
+      </w:r>
+      <w:proofErr w:type="spellStart"/>
+      <w:r>
+        <w:rPr>
+          <w:sz w:val="28"/>
+          <w:szCs w:val="28"/>
+        </w:rPr>
+        <w:t>premium</w:t>
+      </w:r>
+      <w:proofErr w:type="spellEnd"/>
+      <w:r>
+        <w:rPr>
+          <w:sz w:val="28"/>
+          <w:szCs w:val="28"/>
+        </w:rPr>
+        <w:t xml:space="preserve"> σημειώσεων – Πρόσβαση σε χειρόγραφες σημειώσεις υψηλής ποιότητας.</w:t>
+      </w:r>
+    </w:p>
+    <w:p>
+      <w:pPr>
+        <w:rPr>
+          <w:sz w:val="28"/>
+          <w:szCs w:val="28"/>
+        </w:rPr>
+      </w:pPr>
+      <w:r>
+        <w:rPr>
+          <w:sz w:val="28"/>
+          <w:szCs w:val="28"/>
+        </w:rPr>
+        <w:t xml:space="preserve">Πρόσβαση σε εξειδικευμένα μαθήματα και σεμινάρια – Μαθήματα αποκλειστικά για </w:t>
+      </w:r>
+      <w:proofErr w:type="spellStart"/>
+      <w:r>
+        <w:rPr>
+          <w:sz w:val="28"/>
+          <w:szCs w:val="28"/>
+        </w:rPr>
+        <w:t>premium</w:t>
+      </w:r>
+      <w:proofErr w:type="spellEnd"/>
+      <w:r>
+        <w:rPr>
+          <w:sz w:val="28"/>
+          <w:szCs w:val="28"/>
+        </w:rPr>
+        <w:t xml:space="preserve"> χρήστες.</w:t>
       </w:r>
     </w:p>
     <w:p>
@@ -4646,7 +4718,23 @@
           <w:sz w:val="28"/>
           <w:szCs w:val="28"/>
         </w:rPr>
-        <w:t>Premium Εργαλεία Διδασκαλίας – Πρόσβαση σε εργαλεία δημιουργίας quizzes, εξετάσεων και διαχείρισης προγράμματος.</w:t>
+        <w:t xml:space="preserve">Premium Εργαλεία Διδασκαλίας – Πρόσβαση σε εργαλεία δημιουργίας </w:t>
+      </w:r>
+      <w:proofErr w:type="spellStart"/>
+      <w:r>
+        <w:rPr>
+          <w:sz w:val="28"/>
+          <w:szCs w:val="28"/>
+        </w:rPr>
+        <w:t>quizzes</w:t>
+      </w:r>
+      <w:proofErr w:type="spellEnd"/>
+      <w:r>
+        <w:rPr>
+          <w:sz w:val="28"/>
+          <w:szCs w:val="28"/>
+        </w:rPr>
+        <w:t>, εξετάσεων και διαχείρισης προγράμματος.</w:t>
       </w:r>
     </w:p>
     <w:p>
@@ -4676,7 +4764,23 @@
           <w:sz w:val="28"/>
           <w:szCs w:val="28"/>
         </w:rPr>
-        <w:t>Αποκλειστικά μαθήματα – Δυνατότητα δημιουργίας μαθημάτων μόνο για premium φοιτητές.</w:t>
+        <w:t xml:space="preserve">Αποκλειστικά μαθήματα – Δυνατότητα δημιουργίας μαθημάτων μόνο για </w:t>
+      </w:r>
+      <w:proofErr w:type="spellStart"/>
+      <w:r>
+        <w:rPr>
+          <w:sz w:val="28"/>
+          <w:szCs w:val="28"/>
+        </w:rPr>
+        <w:t>premium</w:t>
+      </w:r>
+      <w:proofErr w:type="spellEnd"/>
+      <w:r>
+        <w:rPr>
+          <w:sz w:val="28"/>
+          <w:szCs w:val="28"/>
+        </w:rPr>
+        <w:t xml:space="preserve"> φοιτητές.</w:t>
       </w:r>
     </w:p>
     <w:p>
@@ -6369,6 +6473,1173 @@
         </w:rPr>
         <w:t>Ο χρήστης συμπληρώνει τα απαιτούμενα πεδία και υποβάλλει ξανά την αξιολόγηση.</w:t>
       </w:r>
+    </w:p>
+    <w:p>
+      <w:pPr>
+        <w:rPr>
+          <w:sz w:val="28"/>
+          <w:szCs w:val="28"/>
+        </w:rPr>
+      </w:pPr>
+    </w:p>
+    <w:p>
+      <w:pPr>
+        <w:rPr>
+          <w:sz w:val="28"/>
+          <w:szCs w:val="28"/>
+        </w:rPr>
+      </w:pPr>
+    </w:p>
+    <w:p>
+      <w:pPr>
+        <w:rPr>
+          <w:b/>
+          <w:bCs/>
+          <w:sz w:val="32"/>
+          <w:szCs w:val="32"/>
+          <w:lang w:val="en-US"/>
+        </w:rPr>
+      </w:pPr>
+      <w:r>
+        <w:rPr>
+          <w:b/>
+          <w:bCs/>
+          <w:sz w:val="32"/>
+          <w:szCs w:val="32"/>
+        </w:rPr>
+        <w:t>Π</w:t>
+      </w:r>
+      <w:r>
+        <w:rPr>
+          <w:b/>
+          <w:bCs/>
+          <w:sz w:val="32"/>
+          <w:szCs w:val="32"/>
+        </w:rPr>
+        <w:t xml:space="preserve">ΕΡΙΠΩΤΣΗ ΧΡΗΣΗΣ </w:t>
+      </w:r>
+      <w:r>
+        <w:rPr>
+          <w:b/>
+          <w:bCs/>
+          <w:sz w:val="32"/>
+          <w:szCs w:val="32"/>
+        </w:rPr>
+        <w:t>8</w:t>
+      </w:r>
+      <w:r>
+        <w:rPr>
+          <w:b/>
+          <w:bCs/>
+          <w:sz w:val="32"/>
+          <w:szCs w:val="32"/>
+        </w:rPr>
+        <w:t xml:space="preserve">: </w:t>
+      </w:r>
+      <w:r>
+        <w:rPr>
+          <w:b/>
+          <w:bCs/>
+          <w:sz w:val="32"/>
+          <w:szCs w:val="32"/>
+          <w:lang w:val="en-US"/>
+        </w:rPr>
+        <w:t>CHAT</w:t>
+      </w:r>
+      <w:r>
+        <w:rPr>
+          <w:b/>
+          <w:bCs/>
+          <w:sz w:val="32"/>
+          <w:szCs w:val="32"/>
+        </w:rPr>
+        <w:t xml:space="preserve"> </w:t>
+      </w:r>
+      <w:r>
+        <w:rPr>
+          <w:b/>
+          <w:bCs/>
+          <w:sz w:val="32"/>
+          <w:szCs w:val="32"/>
+          <w:lang w:val="en-US"/>
+        </w:rPr>
+        <w:t>ROOM</w:t>
+      </w:r>
+      <w:r>
+        <w:rPr>
+          <w:b/>
+          <w:bCs/>
+          <w:sz w:val="32"/>
+          <w:szCs w:val="32"/>
+        </w:rPr>
+        <w:t xml:space="preserve"> </w:t>
+      </w:r>
+    </w:p>
+    <w:p>
+      <w:pPr>
+        <w:rPr>
+          <w:b/>
+          <w:bCs/>
+          <w:sz w:val="32"/>
+          <w:szCs w:val="32"/>
+          <w:lang w:val="en-US"/>
+        </w:rPr>
+      </w:pPr>
+    </w:p>
+    <w:p>
+      <w:pPr>
+        <w:pStyle w:val="a6"/>
+        <w:rPr>
+          <w:b/>
+          <w:bCs/>
+          <w:sz w:val="32"/>
+          <w:szCs w:val="32"/>
+        </w:rPr>
+      </w:pPr>
+      <w:r>
+        <w:rPr>
+          <w:b/>
+          <w:bCs/>
+          <w:sz w:val="32"/>
+          <w:szCs w:val="32"/>
+        </w:rPr>
+        <w:t>Βασική Ροή</w:t>
+      </w:r>
+    </w:p>
+    <w:p>
+      <w:pPr>
+        <w:numPr>
+          <w:ilvl w:val="0"/>
+          <w:numId w:val="1"/>
+        </w:numPr>
+        <w:rPr>
+          <w:sz w:val="28"/>
+          <w:szCs w:val="28"/>
+        </w:rPr>
+      </w:pPr>
+      <w:r>
+        <w:rPr>
+          <w:sz w:val="28"/>
+          <w:szCs w:val="28"/>
+        </w:rPr>
+        <w:t>Ο χρήστης επιλέγει το μάθημα που τον ενδιαφέρει από τη διαθέσιμη λίστα.</w:t>
+      </w:r>
+    </w:p>
+    <w:p>
+      <w:pPr>
+        <w:numPr>
+          <w:ilvl w:val="0"/>
+          <w:numId w:val="1"/>
+        </w:numPr>
+        <w:rPr>
+          <w:sz w:val="28"/>
+          <w:szCs w:val="28"/>
+        </w:rPr>
+      </w:pPr>
+      <w:r>
+        <w:rPr>
+          <w:sz w:val="28"/>
+          <w:szCs w:val="28"/>
+        </w:rPr>
+        <w:t xml:space="preserve">Το σύστημα εμφανίζει τη σχετική σελίδα του μαθήματος, όπου περιλαμβάνεται η επιλογή "Chat </w:t>
+      </w:r>
+      <w:proofErr w:type="spellStart"/>
+      <w:r>
+        <w:rPr>
+          <w:sz w:val="28"/>
+          <w:szCs w:val="28"/>
+        </w:rPr>
+        <w:t>Room</w:t>
+      </w:r>
+      <w:proofErr w:type="spellEnd"/>
+      <w:r>
+        <w:rPr>
+          <w:sz w:val="28"/>
+          <w:szCs w:val="28"/>
+        </w:rPr>
+        <w:t>".</w:t>
+      </w:r>
+    </w:p>
+    <w:p>
+      <w:pPr>
+        <w:numPr>
+          <w:ilvl w:val="0"/>
+          <w:numId w:val="1"/>
+        </w:numPr>
+        <w:rPr>
+          <w:sz w:val="28"/>
+          <w:szCs w:val="28"/>
+        </w:rPr>
+      </w:pPr>
+      <w:r>
+        <w:rPr>
+          <w:sz w:val="28"/>
+          <w:szCs w:val="28"/>
+        </w:rPr>
+        <w:lastRenderedPageBreak/>
+        <w:t xml:space="preserve">Ο χρήστης επιλέγει την επιλογή "Chat </w:t>
+      </w:r>
+      <w:proofErr w:type="spellStart"/>
+      <w:r>
+        <w:rPr>
+          <w:sz w:val="28"/>
+          <w:szCs w:val="28"/>
+        </w:rPr>
+        <w:t>Room</w:t>
+      </w:r>
+      <w:proofErr w:type="spellEnd"/>
+      <w:r>
+        <w:rPr>
+          <w:sz w:val="28"/>
+          <w:szCs w:val="28"/>
+        </w:rPr>
+        <w:t>".</w:t>
+      </w:r>
+    </w:p>
+    <w:p>
+      <w:pPr>
+        <w:numPr>
+          <w:ilvl w:val="0"/>
+          <w:numId w:val="1"/>
+        </w:numPr>
+        <w:rPr>
+          <w:sz w:val="28"/>
+          <w:szCs w:val="28"/>
+        </w:rPr>
+      </w:pPr>
+      <w:r>
+        <w:rPr>
+          <w:sz w:val="28"/>
+          <w:szCs w:val="28"/>
+        </w:rPr>
+        <w:t>Το σύστημα τον συνδέει με τον φοιτητή που κάνει το μάθημα και εμφανίζει το παράθυρο συνομιλίας.</w:t>
+      </w:r>
+    </w:p>
+    <w:p>
+      <w:pPr>
+        <w:numPr>
+          <w:ilvl w:val="0"/>
+          <w:numId w:val="1"/>
+        </w:numPr>
+        <w:rPr>
+          <w:sz w:val="28"/>
+          <w:szCs w:val="28"/>
+        </w:rPr>
+      </w:pPr>
+      <w:r>
+        <w:rPr>
+          <w:sz w:val="28"/>
+          <w:szCs w:val="28"/>
+        </w:rPr>
+        <w:t xml:space="preserve">Ο χρήστης και ο φοιτητής ανταλλάσσουν μηνύματα μέσω του </w:t>
+      </w:r>
+      <w:proofErr w:type="spellStart"/>
+      <w:r>
+        <w:rPr>
+          <w:sz w:val="28"/>
+          <w:szCs w:val="28"/>
+        </w:rPr>
+        <w:t>chat</w:t>
+      </w:r>
+      <w:proofErr w:type="spellEnd"/>
+      <w:r>
+        <w:rPr>
+          <w:sz w:val="28"/>
+          <w:szCs w:val="28"/>
+        </w:rPr>
+        <w:t xml:space="preserve"> </w:t>
+      </w:r>
+      <w:proofErr w:type="spellStart"/>
+      <w:r>
+        <w:rPr>
+          <w:sz w:val="28"/>
+          <w:szCs w:val="28"/>
+        </w:rPr>
+        <w:t>room</w:t>
+      </w:r>
+      <w:proofErr w:type="spellEnd"/>
+      <w:r>
+        <w:rPr>
+          <w:sz w:val="28"/>
+          <w:szCs w:val="28"/>
+        </w:rPr>
+        <w:t>.</w:t>
+      </w:r>
+    </w:p>
+    <w:p>
+      <w:pPr>
+        <w:numPr>
+          <w:ilvl w:val="0"/>
+          <w:numId w:val="1"/>
+        </w:numPr>
+        <w:rPr>
+          <w:sz w:val="28"/>
+          <w:szCs w:val="28"/>
+        </w:rPr>
+      </w:pPr>
+      <w:r>
+        <w:rPr>
+          <w:sz w:val="28"/>
+          <w:szCs w:val="28"/>
+        </w:rPr>
+        <w:t>Ο χρήστης μπορεί να τερματίσει τη συνομιλία οποιαδήποτε στιγμή.</w:t>
+      </w:r>
+    </w:p>
+    <w:p>
+      <w:pPr>
+        <w:numPr>
+          <w:ilvl w:val="0"/>
+          <w:numId w:val="1"/>
+        </w:numPr>
+        <w:rPr>
+          <w:sz w:val="28"/>
+          <w:szCs w:val="28"/>
+        </w:rPr>
+      </w:pPr>
+      <w:r>
+        <w:rPr>
+          <w:sz w:val="28"/>
+          <w:szCs w:val="28"/>
+        </w:rPr>
+        <w:t>Το σύστημα αποθηκεύει το ιστορικό συνομιλίας και επιστρέφει τον χρήστη στη σελίδα του μαθήματος.</w:t>
+      </w:r>
+    </w:p>
+    <w:p>
+      <w:pPr>
+        <w:rPr>
+          <w:lang w:val="en-US"/>
+        </w:rPr>
+      </w:pPr>
+      <w:r>
+        <w:rPr>
+          <w:b/>
+          <w:bCs/>
+          <w:sz w:val="32"/>
+          <w:szCs w:val="32"/>
+        </w:rPr>
+        <w:t>Εναλλακτική Ροή 1: Ο φοιτητής δεν είναι διαθέσιμος</w:t>
+      </w:r>
+      <w:r>
+        <w:t xml:space="preserve"> </w:t>
+      </w:r>
+    </w:p>
+    <w:p>
+      <w:pPr>
+        <w:rPr>
+          <w:sz w:val="28"/>
+          <w:szCs w:val="28"/>
+        </w:rPr>
+      </w:pPr>
+      <w:r>
+        <w:rPr>
+          <w:sz w:val="28"/>
+          <w:szCs w:val="28"/>
+        </w:rPr>
+        <w:t>8.1.1</w:t>
+      </w:r>
+      <w:r>
+        <w:rPr>
+          <w:sz w:val="28"/>
+          <w:szCs w:val="28"/>
+        </w:rPr>
+        <w:t xml:space="preserve"> Το σύστημα διαπιστώνει ότι δεν υπάρχει διαθέσιμος φοιτητής για το μάθημα.</w:t>
+      </w:r>
+    </w:p>
+    <w:p>
+      <w:pPr>
+        <w:rPr>
+          <w:sz w:val="28"/>
+          <w:szCs w:val="28"/>
+          <w:lang w:val="en-US"/>
+        </w:rPr>
+      </w:pPr>
+      <w:r>
+        <w:rPr>
+          <w:sz w:val="28"/>
+          <w:szCs w:val="28"/>
+        </w:rPr>
+        <w:t xml:space="preserve"> </w:t>
+      </w:r>
+      <w:r>
+        <w:rPr>
+          <w:sz w:val="28"/>
+          <w:szCs w:val="28"/>
+        </w:rPr>
+        <w:t>8.</w:t>
+      </w:r>
+      <w:r>
+        <w:rPr>
+          <w:sz w:val="28"/>
+          <w:szCs w:val="28"/>
+        </w:rPr>
+        <w:t xml:space="preserve">1.2 Το σύστημα εμφανίζει μήνυμα "Δεν υπάρχει διαθέσιμος φοιτητής αυτή τη στιγμή. Δοκιμάστε αργότερα.". </w:t>
+      </w:r>
+    </w:p>
+    <w:p>
+      <w:pPr>
+        <w:rPr>
+          <w:sz w:val="28"/>
+          <w:szCs w:val="28"/>
+        </w:rPr>
+      </w:pPr>
+      <w:r>
+        <w:rPr>
+          <w:sz w:val="28"/>
+          <w:szCs w:val="28"/>
+        </w:rPr>
+        <w:t>8.</w:t>
+      </w:r>
+      <w:r>
+        <w:rPr>
+          <w:sz w:val="28"/>
+          <w:szCs w:val="28"/>
+        </w:rPr>
+        <w:t>1.3 Ο χρήστης επιστρέφει στη σελίδα του μαθήματος.</w:t>
+      </w:r>
+    </w:p>
+    <w:p>
+      <w:pPr>
+        <w:rPr>
+          <w:b/>
+          <w:bCs/>
+          <w:sz w:val="32"/>
+          <w:szCs w:val="32"/>
+          <w:lang w:val="en-US"/>
+        </w:rPr>
+      </w:pPr>
+    </w:p>
+    <w:p>
+      <w:pPr>
+        <w:rPr>
+          <w:b/>
+          <w:bCs/>
+          <w:sz w:val="32"/>
+          <w:szCs w:val="32"/>
+        </w:rPr>
+      </w:pPr>
+      <w:r>
+        <w:rPr>
+          <w:b/>
+          <w:bCs/>
+          <w:sz w:val="32"/>
+          <w:szCs w:val="32"/>
+        </w:rPr>
+        <w:t>Εναλλακτική Ροή 2: Αποσύνδεση χρήστη ή φοιτητή</w:t>
+      </w:r>
+    </w:p>
+    <w:p>
+      <w:pPr>
+        <w:rPr>
+          <w:sz w:val="28"/>
+          <w:szCs w:val="28"/>
+        </w:rPr>
+      </w:pPr>
+      <w:r>
+        <w:rPr>
+          <w:sz w:val="28"/>
+          <w:szCs w:val="28"/>
+        </w:rPr>
+        <w:t xml:space="preserve"> </w:t>
+      </w:r>
+      <w:r>
+        <w:rPr>
+          <w:sz w:val="28"/>
+          <w:szCs w:val="28"/>
+        </w:rPr>
+        <w:t>8.</w:t>
+      </w:r>
+      <w:r>
+        <w:rPr>
+          <w:sz w:val="28"/>
+          <w:szCs w:val="28"/>
+        </w:rPr>
+        <w:t xml:space="preserve">2.1 Αν ο χρήστης ή ο φοιτητής αποσυνδεθεί κατά τη διάρκεια της συνομιλίας, το σύστημα εμφανίζει σχετικό μήνυμα και τερματίζει το </w:t>
+      </w:r>
+      <w:proofErr w:type="spellStart"/>
+      <w:r>
+        <w:rPr>
+          <w:sz w:val="28"/>
+          <w:szCs w:val="28"/>
+        </w:rPr>
+        <w:t>chat</w:t>
+      </w:r>
+      <w:proofErr w:type="spellEnd"/>
+      <w:r>
+        <w:rPr>
+          <w:sz w:val="28"/>
+          <w:szCs w:val="28"/>
+        </w:rPr>
+        <w:t xml:space="preserve">. </w:t>
+      </w:r>
+    </w:p>
+    <w:p>
+      <w:pPr>
+        <w:rPr>
+          <w:sz w:val="28"/>
+          <w:szCs w:val="28"/>
+        </w:rPr>
+      </w:pPr>
+      <w:r>
+        <w:rPr>
+          <w:sz w:val="28"/>
+          <w:szCs w:val="28"/>
+        </w:rPr>
+        <w:t>8.</w:t>
+      </w:r>
+      <w:r>
+        <w:rPr>
+          <w:sz w:val="28"/>
+          <w:szCs w:val="28"/>
+        </w:rPr>
+        <w:t xml:space="preserve">2.2 Το ιστορικό της συνομιλίας αποθηκεύεται μέχρι το σημείο αποσύνδεσης. </w:t>
+      </w:r>
+    </w:p>
+    <w:p>
+      <w:pPr>
+        <w:rPr>
+          <w:sz w:val="28"/>
+          <w:szCs w:val="28"/>
+        </w:rPr>
+      </w:pPr>
+      <w:r>
+        <w:rPr>
+          <w:sz w:val="28"/>
+          <w:szCs w:val="28"/>
+        </w:rPr>
+        <w:t>8.</w:t>
+      </w:r>
+      <w:r>
+        <w:rPr>
+          <w:sz w:val="28"/>
+          <w:szCs w:val="28"/>
+        </w:rPr>
+        <w:t>2.3 Ο χρήστης επιστρέφει στη σελίδα του μαθήματος.</w:t>
+      </w:r>
+    </w:p>
+    <w:p/>
+    <w:p/>
+    <w:p/>
+    <w:p/>
+    <w:p/>
+    <w:p/>
+    <w:p/>
+    <w:p/>
+    <w:p/>
+    <w:p>
+      <w:pPr>
+        <w:rPr>
+          <w:b/>
+          <w:bCs/>
+        </w:rPr>
+      </w:pPr>
+      <w:r>
+        <w:rPr>
+          <w:b/>
+          <w:bCs/>
+          <w:sz w:val="32"/>
+          <w:szCs w:val="32"/>
+        </w:rPr>
+        <w:t>Π</w:t>
+      </w:r>
+      <w:r>
+        <w:rPr>
+          <w:b/>
+          <w:bCs/>
+          <w:sz w:val="32"/>
+          <w:szCs w:val="32"/>
+        </w:rPr>
+        <w:t xml:space="preserve">ΕΡΙΠΩΤΣΗ ΧΡΗΣΗΣ </w:t>
+      </w:r>
+      <w:r>
+        <w:rPr>
+          <w:b/>
+          <w:bCs/>
+          <w:sz w:val="32"/>
+          <w:szCs w:val="32"/>
+        </w:rPr>
+        <w:t>9</w:t>
+      </w:r>
+      <w:r>
+        <w:rPr>
+          <w:b/>
+          <w:bCs/>
+          <w:sz w:val="32"/>
+          <w:szCs w:val="32"/>
+        </w:rPr>
+        <w:t xml:space="preserve">: </w:t>
+      </w:r>
+      <w:r>
+        <w:rPr>
+          <w:b/>
+          <w:bCs/>
+          <w:sz w:val="32"/>
+          <w:szCs w:val="32"/>
+          <w:lang w:val="en-US"/>
+        </w:rPr>
+        <w:t>CHAT</w:t>
+      </w:r>
+      <w:r>
+        <w:rPr>
+          <w:b/>
+          <w:bCs/>
+          <w:sz w:val="32"/>
+          <w:szCs w:val="32"/>
+        </w:rPr>
+        <w:t xml:space="preserve"> </w:t>
+      </w:r>
+      <w:r>
+        <w:rPr>
+          <w:b/>
+          <w:bCs/>
+          <w:sz w:val="32"/>
+          <w:szCs w:val="32"/>
+          <w:lang w:val="en-US"/>
+        </w:rPr>
+        <w:t>ROOM</w:t>
+      </w:r>
+      <w:r>
+        <w:rPr>
+          <w:b/>
+          <w:bCs/>
+        </w:rPr>
+        <w:t xml:space="preserve"> </w:t>
+      </w:r>
+    </w:p>
+    <w:p>
+      <w:pPr>
+        <w:pStyle w:val="a6"/>
+        <w:rPr>
+          <w:b/>
+          <w:bCs/>
+          <w:sz w:val="32"/>
+          <w:szCs w:val="32"/>
+        </w:rPr>
+      </w:pPr>
+    </w:p>
+    <w:p>
+      <w:pPr>
+        <w:pStyle w:val="a6"/>
+        <w:rPr>
+          <w:b/>
+          <w:bCs/>
+          <w:sz w:val="32"/>
+          <w:szCs w:val="32"/>
+        </w:rPr>
+      </w:pPr>
+      <w:r>
+        <w:rPr>
+          <w:b/>
+          <w:bCs/>
+          <w:sz w:val="32"/>
+          <w:szCs w:val="32"/>
+        </w:rPr>
+        <w:t>Βασική Ροή</w:t>
+      </w:r>
+    </w:p>
+    <w:p>
+      <w:pPr>
+        <w:numPr>
+          <w:ilvl w:val="0"/>
+          <w:numId w:val="2"/>
+        </w:numPr>
+        <w:rPr>
+          <w:sz w:val="28"/>
+          <w:szCs w:val="28"/>
+        </w:rPr>
+      </w:pPr>
+      <w:r>
+        <w:rPr>
+          <w:sz w:val="28"/>
+          <w:szCs w:val="28"/>
+        </w:rPr>
+        <w:t>Ο φοιτητής επιλέγει το μάθημα για το οποίο θέλει να ανεβάσει σημειώσεις.</w:t>
+      </w:r>
+    </w:p>
+    <w:p>
+      <w:pPr>
+        <w:numPr>
+          <w:ilvl w:val="0"/>
+          <w:numId w:val="2"/>
+        </w:numPr>
+        <w:rPr>
+          <w:sz w:val="28"/>
+          <w:szCs w:val="28"/>
+        </w:rPr>
+      </w:pPr>
+      <w:r>
+        <w:rPr>
+          <w:sz w:val="28"/>
+          <w:szCs w:val="28"/>
+        </w:rPr>
+        <w:t xml:space="preserve">Το σύστημα εμφανίζει την επιλογή για ανέβασμα ανοιχτών ή </w:t>
+      </w:r>
+      <w:proofErr w:type="spellStart"/>
+      <w:r>
+        <w:rPr>
+          <w:sz w:val="28"/>
+          <w:szCs w:val="28"/>
+        </w:rPr>
+        <w:t>premium</w:t>
+      </w:r>
+      <w:proofErr w:type="spellEnd"/>
+      <w:r>
+        <w:rPr>
+          <w:sz w:val="28"/>
+          <w:szCs w:val="28"/>
+        </w:rPr>
+        <w:t xml:space="preserve"> σημειώσεων.</w:t>
+      </w:r>
+    </w:p>
+    <w:p>
+      <w:pPr>
+        <w:numPr>
+          <w:ilvl w:val="0"/>
+          <w:numId w:val="2"/>
+        </w:numPr>
+        <w:rPr>
+          <w:sz w:val="28"/>
+          <w:szCs w:val="28"/>
+        </w:rPr>
+      </w:pPr>
+      <w:r>
+        <w:rPr>
+          <w:sz w:val="28"/>
+          <w:szCs w:val="28"/>
+        </w:rPr>
+        <w:t xml:space="preserve">Ο φοιτητής ανεβάζει τις σημειώσεις και επιλέγει αν θα είναι ανοιχτές ή </w:t>
+      </w:r>
+      <w:proofErr w:type="spellStart"/>
+      <w:r>
+        <w:rPr>
+          <w:sz w:val="28"/>
+          <w:szCs w:val="28"/>
+        </w:rPr>
+        <w:t>premium</w:t>
+      </w:r>
+      <w:proofErr w:type="spellEnd"/>
+      <w:r>
+        <w:rPr>
+          <w:sz w:val="28"/>
+          <w:szCs w:val="28"/>
+        </w:rPr>
+        <w:t>.</w:t>
+      </w:r>
+    </w:p>
+    <w:p>
+      <w:pPr>
+        <w:numPr>
+          <w:ilvl w:val="0"/>
+          <w:numId w:val="2"/>
+        </w:numPr>
+        <w:rPr>
+          <w:sz w:val="28"/>
+          <w:szCs w:val="28"/>
+        </w:rPr>
+      </w:pPr>
+      <w:r>
+        <w:rPr>
+          <w:sz w:val="28"/>
+          <w:szCs w:val="28"/>
+        </w:rPr>
+        <w:t>Το σύστημα αποθηκεύει τις σημειώσεις και τις διαθέτει στη βάση δεδομένων.</w:t>
+      </w:r>
+    </w:p>
+    <w:p>
+      <w:pPr>
+        <w:numPr>
+          <w:ilvl w:val="0"/>
+          <w:numId w:val="2"/>
+        </w:numPr>
+        <w:rPr>
+          <w:sz w:val="28"/>
+          <w:szCs w:val="28"/>
+        </w:rPr>
+      </w:pPr>
+      <w:r>
+        <w:rPr>
+          <w:sz w:val="28"/>
+          <w:szCs w:val="28"/>
+        </w:rPr>
+        <w:t>Ένας χρήστης που αναζητά σημειώσεις επιλέγει το μάθημα που τον ενδιαφέρει.</w:t>
+      </w:r>
+    </w:p>
+    <w:p>
+      <w:pPr>
+        <w:numPr>
+          <w:ilvl w:val="0"/>
+          <w:numId w:val="2"/>
+        </w:numPr>
+        <w:rPr>
+          <w:sz w:val="28"/>
+          <w:szCs w:val="28"/>
+        </w:rPr>
+      </w:pPr>
+      <w:r>
+        <w:rPr>
+          <w:sz w:val="28"/>
+          <w:szCs w:val="28"/>
+        </w:rPr>
+        <w:t>Το σύστημα εμφανίζει τις διαθέσιμες σημειώσεις και παρέχει φίλτρα αναζήτησης.</w:t>
+      </w:r>
+    </w:p>
+    <w:p>
+      <w:pPr>
+        <w:numPr>
+          <w:ilvl w:val="0"/>
+          <w:numId w:val="2"/>
+        </w:numPr>
+        <w:rPr>
+          <w:sz w:val="28"/>
+          <w:szCs w:val="28"/>
+        </w:rPr>
+      </w:pPr>
+      <w:r>
+        <w:rPr>
+          <w:sz w:val="28"/>
+          <w:szCs w:val="28"/>
+        </w:rPr>
+        <w:t>Ο χρήστης επιλέγει και κατεβάζει τις σημειώσεις:</w:t>
+      </w:r>
+    </w:p>
+    <w:p>
+      <w:pPr>
+        <w:numPr>
+          <w:ilvl w:val="1"/>
+          <w:numId w:val="2"/>
+        </w:numPr>
+        <w:rPr>
+          <w:sz w:val="28"/>
+          <w:szCs w:val="28"/>
+        </w:rPr>
+      </w:pPr>
+      <w:r>
+        <w:rPr>
+          <w:sz w:val="28"/>
+          <w:szCs w:val="28"/>
+        </w:rPr>
+        <w:t>Αν οι σημειώσεις είναι ανοιχτές, τις αποκτά άμεσα.</w:t>
+      </w:r>
+    </w:p>
+    <w:p>
+      <w:pPr>
+        <w:numPr>
+          <w:ilvl w:val="1"/>
+          <w:numId w:val="2"/>
+        </w:numPr>
+        <w:rPr>
+          <w:sz w:val="28"/>
+          <w:szCs w:val="28"/>
+        </w:rPr>
+      </w:pPr>
+      <w:r>
+        <w:rPr>
+          <w:sz w:val="28"/>
+          <w:szCs w:val="28"/>
+        </w:rPr>
+        <w:t xml:space="preserve">Αν οι σημειώσεις είναι </w:t>
+      </w:r>
+      <w:proofErr w:type="spellStart"/>
+      <w:r>
+        <w:rPr>
+          <w:sz w:val="28"/>
+          <w:szCs w:val="28"/>
+        </w:rPr>
+        <w:t>premium</w:t>
+      </w:r>
+      <w:proofErr w:type="spellEnd"/>
+      <w:r>
+        <w:rPr>
+          <w:sz w:val="28"/>
+          <w:szCs w:val="28"/>
+        </w:rPr>
+        <w:t>, το σύστημα ελέγχει αν ο χρήστης έχει συνδρομή.</w:t>
+      </w:r>
+    </w:p>
+    <w:p>
+      <w:pPr>
+        <w:numPr>
+          <w:ilvl w:val="1"/>
+          <w:numId w:val="2"/>
+        </w:numPr>
+        <w:rPr>
+          <w:sz w:val="28"/>
+          <w:szCs w:val="28"/>
+        </w:rPr>
+      </w:pPr>
+      <w:r>
+        <w:rPr>
+          <w:sz w:val="28"/>
+          <w:szCs w:val="28"/>
+        </w:rPr>
+        <w:t xml:space="preserve">Αν έχει συνδρομή, αποκτά τις </w:t>
+      </w:r>
+      <w:proofErr w:type="spellStart"/>
+      <w:r>
+        <w:rPr>
+          <w:sz w:val="28"/>
+          <w:szCs w:val="28"/>
+        </w:rPr>
+        <w:t>premium</w:t>
+      </w:r>
+      <w:proofErr w:type="spellEnd"/>
+      <w:r>
+        <w:rPr>
+          <w:sz w:val="28"/>
+          <w:szCs w:val="28"/>
+        </w:rPr>
+        <w:t xml:space="preserve"> σημειώσεις.</w:t>
+      </w:r>
+    </w:p>
+    <w:p>
+      <w:pPr>
+        <w:numPr>
+          <w:ilvl w:val="1"/>
+          <w:numId w:val="2"/>
+        </w:numPr>
+        <w:rPr>
+          <w:sz w:val="28"/>
+          <w:szCs w:val="28"/>
+        </w:rPr>
+      </w:pPr>
+      <w:r>
+        <w:rPr>
+          <w:sz w:val="28"/>
+          <w:szCs w:val="28"/>
+        </w:rPr>
+        <w:t>Αν δεν έχει συνδρομή, εμφανίζεται μήνυμα ότι απαιτείται συνδρομή για την πρόσβαση.</w:t>
+      </w:r>
+    </w:p>
+    <w:p>
+      <w:pPr>
+        <w:rPr>
+          <w:lang w:val="en-US"/>
+        </w:rPr>
+      </w:pPr>
+      <w:r>
+        <w:rPr>
+          <w:b/>
+          <w:bCs/>
+          <w:sz w:val="32"/>
+          <w:szCs w:val="32"/>
+        </w:rPr>
+        <w:lastRenderedPageBreak/>
+        <w:t>Εναλλακτική Ροή 1: Ο φοιτητής ανεβάζει σημειώσεις σε λάθος μάθημα</w:t>
+      </w:r>
+      <w:r>
+        <w:t xml:space="preserve"> </w:t>
+      </w:r>
+    </w:p>
+    <w:p>
+      <w:pPr>
+        <w:rPr>
+          <w:sz w:val="28"/>
+          <w:szCs w:val="28"/>
+        </w:rPr>
+      </w:pPr>
+      <w:r>
+        <w:rPr>
+          <w:sz w:val="28"/>
+          <w:szCs w:val="28"/>
+        </w:rPr>
+        <w:t>9.</w:t>
+      </w:r>
+      <w:r>
+        <w:rPr>
+          <w:sz w:val="28"/>
+          <w:szCs w:val="28"/>
+        </w:rPr>
+        <w:t xml:space="preserve">1.1 Ο φοιτητής επιλέγει λάθος μάθημα κατά την υποβολή των σημειώσεων. </w:t>
+      </w:r>
+    </w:p>
+    <w:p>
+      <w:pPr>
+        <w:rPr>
+          <w:sz w:val="28"/>
+          <w:szCs w:val="28"/>
+        </w:rPr>
+      </w:pPr>
+      <w:r>
+        <w:rPr>
+          <w:sz w:val="28"/>
+          <w:szCs w:val="28"/>
+        </w:rPr>
+        <w:t>9.</w:t>
+      </w:r>
+      <w:r>
+        <w:rPr>
+          <w:sz w:val="28"/>
+          <w:szCs w:val="28"/>
+        </w:rPr>
+        <w:t xml:space="preserve">1.2 Το σύστημα επιτρέπει την επεξεργασία και αλλαγή του μαθήματος πριν από την τελική αποθήκευση. </w:t>
+      </w:r>
+    </w:p>
+    <w:p>
+      <w:pPr>
+        <w:rPr>
+          <w:sz w:val="28"/>
+          <w:szCs w:val="28"/>
+        </w:rPr>
+      </w:pPr>
+      <w:r>
+        <w:rPr>
+          <w:sz w:val="28"/>
+          <w:szCs w:val="28"/>
+        </w:rPr>
+        <w:t>9.</w:t>
+      </w:r>
+      <w:r>
+        <w:rPr>
+          <w:sz w:val="28"/>
+          <w:szCs w:val="28"/>
+        </w:rPr>
+        <w:t>1.3 Ο φοιτητής διορθώνει το λάθος και αποθηκεύει τις σημειώσεις στο σωστό μάθημα.</w:t>
+      </w:r>
+    </w:p>
+    <w:p>
+      <w:pPr>
+        <w:rPr>
+          <w:lang w:val="en-US"/>
+        </w:rPr>
+      </w:pPr>
+      <w:r>
+        <w:rPr>
+          <w:b/>
+          <w:bCs/>
+          <w:sz w:val="32"/>
+          <w:szCs w:val="32"/>
+        </w:rPr>
+        <w:t xml:space="preserve">Εναλλακτική Ροή 2: Ο χρήστης προσπαθεί να αποκτήσει </w:t>
+      </w:r>
+      <w:proofErr w:type="spellStart"/>
+      <w:r>
+        <w:rPr>
+          <w:b/>
+          <w:bCs/>
+          <w:sz w:val="32"/>
+          <w:szCs w:val="32"/>
+        </w:rPr>
+        <w:t>premium</w:t>
+      </w:r>
+      <w:proofErr w:type="spellEnd"/>
+      <w:r>
+        <w:rPr>
+          <w:b/>
+          <w:bCs/>
+          <w:sz w:val="32"/>
+          <w:szCs w:val="32"/>
+        </w:rPr>
+        <w:t xml:space="preserve"> σημειώσεις χωρίς συνδρομή</w:t>
+      </w:r>
+      <w:r>
+        <w:t xml:space="preserve"> </w:t>
+      </w:r>
+    </w:p>
+    <w:p>
+      <w:pPr>
+        <w:rPr>
+          <w:sz w:val="28"/>
+          <w:szCs w:val="28"/>
+        </w:rPr>
+      </w:pPr>
+      <w:r>
+        <w:rPr>
+          <w:sz w:val="28"/>
+          <w:szCs w:val="28"/>
+        </w:rPr>
+        <w:t>9.</w:t>
+      </w:r>
+      <w:r>
+        <w:rPr>
+          <w:sz w:val="28"/>
+          <w:szCs w:val="28"/>
+        </w:rPr>
+        <w:t xml:space="preserve">2.1 Ο χρήστης επιλέγει </w:t>
+      </w:r>
+      <w:proofErr w:type="spellStart"/>
+      <w:r>
+        <w:rPr>
+          <w:sz w:val="28"/>
+          <w:szCs w:val="28"/>
+        </w:rPr>
+        <w:t>premium</w:t>
+      </w:r>
+      <w:proofErr w:type="spellEnd"/>
+      <w:r>
+        <w:rPr>
+          <w:sz w:val="28"/>
+          <w:szCs w:val="28"/>
+        </w:rPr>
+        <w:t xml:space="preserve"> σημειώσεις αλλά δεν έχει ενεργή συνδρομή.</w:t>
+      </w:r>
+    </w:p>
+    <w:p>
+      <w:pPr>
+        <w:rPr>
+          <w:sz w:val="28"/>
+          <w:szCs w:val="28"/>
+        </w:rPr>
+      </w:pPr>
+      <w:r>
+        <w:rPr>
+          <w:sz w:val="28"/>
+          <w:szCs w:val="28"/>
+        </w:rPr>
+        <w:t>9.</w:t>
+      </w:r>
+      <w:r>
+        <w:rPr>
+          <w:sz w:val="28"/>
+          <w:szCs w:val="28"/>
+        </w:rPr>
+        <w:t xml:space="preserve">2.2 Το σύστημα εμφανίζει μήνυμα "Απαιτείται συνδρομή για την πρόσβαση στις </w:t>
+      </w:r>
+      <w:proofErr w:type="spellStart"/>
+      <w:r>
+        <w:rPr>
+          <w:sz w:val="28"/>
+          <w:szCs w:val="28"/>
+        </w:rPr>
+        <w:t>premium</w:t>
+      </w:r>
+      <w:proofErr w:type="spellEnd"/>
+      <w:r>
+        <w:rPr>
+          <w:sz w:val="28"/>
+          <w:szCs w:val="28"/>
+        </w:rPr>
+        <w:t xml:space="preserve"> σημειώσεις". </w:t>
+      </w:r>
+    </w:p>
+    <w:p>
+      <w:pPr>
+        <w:rPr>
+          <w:sz w:val="28"/>
+          <w:szCs w:val="28"/>
+          <w:lang w:val="en-US"/>
+        </w:rPr>
+      </w:pPr>
+      <w:r>
+        <w:rPr>
+          <w:sz w:val="28"/>
+          <w:szCs w:val="28"/>
+        </w:rPr>
+        <w:t>9.</w:t>
+      </w:r>
+      <w:r>
+        <w:rPr>
+          <w:sz w:val="28"/>
+          <w:szCs w:val="28"/>
+        </w:rPr>
+        <w:t>2.3 Ο χρήστης μπορεί να επιλέξει να εγγραφεί σε συνδρομή ή να επιστρέψει στις ανοιχτές σημειώσεις.</w:t>
+      </w:r>
+    </w:p>
+    <w:p>
+      <w:pPr>
+        <w:rPr>
+          <w:sz w:val="28"/>
+          <w:szCs w:val="28"/>
+        </w:rPr>
+      </w:pPr>
     </w:p>
     <w:p>
       <w:pPr>
@@ -6460,6 +7731,247 @@
     </w:p>
   </w:footnote>
 </w:footnotes>
+</file>
+
+<file path=word/numbering.xml><?xml version="1.0" encoding="utf-8"?>
+<w:numbering xmlns:wpc="http://schemas.microsoft.com/office/word/2010/wordprocessingCanvas" xmlns:cx="http://schemas.microsoft.com/office/drawing/2014/chartex" xmlns:cx1="http://schemas.microsoft.com/office/drawing/2015/9/8/chartex" xmlns:cx2="http://schemas.microsoft.com/office/drawing/2015/10/21/chartex" xmlns:cx3="http://schemas.microsoft.com/office/drawing/2016/5/9/chartex" xmlns:cx4="http://schemas.microsoft.com/office/drawing/2016/5/10/chartex" xmlns:cx5="http://schemas.microsoft.com/office/drawing/2016/5/11/chartex" xmlns:cx6="http://schemas.microsoft.com/office/drawing/2016/5/12/chartex" xmlns:cx7="http://schemas.microsoft.com/office/drawing/2016/5/13/chartex" xmlns:cx8="http://schemas.microsoft.com/office/drawing/2016/5/14/chartex" xmlns:mc="http://schemas.openxmlformats.org/markup-compatibility/2006" xmlns:aink="http://schemas.microsoft.com/office/drawing/2016/ink" xmlns:am3d="http://schemas.microsoft.com/office/drawing/2017/model3d" xmlns:o="urn:schemas-microsoft-com:office:office" xmlns:oel="http://schemas.microsoft.com/office/2019/extlst" xmlns:r="http://schemas.openxmlformats.org/officeDocument/2006/relationships" xmlns:m="http://schemas.openxmlformats.org/officeDocument/2006/math" xmlns:v="urn:schemas-microsoft-com:vml" xmlns:wp14="http://schemas.microsoft.com/office/word/2010/wordprocessingDrawing" xmlns:wp="http://schemas.openxmlformats.org/drawingml/2006/wordprocessingDrawing" xmlns:w10="urn:schemas-microsoft-com:office:word" xmlns:w="http://schemas.openxmlformats.org/wordprocessingml/2006/main" xmlns:w14="http://schemas.microsoft.com/office/word/2010/wordml" xmlns:w15="http://schemas.microsoft.com/office/word/2012/wordml" xmlns:w16cex="http://schemas.microsoft.com/office/word/2018/wordml/cex" xmlns:w16cid="http://schemas.microsoft.com/office/word/2016/wordml/cid" xmlns:w16="http://schemas.microsoft.com/office/word/2018/wordml" xmlns:w16du="http://schemas.microsoft.com/office/word/2023/wordml/word16du" xmlns:w16sdtdh="http://schemas.microsoft.com/office/word/2020/wordml/sdtdatahash" xmlns:w16sdtfl="http://schemas.microsoft.com/office/word/2024/wordml/sdtformatlock" xmlns:w16se="http://schemas.microsoft.com/office/word/2015/wordml/symex" xmlns:wpg="http://schemas.microsoft.com/office/word/2010/wordprocessingGroup" xmlns:wpi="http://schemas.microsoft.com/office/word/2010/wordprocessingInk" xmlns:wne="http://schemas.microsoft.com/office/word/2006/wordml" xmlns:wps="http://schemas.microsoft.com/office/word/2010/wordprocessingShape" mc:Ignorable="w14 w15 w16se w16cid w16 w16cex w16sdtdh w16sdtfl w16du wp14">
+  <w:abstractNum w:abstractNumId="0" w15:restartNumberingAfterBreak="0">
+    <w:nsid w:val="40D86F03"/>
+    <w:multiLevelType w:val="multilevel"/>
+    <w:tmpl w:val="0CD82C74"/>
+    <w:lvl w:ilvl="0">
+      <w:start w:val="1"/>
+      <w:numFmt w:val="decimal"/>
+      <w:lvlText w:val="%1."/>
+      <w:lvlJc w:val="left"/>
+      <w:pPr>
+        <w:tabs>
+          <w:tab w:val="num" w:pos="720"/>
+        </w:tabs>
+        <w:ind w:left="720" w:hanging="360"/>
+      </w:pPr>
+    </w:lvl>
+    <w:lvl w:ilvl="1">
+      <w:start w:val="1"/>
+      <w:numFmt w:val="bullet"/>
+      <w:lvlText w:val="o"/>
+      <w:lvlJc w:val="left"/>
+      <w:pPr>
+        <w:tabs>
+          <w:tab w:val="num" w:pos="1440"/>
+        </w:tabs>
+        <w:ind w:left="1440" w:hanging="360"/>
+      </w:pPr>
+      <w:rPr>
+        <w:rFonts w:ascii="Courier New" w:hAnsi="Courier New" w:hint="default"/>
+        <w:sz w:val="20"/>
+      </w:rPr>
+    </w:lvl>
+    <w:lvl w:ilvl="2" w:tentative="1">
+      <w:start w:val="1"/>
+      <w:numFmt w:val="decimal"/>
+      <w:lvlText w:val="%3."/>
+      <w:lvlJc w:val="left"/>
+      <w:pPr>
+        <w:tabs>
+          <w:tab w:val="num" w:pos="2160"/>
+        </w:tabs>
+        <w:ind w:left="2160" w:hanging="360"/>
+      </w:pPr>
+    </w:lvl>
+    <w:lvl w:ilvl="3" w:tentative="1">
+      <w:start w:val="1"/>
+      <w:numFmt w:val="decimal"/>
+      <w:lvlText w:val="%4."/>
+      <w:lvlJc w:val="left"/>
+      <w:pPr>
+        <w:tabs>
+          <w:tab w:val="num" w:pos="2880"/>
+        </w:tabs>
+        <w:ind w:left="2880" w:hanging="360"/>
+      </w:pPr>
+    </w:lvl>
+    <w:lvl w:ilvl="4" w:tentative="1">
+      <w:start w:val="1"/>
+      <w:numFmt w:val="decimal"/>
+      <w:lvlText w:val="%5."/>
+      <w:lvlJc w:val="left"/>
+      <w:pPr>
+        <w:tabs>
+          <w:tab w:val="num" w:pos="3600"/>
+        </w:tabs>
+        <w:ind w:left="3600" w:hanging="360"/>
+      </w:pPr>
+    </w:lvl>
+    <w:lvl w:ilvl="5" w:tentative="1">
+      <w:start w:val="1"/>
+      <w:numFmt w:val="decimal"/>
+      <w:lvlText w:val="%6."/>
+      <w:lvlJc w:val="left"/>
+      <w:pPr>
+        <w:tabs>
+          <w:tab w:val="num" w:pos="4320"/>
+        </w:tabs>
+        <w:ind w:left="4320" w:hanging="360"/>
+      </w:pPr>
+    </w:lvl>
+    <w:lvl w:ilvl="6" w:tentative="1">
+      <w:start w:val="1"/>
+      <w:numFmt w:val="decimal"/>
+      <w:lvlText w:val="%7."/>
+      <w:lvlJc w:val="left"/>
+      <w:pPr>
+        <w:tabs>
+          <w:tab w:val="num" w:pos="5040"/>
+        </w:tabs>
+        <w:ind w:left="5040" w:hanging="360"/>
+      </w:pPr>
+    </w:lvl>
+    <w:lvl w:ilvl="7" w:tentative="1">
+      <w:start w:val="1"/>
+      <w:numFmt w:val="decimal"/>
+      <w:lvlText w:val="%8."/>
+      <w:lvlJc w:val="left"/>
+      <w:pPr>
+        <w:tabs>
+          <w:tab w:val="num" w:pos="5760"/>
+        </w:tabs>
+        <w:ind w:left="5760" w:hanging="360"/>
+      </w:pPr>
+    </w:lvl>
+    <w:lvl w:ilvl="8" w:tentative="1">
+      <w:start w:val="1"/>
+      <w:numFmt w:val="decimal"/>
+      <w:lvlText w:val="%9."/>
+      <w:lvlJc w:val="left"/>
+      <w:pPr>
+        <w:tabs>
+          <w:tab w:val="num" w:pos="6480"/>
+        </w:tabs>
+        <w:ind w:left="6480" w:hanging="360"/>
+      </w:pPr>
+    </w:lvl>
+  </w:abstractNum>
+  <w:abstractNum w:abstractNumId="1" w15:restartNumberingAfterBreak="0">
+    <w:nsid w:val="523917BD"/>
+    <w:multiLevelType w:val="multilevel"/>
+    <w:tmpl w:val="C8141C5E"/>
+    <w:lvl w:ilvl="0">
+      <w:start w:val="1"/>
+      <w:numFmt w:val="decimal"/>
+      <w:lvlText w:val="%1."/>
+      <w:lvlJc w:val="left"/>
+      <w:pPr>
+        <w:tabs>
+          <w:tab w:val="num" w:pos="720"/>
+        </w:tabs>
+        <w:ind w:left="720" w:hanging="360"/>
+      </w:pPr>
+    </w:lvl>
+    <w:lvl w:ilvl="1" w:tentative="1">
+      <w:start w:val="1"/>
+      <w:numFmt w:val="decimal"/>
+      <w:lvlText w:val="%2."/>
+      <w:lvlJc w:val="left"/>
+      <w:pPr>
+        <w:tabs>
+          <w:tab w:val="num" w:pos="1440"/>
+        </w:tabs>
+        <w:ind w:left="1440" w:hanging="360"/>
+      </w:pPr>
+    </w:lvl>
+    <w:lvl w:ilvl="2" w:tentative="1">
+      <w:start w:val="1"/>
+      <w:numFmt w:val="decimal"/>
+      <w:lvlText w:val="%3."/>
+      <w:lvlJc w:val="left"/>
+      <w:pPr>
+        <w:tabs>
+          <w:tab w:val="num" w:pos="2160"/>
+        </w:tabs>
+        <w:ind w:left="2160" w:hanging="360"/>
+      </w:pPr>
+    </w:lvl>
+    <w:lvl w:ilvl="3" w:tentative="1">
+      <w:start w:val="1"/>
+      <w:numFmt w:val="decimal"/>
+      <w:lvlText w:val="%4."/>
+      <w:lvlJc w:val="left"/>
+      <w:pPr>
+        <w:tabs>
+          <w:tab w:val="num" w:pos="2880"/>
+        </w:tabs>
+        <w:ind w:left="2880" w:hanging="360"/>
+      </w:pPr>
+    </w:lvl>
+    <w:lvl w:ilvl="4" w:tentative="1">
+      <w:start w:val="1"/>
+      <w:numFmt w:val="decimal"/>
+      <w:lvlText w:val="%5."/>
+      <w:lvlJc w:val="left"/>
+      <w:pPr>
+        <w:tabs>
+          <w:tab w:val="num" w:pos="3600"/>
+        </w:tabs>
+        <w:ind w:left="3600" w:hanging="360"/>
+      </w:pPr>
+    </w:lvl>
+    <w:lvl w:ilvl="5" w:tentative="1">
+      <w:start w:val="1"/>
+      <w:numFmt w:val="decimal"/>
+      <w:lvlText w:val="%6."/>
+      <w:lvlJc w:val="left"/>
+      <w:pPr>
+        <w:tabs>
+          <w:tab w:val="num" w:pos="4320"/>
+        </w:tabs>
+        <w:ind w:left="4320" w:hanging="360"/>
+      </w:pPr>
+    </w:lvl>
+    <w:lvl w:ilvl="6" w:tentative="1">
+      <w:start w:val="1"/>
+      <w:numFmt w:val="decimal"/>
+      <w:lvlText w:val="%7."/>
+      <w:lvlJc w:val="left"/>
+      <w:pPr>
+        <w:tabs>
+          <w:tab w:val="num" w:pos="5040"/>
+        </w:tabs>
+        <w:ind w:left="5040" w:hanging="360"/>
+      </w:pPr>
+    </w:lvl>
+    <w:lvl w:ilvl="7" w:tentative="1">
+      <w:start w:val="1"/>
+      <w:numFmt w:val="decimal"/>
+      <w:lvlText w:val="%8."/>
+      <w:lvlJc w:val="left"/>
+      <w:pPr>
+        <w:tabs>
+          <w:tab w:val="num" w:pos="5760"/>
+        </w:tabs>
+        <w:ind w:left="5760" w:hanging="360"/>
+      </w:pPr>
+    </w:lvl>
+    <w:lvl w:ilvl="8" w:tentative="1">
+      <w:start w:val="1"/>
+      <w:numFmt w:val="decimal"/>
+      <w:lvlText w:val="%9."/>
+      <w:lvlJc w:val="left"/>
+      <w:pPr>
+        <w:tabs>
+          <w:tab w:val="num" w:pos="6480"/>
+        </w:tabs>
+        <w:ind w:left="6480" w:hanging="360"/>
+      </w:pPr>
+    </w:lvl>
+  </w:abstractNum>
+  <w:num w:numId="1" w16cid:durableId="1496073868">
+    <w:abstractNumId w:val="1"/>
+  </w:num>
+  <w:num w:numId="2" w16cid:durableId="1962179843">
+    <w:abstractNumId w:val="0"/>
+  </w:num>
+</w:numbering>
 </file>
 
 <file path=word/styles.xml><?xml version="1.0" encoding="utf-8"?>
@@ -6859,15 +8371,15 @@
     <w:lsdException w:name="Unresolved Mention" w:semiHidden="1" w:unhideWhenUsed="1"/>
     <w:lsdException w:name="Smart Link" w:semiHidden="1" w:unhideWhenUsed="1"/>
   </w:latentStyles>
-  <w:style w:type="paragraph" w:default="1" w:styleId="Normal">
+  <w:style w:type="paragraph" w:default="1" w:styleId="a">
     <w:name w:val="Normal"/>
     <w:qFormat/>
   </w:style>
-  <w:style w:type="paragraph" w:styleId="Heading1">
+  <w:style w:type="paragraph" w:styleId="1">
     <w:name w:val="heading 1"/>
-    <w:basedOn w:val="Normal"/>
-    <w:next w:val="Normal"/>
-    <w:link w:val="Heading1Char"/>
+    <w:basedOn w:val="a"/>
+    <w:next w:val="a"/>
+    <w:link w:val="1Char"/>
     <w:uiPriority w:val="9"/>
     <w:qFormat/>
     <w:rsid w:val="004378AC"/>
@@ -6884,11 +8396,11 @@
       <w:szCs w:val="40"/>
     </w:rPr>
   </w:style>
-  <w:style w:type="paragraph" w:styleId="Heading2">
+  <w:style w:type="paragraph" w:styleId="2">
     <w:name w:val="heading 2"/>
-    <w:basedOn w:val="Normal"/>
-    <w:next w:val="Normal"/>
-    <w:link w:val="Heading2Char"/>
+    <w:basedOn w:val="a"/>
+    <w:next w:val="a"/>
+    <w:link w:val="2Char"/>
     <w:uiPriority w:val="9"/>
     <w:semiHidden/>
     <w:unhideWhenUsed/>
@@ -6907,11 +8419,11 @@
       <w:szCs w:val="32"/>
     </w:rPr>
   </w:style>
-  <w:style w:type="paragraph" w:styleId="Heading3">
+  <w:style w:type="paragraph" w:styleId="3">
     <w:name w:val="heading 3"/>
-    <w:basedOn w:val="Normal"/>
-    <w:next w:val="Normal"/>
-    <w:link w:val="Heading3Char"/>
+    <w:basedOn w:val="a"/>
+    <w:next w:val="a"/>
+    <w:link w:val="3Char"/>
     <w:uiPriority w:val="9"/>
     <w:semiHidden/>
     <w:unhideWhenUsed/>
@@ -6930,11 +8442,11 @@
       <w:szCs w:val="28"/>
     </w:rPr>
   </w:style>
-  <w:style w:type="paragraph" w:styleId="Heading4">
+  <w:style w:type="paragraph" w:styleId="4">
     <w:name w:val="heading 4"/>
-    <w:basedOn w:val="Normal"/>
-    <w:next w:val="Normal"/>
-    <w:link w:val="Heading4Char"/>
+    <w:basedOn w:val="a"/>
+    <w:next w:val="a"/>
+    <w:link w:val="4Char"/>
     <w:uiPriority w:val="9"/>
     <w:semiHidden/>
     <w:unhideWhenUsed/>
@@ -6953,11 +8465,11 @@
       <w:color w:val="2F5496" w:themeColor="accent1" w:themeShade="BF"/>
     </w:rPr>
   </w:style>
-  <w:style w:type="paragraph" w:styleId="Heading5">
+  <w:style w:type="paragraph" w:styleId="5">
     <w:name w:val="heading 5"/>
-    <w:basedOn w:val="Normal"/>
-    <w:next w:val="Normal"/>
-    <w:link w:val="Heading5Char"/>
+    <w:basedOn w:val="a"/>
+    <w:next w:val="a"/>
+    <w:link w:val="5Char"/>
     <w:uiPriority w:val="9"/>
     <w:semiHidden/>
     <w:unhideWhenUsed/>
@@ -6974,11 +8486,11 @@
       <w:color w:val="2F5496" w:themeColor="accent1" w:themeShade="BF"/>
     </w:rPr>
   </w:style>
-  <w:style w:type="paragraph" w:styleId="Heading6">
+  <w:style w:type="paragraph" w:styleId="6">
     <w:name w:val="heading 6"/>
-    <w:basedOn w:val="Normal"/>
-    <w:next w:val="Normal"/>
-    <w:link w:val="Heading6Char"/>
+    <w:basedOn w:val="a"/>
+    <w:next w:val="a"/>
+    <w:link w:val="6Char"/>
     <w:uiPriority w:val="9"/>
     <w:semiHidden/>
     <w:unhideWhenUsed/>
@@ -6997,11 +8509,11 @@
       <w:color w:val="595959" w:themeColor="text1" w:themeTint="A6"/>
     </w:rPr>
   </w:style>
-  <w:style w:type="paragraph" w:styleId="Heading7">
+  <w:style w:type="paragraph" w:styleId="7">
     <w:name w:val="heading 7"/>
-    <w:basedOn w:val="Normal"/>
-    <w:next w:val="Normal"/>
-    <w:link w:val="Heading7Char"/>
+    <w:basedOn w:val="a"/>
+    <w:next w:val="a"/>
+    <w:link w:val="7Char"/>
     <w:uiPriority w:val="9"/>
     <w:semiHidden/>
     <w:unhideWhenUsed/>
@@ -7018,11 +8530,11 @@
       <w:color w:val="595959" w:themeColor="text1" w:themeTint="A6"/>
     </w:rPr>
   </w:style>
-  <w:style w:type="paragraph" w:styleId="Heading8">
+  <w:style w:type="paragraph" w:styleId="8">
     <w:name w:val="heading 8"/>
-    <w:basedOn w:val="Normal"/>
-    <w:next w:val="Normal"/>
-    <w:link w:val="Heading8Char"/>
+    <w:basedOn w:val="a"/>
+    <w:next w:val="a"/>
+    <w:link w:val="8Char"/>
     <w:uiPriority w:val="9"/>
     <w:semiHidden/>
     <w:unhideWhenUsed/>
@@ -7041,11 +8553,11 @@
       <w:color w:val="272727" w:themeColor="text1" w:themeTint="D8"/>
     </w:rPr>
   </w:style>
-  <w:style w:type="paragraph" w:styleId="Heading9">
+  <w:style w:type="paragraph" w:styleId="9">
     <w:name w:val="heading 9"/>
-    <w:basedOn w:val="Normal"/>
-    <w:next w:val="Normal"/>
-    <w:link w:val="Heading9Char"/>
+    <w:basedOn w:val="a"/>
+    <w:next w:val="a"/>
+    <w:link w:val="9Char"/>
     <w:uiPriority w:val="9"/>
     <w:semiHidden/>
     <w:unhideWhenUsed/>
@@ -7062,13 +8574,13 @@
       <w:color w:val="272727" w:themeColor="text1" w:themeTint="D8"/>
     </w:rPr>
   </w:style>
-  <w:style w:type="character" w:default="1" w:styleId="DefaultParagraphFont">
+  <w:style w:type="character" w:default="1" w:styleId="a0">
     <w:name w:val="Default Paragraph Font"/>
     <w:uiPriority w:val="1"/>
     <w:semiHidden/>
     <w:unhideWhenUsed/>
   </w:style>
-  <w:style w:type="table" w:default="1" w:styleId="TableNormal">
+  <w:style w:type="table" w:default="1" w:styleId="a1">
     <w:name w:val="Normal Table"/>
     <w:uiPriority w:val="99"/>
     <w:semiHidden/>
@@ -7083,16 +8595,16 @@
       </w:tblCellMar>
     </w:tblPr>
   </w:style>
-  <w:style w:type="numbering" w:default="1" w:styleId="NoList">
+  <w:style w:type="numbering" w:default="1" w:styleId="a2">
     <w:name w:val="No List"/>
     <w:uiPriority w:val="99"/>
     <w:semiHidden/>
     <w:unhideWhenUsed/>
   </w:style>
-  <w:style w:type="character" w:customStyle="1" w:styleId="Heading1Char">
-    <w:name w:val="Heading 1 Char"/>
-    <w:basedOn w:val="DefaultParagraphFont"/>
-    <w:link w:val="Heading1"/>
+  <w:style w:type="character" w:customStyle="1" w:styleId="1Char">
+    <w:name w:val="Επικεφαλίδα 1 Char"/>
+    <w:basedOn w:val="a0"/>
+    <w:link w:val="1"/>
     <w:uiPriority w:val="9"/>
     <w:rsid w:val="004378AC"/>
     <w:rPr>
@@ -7102,10 +8614,10 @@
       <w:szCs w:val="40"/>
     </w:rPr>
   </w:style>
-  <w:style w:type="character" w:customStyle="1" w:styleId="Heading2Char">
-    <w:name w:val="Heading 2 Char"/>
-    <w:basedOn w:val="DefaultParagraphFont"/>
-    <w:link w:val="Heading2"/>
+  <w:style w:type="character" w:customStyle="1" w:styleId="2Char">
+    <w:name w:val="Επικεφαλίδα 2 Char"/>
+    <w:basedOn w:val="a0"/>
+    <w:link w:val="2"/>
     <w:uiPriority w:val="9"/>
     <w:semiHidden/>
     <w:rsid w:val="004378AC"/>
@@ -7116,10 +8628,10 @@
       <w:szCs w:val="32"/>
     </w:rPr>
   </w:style>
-  <w:style w:type="character" w:customStyle="1" w:styleId="Heading3Char">
-    <w:name w:val="Heading 3 Char"/>
-    <w:basedOn w:val="DefaultParagraphFont"/>
-    <w:link w:val="Heading3"/>
+  <w:style w:type="character" w:customStyle="1" w:styleId="3Char">
+    <w:name w:val="Επικεφαλίδα 3 Char"/>
+    <w:basedOn w:val="a0"/>
+    <w:link w:val="3"/>
     <w:uiPriority w:val="9"/>
     <w:semiHidden/>
     <w:rsid w:val="004378AC"/>
@@ -7130,10 +8642,10 @@
       <w:szCs w:val="28"/>
     </w:rPr>
   </w:style>
-  <w:style w:type="character" w:customStyle="1" w:styleId="Heading4Char">
-    <w:name w:val="Heading 4 Char"/>
-    <w:basedOn w:val="DefaultParagraphFont"/>
-    <w:link w:val="Heading4"/>
+  <w:style w:type="character" w:customStyle="1" w:styleId="4Char">
+    <w:name w:val="Επικεφαλίδα 4 Char"/>
+    <w:basedOn w:val="a0"/>
+    <w:link w:val="4"/>
     <w:uiPriority w:val="9"/>
     <w:semiHidden/>
     <w:rsid w:val="004378AC"/>
@@ -7144,10 +8656,10 @@
       <w:color w:val="2F5496" w:themeColor="accent1" w:themeShade="BF"/>
     </w:rPr>
   </w:style>
-  <w:style w:type="character" w:customStyle="1" w:styleId="Heading5Char">
-    <w:name w:val="Heading 5 Char"/>
-    <w:basedOn w:val="DefaultParagraphFont"/>
-    <w:link w:val="Heading5"/>
+  <w:style w:type="character" w:customStyle="1" w:styleId="5Char">
+    <w:name w:val="Επικεφαλίδα 5 Char"/>
+    <w:basedOn w:val="a0"/>
+    <w:link w:val="5"/>
     <w:uiPriority w:val="9"/>
     <w:semiHidden/>
     <w:rsid w:val="004378AC"/>
@@ -7156,10 +8668,10 @@
       <w:color w:val="2F5496" w:themeColor="accent1" w:themeShade="BF"/>
     </w:rPr>
   </w:style>
-  <w:style w:type="character" w:customStyle="1" w:styleId="Heading6Char">
-    <w:name w:val="Heading 6 Char"/>
-    <w:basedOn w:val="DefaultParagraphFont"/>
-    <w:link w:val="Heading6"/>
+  <w:style w:type="character" w:customStyle="1" w:styleId="6Char">
+    <w:name w:val="Επικεφαλίδα 6 Char"/>
+    <w:basedOn w:val="a0"/>
+    <w:link w:val="6"/>
     <w:uiPriority w:val="9"/>
     <w:semiHidden/>
     <w:rsid w:val="004378AC"/>
@@ -7170,10 +8682,10 @@
       <w:color w:val="595959" w:themeColor="text1" w:themeTint="A6"/>
     </w:rPr>
   </w:style>
-  <w:style w:type="character" w:customStyle="1" w:styleId="Heading7Char">
-    <w:name w:val="Heading 7 Char"/>
-    <w:basedOn w:val="DefaultParagraphFont"/>
-    <w:link w:val="Heading7"/>
+  <w:style w:type="character" w:customStyle="1" w:styleId="7Char">
+    <w:name w:val="Επικεφαλίδα 7 Char"/>
+    <w:basedOn w:val="a0"/>
+    <w:link w:val="7"/>
     <w:uiPriority w:val="9"/>
     <w:semiHidden/>
     <w:rsid w:val="004378AC"/>
@@ -7182,10 +8694,10 @@
       <w:color w:val="595959" w:themeColor="text1" w:themeTint="A6"/>
     </w:rPr>
   </w:style>
-  <w:style w:type="character" w:customStyle="1" w:styleId="Heading8Char">
-    <w:name w:val="Heading 8 Char"/>
-    <w:basedOn w:val="DefaultParagraphFont"/>
-    <w:link w:val="Heading8"/>
+  <w:style w:type="character" w:customStyle="1" w:styleId="8Char">
+    <w:name w:val="Επικεφαλίδα 8 Char"/>
+    <w:basedOn w:val="a0"/>
+    <w:link w:val="8"/>
     <w:uiPriority w:val="9"/>
     <w:semiHidden/>
     <w:rsid w:val="004378AC"/>
@@ -7196,10 +8708,10 @@
       <w:color w:val="272727" w:themeColor="text1" w:themeTint="D8"/>
     </w:rPr>
   </w:style>
-  <w:style w:type="character" w:customStyle="1" w:styleId="Heading9Char">
-    <w:name w:val="Heading 9 Char"/>
-    <w:basedOn w:val="DefaultParagraphFont"/>
-    <w:link w:val="Heading9"/>
+  <w:style w:type="character" w:customStyle="1" w:styleId="9Char">
+    <w:name w:val="Επικεφαλίδα 9 Char"/>
+    <w:basedOn w:val="a0"/>
+    <w:link w:val="9"/>
     <w:uiPriority w:val="9"/>
     <w:semiHidden/>
     <w:rsid w:val="004378AC"/>
@@ -7208,11 +8720,11 @@
       <w:color w:val="272727" w:themeColor="text1" w:themeTint="D8"/>
     </w:rPr>
   </w:style>
-  <w:style w:type="paragraph" w:styleId="Title">
+  <w:style w:type="paragraph" w:styleId="a3">
     <w:name w:val="Title"/>
-    <w:basedOn w:val="Normal"/>
-    <w:next w:val="Normal"/>
-    <w:link w:val="TitleChar"/>
+    <w:basedOn w:val="a"/>
+    <w:next w:val="a"/>
+    <w:link w:val="Char"/>
     <w:uiPriority w:val="10"/>
     <w:qFormat/>
     <w:rsid w:val="004378AC"/>
@@ -7228,10 +8740,10 @@
       <w:szCs w:val="56"/>
     </w:rPr>
   </w:style>
-  <w:style w:type="character" w:customStyle="1" w:styleId="TitleChar">
-    <w:name w:val="Title Char"/>
-    <w:basedOn w:val="DefaultParagraphFont"/>
-    <w:link w:val="Title"/>
+  <w:style w:type="character" w:customStyle="1" w:styleId="Char">
+    <w:name w:val="Τίτλος Char"/>
+    <w:basedOn w:val="a0"/>
+    <w:link w:val="a3"/>
     <w:uiPriority w:val="10"/>
     <w:rsid w:val="004378AC"/>
     <w:rPr>
@@ -7242,11 +8754,11 @@
       <w:szCs w:val="56"/>
     </w:rPr>
   </w:style>
-  <w:style w:type="paragraph" w:styleId="Subtitle">
+  <w:style w:type="paragraph" w:styleId="a4">
     <w:name w:val="Subtitle"/>
-    <w:basedOn w:val="Normal"/>
-    <w:next w:val="Normal"/>
-    <w:link w:val="SubtitleChar"/>
+    <w:basedOn w:val="a"/>
+    <w:next w:val="a"/>
+    <w:link w:val="Char0"/>
     <w:uiPriority w:val="11"/>
     <w:qFormat/>
     <w:rsid w:val="004378AC"/>
@@ -7263,10 +8775,10 @@
       <w:szCs w:val="28"/>
     </w:rPr>
   </w:style>
-  <w:style w:type="character" w:customStyle="1" w:styleId="SubtitleChar">
-    <w:name w:val="Subtitle Char"/>
-    <w:basedOn w:val="DefaultParagraphFont"/>
-    <w:link w:val="Subtitle"/>
+  <w:style w:type="character" w:customStyle="1" w:styleId="Char0">
+    <w:name w:val="Υπότιτλος Char"/>
+    <w:basedOn w:val="a0"/>
+    <w:link w:val="a4"/>
     <w:uiPriority w:val="11"/>
     <w:rsid w:val="004378AC"/>
     <w:rPr>
@@ -7277,11 +8789,11 @@
       <w:szCs w:val="28"/>
     </w:rPr>
   </w:style>
-  <w:style w:type="paragraph" w:styleId="Quote">
+  <w:style w:type="paragraph" w:styleId="a5">
     <w:name w:val="Quote"/>
-    <w:basedOn w:val="Normal"/>
-    <w:next w:val="Normal"/>
-    <w:link w:val="QuoteChar"/>
+    <w:basedOn w:val="a"/>
+    <w:next w:val="a"/>
+    <w:link w:val="Char1"/>
     <w:uiPriority w:val="29"/>
     <w:qFormat/>
     <w:rsid w:val="004378AC"/>
@@ -7295,10 +8807,10 @@
       <w:color w:val="404040" w:themeColor="text1" w:themeTint="BF"/>
     </w:rPr>
   </w:style>
-  <w:style w:type="character" w:customStyle="1" w:styleId="QuoteChar">
-    <w:name w:val="Quote Char"/>
-    <w:basedOn w:val="DefaultParagraphFont"/>
-    <w:link w:val="Quote"/>
+  <w:style w:type="character" w:customStyle="1" w:styleId="Char1">
+    <w:name w:val="Απόσπασμα Char"/>
+    <w:basedOn w:val="a0"/>
+    <w:link w:val="a5"/>
     <w:uiPriority w:val="29"/>
     <w:rsid w:val="004378AC"/>
     <w:rPr>
@@ -7307,9 +8819,9 @@
       <w:color w:val="404040" w:themeColor="text1" w:themeTint="BF"/>
     </w:rPr>
   </w:style>
-  <w:style w:type="paragraph" w:styleId="ListParagraph">
+  <w:style w:type="paragraph" w:styleId="a6">
     <w:name w:val="List Paragraph"/>
-    <w:basedOn w:val="Normal"/>
+    <w:basedOn w:val="a"/>
     <w:uiPriority w:val="34"/>
     <w:qFormat/>
     <w:rsid w:val="004378AC"/>
@@ -7318,9 +8830,9 @@
       <w:contextualSpacing/>
     </w:pPr>
   </w:style>
-  <w:style w:type="character" w:styleId="IntenseEmphasis">
+  <w:style w:type="character" w:styleId="a7">
     <w:name w:val="Intense Emphasis"/>
-    <w:basedOn w:val="DefaultParagraphFont"/>
+    <w:basedOn w:val="a0"/>
     <w:uiPriority w:val="21"/>
     <w:qFormat/>
     <w:rsid w:val="004378AC"/>
@@ -7330,11 +8842,11 @@
       <w:color w:val="2F5496" w:themeColor="accent1" w:themeShade="BF"/>
     </w:rPr>
   </w:style>
-  <w:style w:type="paragraph" w:styleId="IntenseQuote">
+  <w:style w:type="paragraph" w:styleId="a8">
     <w:name w:val="Intense Quote"/>
-    <w:basedOn w:val="Normal"/>
-    <w:next w:val="Normal"/>
-    <w:link w:val="IntenseQuoteChar"/>
+    <w:basedOn w:val="a"/>
+    <w:next w:val="a"/>
+    <w:link w:val="Char2"/>
     <w:uiPriority w:val="30"/>
     <w:qFormat/>
     <w:rsid w:val="004378AC"/>
@@ -7353,10 +8865,10 @@
       <w:color w:val="2F5496" w:themeColor="accent1" w:themeShade="BF"/>
     </w:rPr>
   </w:style>
-  <w:style w:type="character" w:customStyle="1" w:styleId="IntenseQuoteChar">
-    <w:name w:val="Intense Quote Char"/>
-    <w:basedOn w:val="DefaultParagraphFont"/>
-    <w:link w:val="IntenseQuote"/>
+  <w:style w:type="character" w:customStyle="1" w:styleId="Char2">
+    <w:name w:val="Έντονο απόσπ. Char"/>
+    <w:basedOn w:val="a0"/>
+    <w:link w:val="a8"/>
     <w:uiPriority w:val="30"/>
     <w:rsid w:val="004378AC"/>
     <w:rPr>
@@ -7365,9 +8877,9 @@
       <w:color w:val="2F5496" w:themeColor="accent1" w:themeShade="BF"/>
     </w:rPr>
   </w:style>
-  <w:style w:type="character" w:styleId="IntenseReference">
+  <w:style w:type="character" w:styleId="a9">
     <w:name w:val="Intense Reference"/>
-    <w:basedOn w:val="DefaultParagraphFont"/>
+    <w:basedOn w:val="a0"/>
     <w:uiPriority w:val="32"/>
     <w:qFormat/>
     <w:rsid w:val="004378AC"/>
@@ -7379,10 +8891,10 @@
       <w:spacing w:val="5"/>
     </w:rPr>
   </w:style>
-  <w:style w:type="paragraph" w:styleId="EndnoteText">
+  <w:style w:type="paragraph" w:styleId="aa">
     <w:name w:val="endnote text"/>
-    <w:basedOn w:val="Normal"/>
-    <w:link w:val="EndnoteTextChar"/>
+    <w:basedOn w:val="a"/>
+    <w:link w:val="Char3"/>
     <w:uiPriority w:val="99"/>
     <w:semiHidden/>
     <w:unhideWhenUsed/>
@@ -7395,10 +8907,10 @@
       <w:szCs w:val="20"/>
     </w:rPr>
   </w:style>
-  <w:style w:type="character" w:customStyle="1" w:styleId="EndnoteTextChar">
-    <w:name w:val="Endnote Text Char"/>
-    <w:basedOn w:val="DefaultParagraphFont"/>
-    <w:link w:val="EndnoteText"/>
+  <w:style w:type="character" w:customStyle="1" w:styleId="Char3">
+    <w:name w:val="Κείμενο σημείωσης τέλους Char"/>
+    <w:basedOn w:val="a0"/>
+    <w:link w:val="aa"/>
     <w:uiPriority w:val="99"/>
     <w:semiHidden/>
     <w:rsid w:val="002C0F4A"/>
@@ -7407,9 +8919,9 @@
       <w:szCs w:val="20"/>
     </w:rPr>
   </w:style>
-  <w:style w:type="character" w:styleId="EndnoteReference">
+  <w:style w:type="character" w:styleId="ab">
     <w:name w:val="endnote reference"/>
-    <w:basedOn w:val="DefaultParagraphFont"/>
+    <w:basedOn w:val="a0"/>
     <w:uiPriority w:val="99"/>
     <w:semiHidden/>
     <w:unhideWhenUsed/>
@@ -7418,9 +8930,9 @@
       <w:vertAlign w:val="superscript"/>
     </w:rPr>
   </w:style>
-  <w:style w:type="paragraph" w:styleId="NormalWeb">
+  <w:style w:type="paragraph" w:styleId="Web">
     <w:name w:val="Normal (Web)"/>
-    <w:basedOn w:val="Normal"/>
+    <w:basedOn w:val="a"/>
     <w:uiPriority w:val="99"/>
     <w:semiHidden/>
     <w:unhideWhenUsed/>

</xml_diff>